<commit_message>
Module 7 Unit 2
</commit_message>
<xml_diff>
--- a/DesarrolloWeb/Modulo_7-InteractuandoConBasesDeDatos/Unidad_2-PHP-MySQL/UNIDAD2.docx
+++ b/DesarrolloWeb/Modulo_7-InteractuandoConBasesDeDatos/Unidad_2-PHP-MySQL/UNIDAD2.docx
@@ -1816,7 +1816,225 @@
     <w:p>
       <w:pPr>
         <w:shd w:val="clear" w:color="auto" w:fill="FFFFFF"/>
-        <w:spacing w:before="150" w:after="0" w:line="300" w:lineRule="atLeast"/>
+        <w:spacing w:after="0" w:line="300" w:lineRule="atLeast"/>
+        <w:rPr>
+          <w:rFonts w:ascii="Arial" w:eastAsia="Times New Roman" w:hAnsi="Arial" w:cs="Arial"/>
+          <w:color w:val="2C3E50"/>
+          <w:lang w:val="es-CR"/>
+        </w:rPr>
+      </w:pPr>
+      <w:r>
+        <w:rPr>
+          <w:rFonts w:ascii="Arial" w:eastAsia="Times New Roman" w:hAnsi="Arial" w:cs="Arial"/>
+          <w:color w:val="2C3E50"/>
+          <w:lang w:val="es-CR"/>
+        </w:rPr>
+        <w:t>PHP conexión a DB</w:t>
+      </w:r>
+      <w:r>
+        <w:rPr>
+          <w:rFonts w:ascii="Arial" w:eastAsia="Times New Roman" w:hAnsi="Arial" w:cs="Arial"/>
+          <w:color w:val="2C3E50"/>
+          <w:lang w:val="es-CR"/>
+        </w:rPr>
+        <w:t xml:space="preserve"> </w:t>
+      </w:r>
+      <w:r>
+        <w:rPr>
+          <w:rFonts w:ascii="Arial" w:eastAsia="Times New Roman" w:hAnsi="Arial" w:cs="Arial"/>
+          <w:color w:val="2C3E50"/>
+          <w:lang w:val="es-CR"/>
+        </w:rPr>
+        <w:sym w:font="Wingdings" w:char="F0E0"/>
+      </w:r>
+      <w:r>
+        <w:rPr>
+          <w:rFonts w:ascii="Arial" w:eastAsia="Times New Roman" w:hAnsi="Arial" w:cs="Arial"/>
+          <w:color w:val="2C3E50"/>
+          <w:lang w:val="es-CR"/>
+        </w:rPr>
+        <w:t xml:space="preserve"> Driver</w:t>
+      </w:r>
+    </w:p>
+    <w:p>
+      <w:pPr>
+        <w:shd w:val="clear" w:color="auto" w:fill="FFFFFF"/>
+        <w:spacing w:after="0" w:line="300" w:lineRule="atLeast"/>
+        <w:rPr>
+          <w:rFonts w:ascii="Arial" w:eastAsia="Times New Roman" w:hAnsi="Arial" w:cs="Arial"/>
+          <w:color w:val="2C3E50"/>
+          <w:lang w:val="es-CR"/>
+        </w:rPr>
+      </w:pPr>
+      <w:r>
+        <w:rPr>
+          <w:rFonts w:ascii="Arial" w:eastAsia="Times New Roman" w:hAnsi="Arial" w:cs="Arial"/>
+          <w:color w:val="2C3E50"/>
+          <w:lang w:val="es-CR"/>
+        </w:rPr>
+        <w:t xml:space="preserve">PDO o </w:t>
+      </w:r>
+      <w:proofErr w:type="spellStart"/>
+      <w:r>
+        <w:rPr>
+          <w:rFonts w:ascii="Arial" w:eastAsia="Times New Roman" w:hAnsi="Arial" w:cs="Arial"/>
+          <w:color w:val="2C3E50"/>
+          <w:lang w:val="es-CR"/>
+        </w:rPr>
+        <w:t>MySQLi</w:t>
+      </w:r>
+      <w:proofErr w:type="spellEnd"/>
+    </w:p>
+    <w:p>
+      <w:pPr>
+        <w:shd w:val="clear" w:color="auto" w:fill="FFFFFF"/>
+        <w:spacing w:after="0" w:line="300" w:lineRule="atLeast"/>
+        <w:rPr>
+          <w:rFonts w:ascii="Arial" w:eastAsia="Times New Roman" w:hAnsi="Arial" w:cs="Arial"/>
+          <w:color w:val="2C3E50"/>
+          <w:lang w:val="es-CR"/>
+        </w:rPr>
+      </w:pPr>
+    </w:p>
+    <w:p>
+      <w:pPr>
+        <w:shd w:val="clear" w:color="auto" w:fill="FFFFFF"/>
+        <w:spacing w:after="0" w:line="300" w:lineRule="atLeast"/>
+        <w:rPr>
+          <w:rFonts w:ascii="Arial" w:eastAsia="Times New Roman" w:hAnsi="Arial" w:cs="Arial"/>
+          <w:color w:val="2C3E50"/>
+          <w:lang w:val="es-CR"/>
+        </w:rPr>
+      </w:pPr>
+      <w:r>
+        <w:rPr>
+          <w:noProof/>
+        </w:rPr>
+        <w:drawing>
+          <wp:inline distT="0" distB="0" distL="0" distR="0" wp14:anchorId="5A57335B" wp14:editId="298731F4">
+            <wp:extent cx="4825900" cy="1580276"/>
+            <wp:effectExtent l="0" t="0" r="0" b="1270"/>
+            <wp:docPr id="8" name="Picture 8"/>
+            <wp:cNvGraphicFramePr>
+              <a:graphicFrameLocks xmlns:a="http://schemas.openxmlformats.org/drawingml/2006/main" noChangeAspect="1"/>
+            </wp:cNvGraphicFramePr>
+            <a:graphic xmlns:a="http://schemas.openxmlformats.org/drawingml/2006/main">
+              <a:graphicData uri="http://schemas.openxmlformats.org/drawingml/2006/picture">
+                <pic:pic xmlns:pic="http://schemas.openxmlformats.org/drawingml/2006/picture">
+                  <pic:nvPicPr>
+                    <pic:cNvPr id="1" name=""/>
+                    <pic:cNvPicPr/>
+                  </pic:nvPicPr>
+                  <pic:blipFill>
+                    <a:blip r:embed="rId13"/>
+                    <a:stretch>
+                      <a:fillRect/>
+                    </a:stretch>
+                  </pic:blipFill>
+                  <pic:spPr>
+                    <a:xfrm>
+                      <a:off x="0" y="0"/>
+                      <a:ext cx="4844365" cy="1586323"/>
+                    </a:xfrm>
+                    <a:prstGeom prst="rect">
+                      <a:avLst/>
+                    </a:prstGeom>
+                  </pic:spPr>
+                </pic:pic>
+              </a:graphicData>
+            </a:graphic>
+          </wp:inline>
+        </w:drawing>
+      </w:r>
+    </w:p>
+    <w:p>
+      <w:pPr>
+        <w:shd w:val="clear" w:color="auto" w:fill="FFFFFF"/>
+        <w:spacing w:after="0" w:line="300" w:lineRule="atLeast"/>
+        <w:rPr>
+          <w:rFonts w:ascii="Arial" w:eastAsia="Times New Roman" w:hAnsi="Arial" w:cs="Arial"/>
+          <w:color w:val="2C3E50"/>
+          <w:lang w:val="es-CR"/>
+        </w:rPr>
+      </w:pPr>
+    </w:p>
+    <w:p>
+      <w:pPr>
+        <w:shd w:val="clear" w:color="auto" w:fill="FFFFFF"/>
+        <w:spacing w:after="0" w:line="300" w:lineRule="atLeast"/>
+        <w:rPr>
+          <w:rFonts w:ascii="Arial" w:eastAsia="Times New Roman" w:hAnsi="Arial" w:cs="Arial"/>
+          <w:color w:val="2C3E50"/>
+          <w:lang w:val="es-CR"/>
+        </w:rPr>
+      </w:pPr>
+    </w:p>
+    <w:p>
+      <w:pPr>
+        <w:shd w:val="clear" w:color="auto" w:fill="FFFFFF"/>
+        <w:spacing w:after="0" w:line="300" w:lineRule="atLeast"/>
+        <w:rPr>
+          <w:rFonts w:ascii="Arial" w:eastAsia="Times New Roman" w:hAnsi="Arial" w:cs="Arial"/>
+          <w:color w:val="2C3E50"/>
+          <w:lang w:val="es-CR"/>
+        </w:rPr>
+      </w:pPr>
+      <w:r>
+        <w:rPr>
+          <w:noProof/>
+        </w:rPr>
+        <w:drawing>
+          <wp:inline distT="0" distB="0" distL="0" distR="0" wp14:anchorId="45730EB8" wp14:editId="54FF42A6">
+            <wp:extent cx="4820920" cy="1711015"/>
+            <wp:effectExtent l="0" t="0" r="0" b="3810"/>
+            <wp:docPr id="9" name="Picture 9"/>
+            <wp:cNvGraphicFramePr>
+              <a:graphicFrameLocks xmlns:a="http://schemas.openxmlformats.org/drawingml/2006/main" noChangeAspect="1"/>
+            </wp:cNvGraphicFramePr>
+            <a:graphic xmlns:a="http://schemas.openxmlformats.org/drawingml/2006/main">
+              <a:graphicData uri="http://schemas.openxmlformats.org/drawingml/2006/picture">
+                <pic:pic xmlns:pic="http://schemas.openxmlformats.org/drawingml/2006/picture">
+                  <pic:nvPicPr>
+                    <pic:cNvPr id="1" name=""/>
+                    <pic:cNvPicPr/>
+                  </pic:nvPicPr>
+                  <pic:blipFill>
+                    <a:blip r:embed="rId14"/>
+                    <a:stretch>
+                      <a:fillRect/>
+                    </a:stretch>
+                  </pic:blipFill>
+                  <pic:spPr>
+                    <a:xfrm>
+                      <a:off x="0" y="0"/>
+                      <a:ext cx="4859785" cy="1724809"/>
+                    </a:xfrm>
+                    <a:prstGeom prst="rect">
+                      <a:avLst/>
+                    </a:prstGeom>
+                  </pic:spPr>
+                </pic:pic>
+              </a:graphicData>
+            </a:graphic>
+          </wp:inline>
+        </w:drawing>
+      </w:r>
+    </w:p>
+    <w:p>
+      <w:pPr>
+        <w:shd w:val="clear" w:color="auto" w:fill="FFFFFF"/>
+        <w:spacing w:after="0" w:line="300" w:lineRule="atLeast"/>
+        <w:rPr>
+          <w:rFonts w:ascii="Arial" w:eastAsia="Times New Roman" w:hAnsi="Arial" w:cs="Arial"/>
+          <w:color w:val="2C3E50"/>
+          <w:lang w:val="es-CR"/>
+        </w:rPr>
+      </w:pPr>
+    </w:p>
+    <w:p>
+      <w:pPr>
+        <w:shd w:val="clear" w:color="auto" w:fill="FFFFFF"/>
+        <w:spacing w:after="0" w:line="300" w:lineRule="atLeast"/>
         <w:rPr>
           <w:rFonts w:ascii="Arial" w:eastAsia="Times New Roman" w:hAnsi="Arial" w:cs="Arial"/>
           <w:color w:val="2C3E50"/>
@@ -1841,25 +2059,131 @@
           <w:color w:val="2C3E50"/>
           <w:lang w:val="es-CR"/>
         </w:rPr>
-        <w:t xml:space="preserve">3.2. </w:t>
-      </w:r>
-      <w:proofErr w:type="spellStart"/>
-      <w:r>
-        <w:rPr>
-          <w:rFonts w:ascii="Arial" w:eastAsia="Times New Roman" w:hAnsi="Arial" w:cs="Arial"/>
-          <w:color w:val="2C3E50"/>
-          <w:lang w:val="es-CR"/>
-        </w:rPr>
-        <w:t>Actividad</w:t>
-      </w:r>
-      <w:proofErr w:type="spellEnd"/>
-      <w:r>
-        <w:rPr>
-          <w:rFonts w:ascii="Arial" w:eastAsia="Times New Roman" w:hAnsi="Arial" w:cs="Arial"/>
-          <w:color w:val="2C3E50"/>
-          <w:lang w:val="es-CR"/>
-        </w:rPr>
-        <w:t xml:space="preserve"> 1</w:t>
+        <w:lastRenderedPageBreak/>
+        <w:t>3.2. Actividad 1</w:t>
+      </w:r>
+    </w:p>
+    <w:p>
+      <w:pPr>
+        <w:shd w:val="clear" w:color="auto" w:fill="FFFFFF"/>
+        <w:spacing w:before="150" w:after="0" w:line="300" w:lineRule="atLeast"/>
+        <w:rPr>
+          <w:rFonts w:ascii="Arial" w:eastAsia="Times New Roman" w:hAnsi="Arial" w:cs="Arial"/>
+          <w:color w:val="2C3E50"/>
+          <w:lang w:val="es-CR"/>
+        </w:rPr>
+      </w:pPr>
+      <w:r>
+        <w:rPr>
+          <w:rFonts w:ascii="Arial" w:eastAsia="Times New Roman" w:hAnsi="Arial" w:cs="Arial"/>
+          <w:color w:val="2C3E50"/>
+          <w:lang w:val="es-CR"/>
+        </w:rPr>
+        <w:t>Tiempo de pensar</w:t>
+      </w:r>
+    </w:p>
+    <w:p>
+      <w:pPr>
+        <w:shd w:val="clear" w:color="auto" w:fill="FFFFFF"/>
+        <w:spacing w:before="150" w:after="0" w:line="300" w:lineRule="atLeast"/>
+        <w:rPr>
+          <w:rFonts w:ascii="Arial" w:eastAsia="Times New Roman" w:hAnsi="Arial" w:cs="Arial"/>
+          <w:color w:val="2C3E50"/>
+          <w:lang w:val="es-CR"/>
+        </w:rPr>
+      </w:pPr>
+      <w:r>
+        <w:rPr>
+          <w:rFonts w:ascii="Arial" w:eastAsia="Times New Roman" w:hAnsi="Arial" w:cs="Arial"/>
+          <w:color w:val="2C3E50"/>
+          <w:lang w:val="es-CR"/>
+        </w:rPr>
+        <w:t>En esta lección hemos aprendido a conectar el servidor en el que se ejecuta nuestro proyecto Web al servidor de bases de datos. Realiza la siguiente actividad para que valides tus conocimientos.</w:t>
+      </w:r>
+      <w:r>
+        <w:rPr>
+          <w:rFonts w:ascii="Arial" w:eastAsia="Times New Roman" w:hAnsi="Arial" w:cs="Arial"/>
+          <w:color w:val="2C3E50"/>
+          <w:lang w:val="es-CR"/>
+        </w:rPr>
+        <w:br/>
+      </w:r>
+      <w:r>
+        <w:rPr>
+          <w:rFonts w:ascii="Arial" w:eastAsia="Times New Roman" w:hAnsi="Arial" w:cs="Arial"/>
+          <w:color w:val="2C3E50"/>
+          <w:lang w:val="es-CR"/>
+        </w:rPr>
+        <w:br/>
+        <w:t>Instrucciones:</w:t>
+      </w:r>
+      <w:r>
+        <w:rPr>
+          <w:rFonts w:ascii="Arial" w:eastAsia="Times New Roman" w:hAnsi="Arial" w:cs="Arial"/>
+          <w:color w:val="2C3E50"/>
+          <w:lang w:val="es-CR"/>
+        </w:rPr>
+        <w:br/>
+      </w:r>
+      <w:r>
+        <w:rPr>
+          <w:rFonts w:ascii="Arial" w:eastAsia="Times New Roman" w:hAnsi="Arial" w:cs="Arial"/>
+          <w:color w:val="2C3E50"/>
+          <w:lang w:val="es-CR"/>
+        </w:rPr>
+        <w:br/>
+        <w:t>Tienes una misión en esta actividad: debes asociar cada parámetro con el dato para realizar la conexión. ¡Comienza!</w:t>
+      </w:r>
+    </w:p>
+    <w:p>
+      <w:pPr>
+        <w:shd w:val="clear" w:color="auto" w:fill="FFFFFF"/>
+        <w:spacing w:before="150" w:after="0" w:line="300" w:lineRule="atLeast"/>
+        <w:rPr>
+          <w:rFonts w:ascii="Arial" w:eastAsia="Times New Roman" w:hAnsi="Arial" w:cs="Arial"/>
+          <w:color w:val="2C3E50"/>
+          <w:lang w:val="es-CR"/>
+        </w:rPr>
+      </w:pPr>
+      <w:r>
+        <w:rPr>
+          <w:noProof/>
+        </w:rPr>
+        <w:drawing>
+          <wp:inline distT="0" distB="0" distL="0" distR="0" wp14:anchorId="617DFE7B" wp14:editId="2A9ED281">
+            <wp:extent cx="4841240" cy="2078216"/>
+            <wp:effectExtent l="0" t="0" r="0" b="0"/>
+            <wp:docPr id="10" name="Picture 10"/>
+            <wp:cNvGraphicFramePr>
+              <a:graphicFrameLocks xmlns:a="http://schemas.openxmlformats.org/drawingml/2006/main" noChangeAspect="1"/>
+            </wp:cNvGraphicFramePr>
+            <a:graphic xmlns:a="http://schemas.openxmlformats.org/drawingml/2006/main">
+              <a:graphicData uri="http://schemas.openxmlformats.org/drawingml/2006/picture">
+                <pic:pic xmlns:pic="http://schemas.openxmlformats.org/drawingml/2006/picture">
+                  <pic:nvPicPr>
+                    <pic:cNvPr id="1" name=""/>
+                    <pic:cNvPicPr/>
+                  </pic:nvPicPr>
+                  <pic:blipFill>
+                    <a:blip r:embed="rId15"/>
+                    <a:stretch>
+                      <a:fillRect/>
+                    </a:stretch>
+                  </pic:blipFill>
+                  <pic:spPr>
+                    <a:xfrm>
+                      <a:off x="0" y="0"/>
+                      <a:ext cx="4856159" cy="2084621"/>
+                    </a:xfrm>
+                    <a:prstGeom prst="rect">
+                      <a:avLst/>
+                    </a:prstGeom>
+                  </pic:spPr>
+                </pic:pic>
+              </a:graphicData>
+            </a:graphic>
+          </wp:inline>
+        </w:drawing>
       </w:r>
     </w:p>
     <w:p>
@@ -1879,18 +2203,21 @@
           <w:color w:val="2C3E50"/>
           <w:lang w:val="es-CR"/>
         </w:rPr>
-        <w:t>3.3. Creación de una Bas</w:t>
-      </w:r>
+        <w:t>3.3. Creación de una Base de Datos</w:t>
+      </w:r>
+    </w:p>
+    <w:p>
+      <w:pPr>
+        <w:shd w:val="clear" w:color="auto" w:fill="FFFFFF"/>
+        <w:spacing w:before="150" w:after="0" w:line="300" w:lineRule="atLeast"/>
+        <w:rPr>
+          <w:rFonts w:ascii="Arial" w:eastAsia="Times New Roman" w:hAnsi="Arial" w:cs="Arial"/>
+          <w:color w:val="2C3E50"/>
+          <w:lang w:val="es-CR"/>
+        </w:rPr>
+      </w:pPr>
       <w:bookmarkStart w:id="0" w:name="_GoBack"/>
       <w:bookmarkEnd w:id="0"/>
-      <w:r>
-        <w:rPr>
-          <w:rFonts w:ascii="Arial" w:eastAsia="Times New Roman" w:hAnsi="Arial" w:cs="Arial"/>
-          <w:color w:val="2C3E50"/>
-          <w:lang w:val="es-CR"/>
-        </w:rPr>
-        <w:t>e de Datos</w:t>
-      </w:r>
     </w:p>
     <w:p>
       <w:pPr>

</xml_diff>

<commit_message>
Unit 2 - Lection 2
</commit_message>
<xml_diff>
--- a/DesarrolloWeb/Modulo_7-InteractuandoConBasesDeDatos/Unidad_2-PHP-MySQL/UNIDAD2.docx
+++ b/DesarrolloWeb/Modulo_7-InteractuandoConBasesDeDatos/Unidad_2-PHP-MySQL/UNIDAD2.docx
@@ -411,23 +411,7 @@
           <w:color w:val="2C3E50"/>
           <w:lang w:val="es-CR"/>
         </w:rPr>
-        <w:t xml:space="preserve">2.1. Interacción con </w:t>
-      </w:r>
-      <w:r>
-        <w:rPr>
-          <w:rFonts w:ascii="Arial" w:eastAsia="Times New Roman" w:hAnsi="Arial" w:cs="Arial"/>
-          <w:color w:val="2C3E50"/>
-          <w:lang w:val="es-CR"/>
-        </w:rPr>
-        <w:t>una base</w:t>
-      </w:r>
-      <w:r>
-        <w:rPr>
-          <w:rFonts w:ascii="Arial" w:eastAsia="Times New Roman" w:hAnsi="Arial" w:cs="Arial"/>
-          <w:color w:val="2C3E50"/>
-          <w:lang w:val="es-CR"/>
-        </w:rPr>
-        <w:t xml:space="preserve"> de datos</w:t>
+        <w:t>2.1. Interacción con una base de datos</w:t>
       </w:r>
     </w:p>
     <w:p>
@@ -598,25 +582,7 @@
           <w:lang w:val="es-CR"/>
         </w:rPr>
         <w:br/>
-        <w:t xml:space="preserve">Es posible afirmar que los datos que son recibidos y verificados en el </w:t>
-      </w:r>
-      <w:proofErr w:type="gramStart"/>
-      <w:r>
-        <w:rPr>
-          <w:rFonts w:ascii="Arial" w:eastAsia="Times New Roman" w:hAnsi="Arial" w:cs="Arial"/>
-          <w:color w:val="2C3E50"/>
-          <w:lang w:val="es-CR"/>
-        </w:rPr>
-        <w:t>servidor,</w:t>
-      </w:r>
-      <w:proofErr w:type="gramEnd"/>
-      <w:r>
-        <w:rPr>
-          <w:rFonts w:ascii="Arial" w:eastAsia="Times New Roman" w:hAnsi="Arial" w:cs="Arial"/>
-          <w:color w:val="2C3E50"/>
-          <w:lang w:val="es-CR"/>
-        </w:rPr>
-        <w:t xml:space="preserve"> pueden:</w:t>
+        <w:t>Es posible afirmar que los datos que son recibidos y verificados en el servidor, pueden:</w:t>
       </w:r>
     </w:p>
     <w:p>
@@ -706,43 +672,7 @@
           <w:color w:val="2C3E50"/>
           <w:lang w:val="es-CR"/>
         </w:rPr>
-        <w:t>¿</w:t>
-      </w:r>
-      <w:proofErr w:type="spellStart"/>
-      <w:r>
-        <w:rPr>
-          <w:rFonts w:ascii="Arial" w:eastAsia="Times New Roman" w:hAnsi="Arial" w:cs="Arial"/>
-          <w:color w:val="2C3E50"/>
-          <w:lang w:val="es-CR"/>
-        </w:rPr>
-        <w:t>Qué</w:t>
-      </w:r>
-      <w:proofErr w:type="spellEnd"/>
-      <w:r>
-        <w:rPr>
-          <w:rFonts w:ascii="Arial" w:eastAsia="Times New Roman" w:hAnsi="Arial" w:cs="Arial"/>
-          <w:color w:val="2C3E50"/>
-          <w:lang w:val="es-CR"/>
-        </w:rPr>
-        <w:t xml:space="preserve"> es un </w:t>
-      </w:r>
-      <w:proofErr w:type="spellStart"/>
-      <w:r>
-        <w:rPr>
-          <w:rFonts w:ascii="Arial" w:eastAsia="Times New Roman" w:hAnsi="Arial" w:cs="Arial"/>
-          <w:color w:val="2C3E50"/>
-          <w:lang w:val="es-CR"/>
-        </w:rPr>
-        <w:t>controlador</w:t>
-      </w:r>
-      <w:proofErr w:type="spellEnd"/>
-      <w:r>
-        <w:rPr>
-          <w:rFonts w:ascii="Arial" w:eastAsia="Times New Roman" w:hAnsi="Arial" w:cs="Arial"/>
-          <w:color w:val="2C3E50"/>
-          <w:lang w:val="es-CR"/>
-        </w:rPr>
-        <w:t>?</w:t>
+        <w:t>¿Qué es un controlador?</w:t>
       </w:r>
     </w:p>
     <w:p>
@@ -758,6 +688,7 @@
       <w:r>
         <w:rPr>
           <w:rFonts w:ascii="Arial" w:eastAsia="Times New Roman" w:hAnsi="Arial" w:cs="Arial"/>
+          <w:noProof/>
           <w:color w:val="2C3E50"/>
           <w:lang w:val="es-CR"/>
         </w:rPr>
@@ -828,25 +759,7 @@
           <w:lang w:val="es-CR"/>
         </w:rPr>
         <w:br/>
-        <w:t xml:space="preserve">Un controlador o </w:t>
-      </w:r>
-      <w:proofErr w:type="gramStart"/>
-      <w:r>
-        <w:rPr>
-          <w:rFonts w:ascii="Arial" w:eastAsia="Times New Roman" w:hAnsi="Arial" w:cs="Arial"/>
-          <w:color w:val="2C3E50"/>
-          <w:lang w:val="es-CR"/>
-        </w:rPr>
-        <w:t>driver</w:t>
-      </w:r>
-      <w:proofErr w:type="gramEnd"/>
-      <w:r>
-        <w:rPr>
-          <w:rFonts w:ascii="Arial" w:eastAsia="Times New Roman" w:hAnsi="Arial" w:cs="Arial"/>
-          <w:color w:val="2C3E50"/>
-          <w:lang w:val="es-CR"/>
-        </w:rPr>
-        <w:t>, como es mejor conocido en el mundo del desarrollo Web, es una herramienta de software que hace las veces de intérprete entre una base de datos y un sistema Web. Su funcionamiento se basa en el uso de bibliotecas propias de los Sistemas Gestores de Bases de Datos que alojan la información que interactúa con el sistema a enlazar, otorgando una conexión entre el servidor del sistema web y la base de datos correspondiente.</w:t>
+        <w:t>Un controlador o driver, como es mejor conocido en el mundo del desarrollo Web, es una herramienta de software que hace las veces de intérprete entre una base de datos y un sistema Web. Su funcionamiento se basa en el uso de bibliotecas propias de los Sistemas Gestores de Bases de Datos que alojan la información que interactúa con el sistema a enlazar, otorgando una conexión entre el servidor del sistema web y la base de datos correspondiente.</w:t>
       </w:r>
       <w:r>
         <w:rPr>
@@ -898,25 +811,7 @@
           <w:lang w:val="es-CR"/>
         </w:rPr>
         <w:br/>
-        <w:t xml:space="preserve">En nuestro caso usaremos uno de los SGBD más usados en el desarrollo Web: MySQL. También usaremos el lenguaje PHP para los procesos del servidor que interactuarán con la base de datos. Consecuentemente, usaremos un </w:t>
-      </w:r>
-      <w:proofErr w:type="gramStart"/>
-      <w:r>
-        <w:rPr>
-          <w:rFonts w:ascii="Arial" w:eastAsia="Times New Roman" w:hAnsi="Arial" w:cs="Arial"/>
-          <w:color w:val="2C3E50"/>
-          <w:lang w:val="es-CR"/>
-        </w:rPr>
-        <w:t>driver</w:t>
-      </w:r>
-      <w:proofErr w:type="gramEnd"/>
-      <w:r>
-        <w:rPr>
-          <w:rFonts w:ascii="Arial" w:eastAsia="Times New Roman" w:hAnsi="Arial" w:cs="Arial"/>
-          <w:color w:val="2C3E50"/>
-          <w:lang w:val="es-CR"/>
-        </w:rPr>
-        <w:t xml:space="preserve"> específico para crear conexiones desde PHP a MySQL, el cual nos permitirá acceder desde nuestro proyecto de desarrollo a una base de datos a la cual podremos agregar y consultar datos para mostrarlos en una página Web.</w:t>
+        <w:t>En nuestro caso usaremos uno de los SGBD más usados en el desarrollo Web: MySQL. También usaremos el lenguaje PHP para los procesos del servidor que interactuarán con la base de datos. Consecuentemente, usaremos un driver específico para crear conexiones desde PHP a MySQL, el cual nos permitirá acceder desde nuestro proyecto de desarrollo a una base de datos a la cual podremos agregar y consultar datos para mostrarlos en una página Web.</w:t>
       </w:r>
       <w:r>
         <w:rPr>
@@ -1064,6 +959,7 @@
       <w:r>
         <w:rPr>
           <w:rFonts w:ascii="Arial" w:eastAsia="Times New Roman" w:hAnsi="Arial" w:cs="Arial"/>
+          <w:noProof/>
           <w:color w:val="2C3E50"/>
           <w:lang w:val="es-CR"/>
         </w:rPr>
@@ -1159,25 +1055,7 @@
           <w:color w:val="2C3E50"/>
           <w:lang w:val="es-CR"/>
         </w:rPr>
-        <w:t xml:space="preserve"> (Objetos de Datos de PHP) es una extensión que define una interfaz para establecer una comunicación con bases de datos, es un intermediario que permite que un script de PHP pueda lanzar sentencias que se ejecuten en una base de datos. Su característica particular consta de su flexibilidad, ya que puede ser usado para una gran variedad de SGBD sólo cambiando algunos parámetros en sus métodos </w:t>
-      </w:r>
-      <w:proofErr w:type="gramStart"/>
-      <w:r>
-        <w:rPr>
-          <w:rFonts w:ascii="Arial" w:eastAsia="Times New Roman" w:hAnsi="Arial" w:cs="Arial"/>
-          <w:color w:val="2C3E50"/>
-          <w:lang w:val="es-CR"/>
-        </w:rPr>
-        <w:t>de acuerdo al</w:t>
-      </w:r>
-      <w:proofErr w:type="gramEnd"/>
-      <w:r>
-        <w:rPr>
-          <w:rFonts w:ascii="Arial" w:eastAsia="Times New Roman" w:hAnsi="Arial" w:cs="Arial"/>
-          <w:color w:val="2C3E50"/>
-          <w:lang w:val="es-CR"/>
-        </w:rPr>
-        <w:t xml:space="preserve"> sistema.</w:t>
+        <w:t xml:space="preserve"> (Objetos de Datos de PHP) es una extensión que define una interfaz para establecer una comunicación con bases de datos, es un intermediario que permite que un script de PHP pueda lanzar sentencias que se ejecuten en una base de datos. Su característica particular consta de su flexibilidad, ya que puede ser usado para una gran variedad de SGBD sólo cambiando algunos parámetros en sus métodos de acuerdo al sistema.</w:t>
       </w:r>
       <w:r>
         <w:rPr>
@@ -1201,6 +1079,7 @@
       <w:r>
         <w:rPr>
           <w:rFonts w:ascii="Arial" w:eastAsia="Times New Roman" w:hAnsi="Arial" w:cs="Arial"/>
+          <w:noProof/>
           <w:color w:val="2C3E50"/>
           <w:lang w:val="es-CR"/>
         </w:rPr>
@@ -1412,6 +1291,7 @@
       <w:r>
         <w:rPr>
           <w:rFonts w:ascii="Arial" w:eastAsia="Times New Roman" w:hAnsi="Arial" w:cs="Arial"/>
+          <w:noProof/>
           <w:color w:val="2C3E50"/>
           <w:lang w:val="es-CR"/>
         </w:rPr>
@@ -2216,6 +2096,63 @@
           <w:lang w:val="es-CR"/>
         </w:rPr>
       </w:pPr>
+      <w:r>
+        <w:rPr>
+          <w:rFonts w:ascii="Arial" w:eastAsia="Times New Roman" w:hAnsi="Arial" w:cs="Arial"/>
+          <w:color w:val="2C3E50"/>
+          <w:lang w:val="es-CR"/>
+        </w:rPr>
+        <w:t xml:space="preserve">Se puede utilizar tanto PDO como </w:t>
+      </w:r>
+      <w:proofErr w:type="spellStart"/>
+      <w:r>
+        <w:rPr>
+          <w:rFonts w:ascii="Arial" w:eastAsia="Times New Roman" w:hAnsi="Arial" w:cs="Arial"/>
+          <w:color w:val="2C3E50"/>
+          <w:lang w:val="es-CR"/>
+        </w:rPr>
+        <w:t>MySQLi</w:t>
+      </w:r>
+      <w:proofErr w:type="spellEnd"/>
+      <w:r>
+        <w:rPr>
+          <w:rFonts w:ascii="Arial" w:eastAsia="Times New Roman" w:hAnsi="Arial" w:cs="Arial"/>
+          <w:color w:val="2C3E50"/>
+          <w:lang w:val="es-CR"/>
+        </w:rPr>
+        <w:t xml:space="preserve"> drivers</w:t>
+      </w:r>
+    </w:p>
+    <w:p>
+      <w:pPr>
+        <w:shd w:val="clear" w:color="auto" w:fill="FFFFFF"/>
+        <w:spacing w:before="150" w:after="0" w:line="300" w:lineRule="atLeast"/>
+        <w:ind w:firstLine="720"/>
+        <w:rPr>
+          <w:rFonts w:ascii="Arial" w:eastAsia="Times New Roman" w:hAnsi="Arial" w:cs="Arial"/>
+          <w:color w:val="2C3E50"/>
+          <w:lang w:val="es-CR"/>
+        </w:rPr>
+      </w:pPr>
+      <w:r>
+        <w:rPr>
+          <w:rFonts w:ascii="Arial" w:eastAsia="Times New Roman" w:hAnsi="Arial" w:cs="Arial"/>
+          <w:color w:val="2C3E50"/>
+          <w:lang w:val="es-CR"/>
+        </w:rPr>
+        <w:t>3.4. Creación de una tabla</w:t>
+      </w:r>
+    </w:p>
+    <w:p>
+      <w:pPr>
+        <w:shd w:val="clear" w:color="auto" w:fill="FFFFFF"/>
+        <w:spacing w:before="150" w:after="0" w:line="300" w:lineRule="atLeast"/>
+        <w:rPr>
+          <w:rFonts w:ascii="Arial" w:eastAsia="Times New Roman" w:hAnsi="Arial" w:cs="Arial"/>
+          <w:color w:val="2C3E50"/>
+          <w:lang w:val="es-CR"/>
+        </w:rPr>
+      </w:pPr>
       <w:bookmarkStart w:id="0" w:name="_GoBack"/>
       <w:bookmarkEnd w:id="0"/>
     </w:p>
@@ -2236,36 +2173,8 @@
           <w:color w:val="2C3E50"/>
           <w:lang w:val="es-CR"/>
         </w:rPr>
-        <w:t xml:space="preserve">3.4. </w:t>
-      </w:r>
-      <w:proofErr w:type="spellStart"/>
-      <w:r>
-        <w:rPr>
-          <w:rFonts w:ascii="Arial" w:eastAsia="Times New Roman" w:hAnsi="Arial" w:cs="Arial"/>
-          <w:color w:val="2C3E50"/>
-          <w:lang w:val="es-CR"/>
-        </w:rPr>
-        <w:t>Creación</w:t>
-      </w:r>
-      <w:proofErr w:type="spellEnd"/>
-      <w:r>
-        <w:rPr>
-          <w:rFonts w:ascii="Arial" w:eastAsia="Times New Roman" w:hAnsi="Arial" w:cs="Arial"/>
-          <w:color w:val="2C3E50"/>
-          <w:lang w:val="es-CR"/>
-        </w:rPr>
-        <w:t xml:space="preserve"> de una </w:t>
-      </w:r>
-      <w:proofErr w:type="spellStart"/>
-      <w:r>
-        <w:rPr>
-          <w:rFonts w:ascii="Arial" w:eastAsia="Times New Roman" w:hAnsi="Arial" w:cs="Arial"/>
-          <w:color w:val="2C3E50"/>
-          <w:lang w:val="es-CR"/>
-        </w:rPr>
-        <w:t>tabla</w:t>
-      </w:r>
-      <w:proofErr w:type="spellEnd"/>
+        <w:t>3.5. Creación de relaciones y restricciones</w:t>
+      </w:r>
     </w:p>
     <w:p>
       <w:pPr>
@@ -2284,91 +2193,7 @@
           <w:color w:val="2C3E50"/>
           <w:lang w:val="es-CR"/>
         </w:rPr>
-        <w:t xml:space="preserve">3.5. </w:t>
-      </w:r>
-      <w:proofErr w:type="spellStart"/>
-      <w:r>
-        <w:rPr>
-          <w:rFonts w:ascii="Arial" w:eastAsia="Times New Roman" w:hAnsi="Arial" w:cs="Arial"/>
-          <w:color w:val="2C3E50"/>
-          <w:lang w:val="es-CR"/>
-        </w:rPr>
-        <w:t>Creación</w:t>
-      </w:r>
-      <w:proofErr w:type="spellEnd"/>
-      <w:r>
-        <w:rPr>
-          <w:rFonts w:ascii="Arial" w:eastAsia="Times New Roman" w:hAnsi="Arial" w:cs="Arial"/>
-          <w:color w:val="2C3E50"/>
-          <w:lang w:val="es-CR"/>
-        </w:rPr>
-        <w:t xml:space="preserve"> de </w:t>
-      </w:r>
-      <w:proofErr w:type="spellStart"/>
-      <w:r>
-        <w:rPr>
-          <w:rFonts w:ascii="Arial" w:eastAsia="Times New Roman" w:hAnsi="Arial" w:cs="Arial"/>
-          <w:color w:val="2C3E50"/>
-          <w:lang w:val="es-CR"/>
-        </w:rPr>
-        <w:t>relaciones</w:t>
-      </w:r>
-      <w:proofErr w:type="spellEnd"/>
-      <w:r>
-        <w:rPr>
-          <w:rFonts w:ascii="Arial" w:eastAsia="Times New Roman" w:hAnsi="Arial" w:cs="Arial"/>
-          <w:color w:val="2C3E50"/>
-          <w:lang w:val="es-CR"/>
-        </w:rPr>
-        <w:t xml:space="preserve"> y </w:t>
-      </w:r>
-      <w:proofErr w:type="spellStart"/>
-      <w:r>
-        <w:rPr>
-          <w:rFonts w:ascii="Arial" w:eastAsia="Times New Roman" w:hAnsi="Arial" w:cs="Arial"/>
-          <w:color w:val="2C3E50"/>
-          <w:lang w:val="es-CR"/>
-        </w:rPr>
-        <w:t>restricciones</w:t>
-      </w:r>
-      <w:proofErr w:type="spellEnd"/>
-    </w:p>
-    <w:p>
-      <w:pPr>
-        <w:shd w:val="clear" w:color="auto" w:fill="FFFFFF"/>
-        <w:spacing w:before="150" w:after="0" w:line="300" w:lineRule="atLeast"/>
-        <w:ind w:firstLine="720"/>
-        <w:rPr>
-          <w:rFonts w:ascii="Arial" w:eastAsia="Times New Roman" w:hAnsi="Arial" w:cs="Arial"/>
-          <w:color w:val="2C3E50"/>
-          <w:lang w:val="es-CR"/>
-        </w:rPr>
-      </w:pPr>
-      <w:r>
-        <w:rPr>
-          <w:rFonts w:ascii="Arial" w:eastAsia="Times New Roman" w:hAnsi="Arial" w:cs="Arial"/>
-          <w:color w:val="2C3E50"/>
-          <w:lang w:val="es-CR"/>
-        </w:rPr>
-        <w:t xml:space="preserve">3.6. </w:t>
-      </w:r>
-      <w:proofErr w:type="spellStart"/>
-      <w:r>
-        <w:rPr>
-          <w:rFonts w:ascii="Arial" w:eastAsia="Times New Roman" w:hAnsi="Arial" w:cs="Arial"/>
-          <w:color w:val="2C3E50"/>
-          <w:lang w:val="es-CR"/>
-        </w:rPr>
-        <w:t>Actividad</w:t>
-      </w:r>
-      <w:proofErr w:type="spellEnd"/>
-      <w:r>
-        <w:rPr>
-          <w:rFonts w:ascii="Arial" w:eastAsia="Times New Roman" w:hAnsi="Arial" w:cs="Arial"/>
-          <w:color w:val="2C3E50"/>
-          <w:lang w:val="es-CR"/>
-        </w:rPr>
-        <w:t xml:space="preserve"> 2</w:t>
+        <w:t>3.6. Actividad 2</w:t>
       </w:r>
     </w:p>
     <w:p>
@@ -3454,6 +3279,7 @@
     <w:lsdException w:name="HTML Sample" w:semiHidden="1" w:unhideWhenUsed="1"/>
     <w:lsdException w:name="HTML Typewriter" w:semiHidden="1" w:unhideWhenUsed="1"/>
     <w:lsdException w:name="HTML Variable" w:semiHidden="1" w:unhideWhenUsed="1"/>
+    <w:lsdException w:name="Normal Table" w:semiHidden="1" w:unhideWhenUsed="1"/>
     <w:lsdException w:name="annotation subject" w:semiHidden="1" w:unhideWhenUsed="1"/>
     <w:lsdException w:name="No List" w:semiHidden="1" w:unhideWhenUsed="1"/>
     <w:lsdException w:name="Outline List 1" w:semiHidden="1" w:unhideWhenUsed="1"/>
@@ -3500,8 +3326,10 @@
     <w:lsdException w:name="Table Subtle 2" w:semiHidden="1" w:unhideWhenUsed="1"/>
     <w:lsdException w:name="Table Web 1" w:semiHidden="1" w:unhideWhenUsed="1"/>
     <w:lsdException w:name="Table Web 2" w:semiHidden="1" w:unhideWhenUsed="1"/>
+    <w:lsdException w:name="Table Web 3" w:semiHidden="1" w:unhideWhenUsed="1"/>
     <w:lsdException w:name="Balloon Text" w:semiHidden="1" w:unhideWhenUsed="1"/>
     <w:lsdException w:name="Table Grid" w:uiPriority="39"/>
+    <w:lsdException w:name="Table Theme" w:semiHidden="1" w:unhideWhenUsed="1"/>
     <w:lsdException w:name="Placeholder Text" w:semiHidden="1"/>
     <w:lsdException w:name="No Spacing" w:uiPriority="1" w:qFormat="1"/>
     <w:lsdException w:name="Light Shading" w:uiPriority="60"/>

</xml_diff>

<commit_message>
Unit 2 Lection 3
</commit_message>
<xml_diff>
--- a/DesarrolloWeb/Modulo_7-InteractuandoConBasesDeDatos/Unidad_2-PHP-MySQL/UNIDAD2.docx
+++ b/DesarrolloWeb/Modulo_7-InteractuandoConBasesDeDatos/Unidad_2-PHP-MySQL/UNIDAD2.docx
@@ -50,17 +50,8 @@
           <w:rFonts w:ascii="Arial" w:eastAsia="Times New Roman" w:hAnsi="Arial" w:cs="Arial"/>
           <w:color w:val="2C3E50"/>
         </w:rPr>
-        <w:t xml:space="preserve">UNIDAD 2: </w:t>
-      </w:r>
-      <w:proofErr w:type="spellStart"/>
-      <w:r>
-        <w:rPr>
-          <w:rFonts w:ascii="Arial" w:eastAsia="Times New Roman" w:hAnsi="Arial" w:cs="Arial"/>
-          <w:color w:val="2C3E50"/>
-        </w:rPr>
-        <w:t>Introducción</w:t>
-      </w:r>
-      <w:proofErr w:type="spellEnd"/>
+        <w:t>UNIDAD 2: Introducción</w:t>
+      </w:r>
     </w:p>
     <w:p>
       <w:pPr>
@@ -776,25 +767,7 @@
           <w:lang w:val="es-CR"/>
         </w:rPr>
         <w:br/>
-        <w:t>Como cada Sistema Gestor de Base de Datos (SGBD) posee características particulares, así como cada entorno de back-</w:t>
-      </w:r>
-      <w:proofErr w:type="spellStart"/>
-      <w:r>
-        <w:rPr>
-          <w:rFonts w:ascii="Arial" w:eastAsia="Times New Roman" w:hAnsi="Arial" w:cs="Arial"/>
-          <w:color w:val="2C3E50"/>
-          <w:lang w:val="es-CR"/>
-        </w:rPr>
-        <w:t>end</w:t>
-      </w:r>
-      <w:proofErr w:type="spellEnd"/>
-      <w:r>
-        <w:rPr>
-          <w:rFonts w:ascii="Arial" w:eastAsia="Times New Roman" w:hAnsi="Arial" w:cs="Arial"/>
-          <w:color w:val="2C3E50"/>
-          <w:lang w:val="es-CR"/>
-        </w:rPr>
-        <w:t>, o tecnología, que pueda consumir la base de datos, también puede ser muy diferente una de otra; para cada una de ellas, existen controladores específicos.</w:t>
+        <w:t>Como cada Sistema Gestor de Base de Datos (SGBD) posee características particulares, así como cada entorno de back-end, o tecnología, que pueda consumir la base de datos, también puede ser muy diferente una de otra; para cada una de ellas, existen controladores específicos.</w:t>
       </w:r>
       <w:r>
         <w:rPr>
@@ -828,43 +801,7 @@
           <w:lang w:val="es-CR"/>
         </w:rPr>
         <w:br/>
-        <w:t xml:space="preserve">Para PHP, específicamente, existen una gran cantidad de controladores y de sus respectivas extensiones para cumplir las funciones de conexión a bases de datos. Las extensiones más comunes, que están incluidas en el </w:t>
-      </w:r>
-      <w:proofErr w:type="spellStart"/>
-      <w:r>
-        <w:rPr>
-          <w:rFonts w:ascii="Arial" w:eastAsia="Times New Roman" w:hAnsi="Arial" w:cs="Arial"/>
-          <w:color w:val="2C3E50"/>
-          <w:lang w:val="es-CR"/>
-        </w:rPr>
-        <w:t>core</w:t>
-      </w:r>
-      <w:proofErr w:type="spellEnd"/>
-      <w:r>
-        <w:rPr>
-          <w:rFonts w:ascii="Arial" w:eastAsia="Times New Roman" w:hAnsi="Arial" w:cs="Arial"/>
-          <w:color w:val="2C3E50"/>
-          <w:lang w:val="es-CR"/>
-        </w:rPr>
-        <w:t xml:space="preserve"> de PHP 7, son PDO y </w:t>
-      </w:r>
-      <w:proofErr w:type="spellStart"/>
-      <w:r>
-        <w:rPr>
-          <w:rFonts w:ascii="Arial" w:eastAsia="Times New Roman" w:hAnsi="Arial" w:cs="Arial"/>
-          <w:color w:val="2C3E50"/>
-          <w:lang w:val="es-CR"/>
-        </w:rPr>
-        <w:t>MySQLi</w:t>
-      </w:r>
-      <w:proofErr w:type="spellEnd"/>
-      <w:r>
-        <w:rPr>
-          <w:rFonts w:ascii="Arial" w:eastAsia="Times New Roman" w:hAnsi="Arial" w:cs="Arial"/>
-          <w:color w:val="2C3E50"/>
-          <w:lang w:val="es-CR"/>
-        </w:rPr>
-        <w:t>, de las cuales hablaremos con mayor profundidad en esta lección.</w:t>
+        <w:t>Para PHP, específicamente, existen una gran cantidad de controladores y de sus respectivas extensiones para cumplir las funciones de conexión a bases de datos. Las extensiones más comunes, que están incluidas en el core de PHP 7, son PDO y MySQLi, de las cuales hablaremos con mayor profundidad en esta lección.</w:t>
       </w:r>
     </w:p>
     <w:p>
@@ -896,16 +833,7 @@
           <w:lang w:val="es-CR"/>
         </w:rPr>
         <w:lastRenderedPageBreak/>
-        <w:t xml:space="preserve">2.4. Lectura: PDO y </w:t>
-      </w:r>
-      <w:proofErr w:type="spellStart"/>
-      <w:r>
-        <w:rPr>
-          <w:rFonts w:ascii="Arial" w:eastAsia="Times New Roman" w:hAnsi="Arial" w:cs="Arial"/>
-          <w:color w:val="2C3E50"/>
-          <w:lang w:val="es-CR"/>
-        </w:rPr>
-        <w:t>MySQL</w:t>
+        <w:t>2.4. Lectura: PDO y MySQL</w:t>
       </w:r>
       <w:r>
         <w:rPr>
@@ -915,7 +843,6 @@
         </w:rPr>
         <w:t>i</w:t>
       </w:r>
-      <w:proofErr w:type="spellEnd"/>
     </w:p>
     <w:p>
       <w:pPr>
@@ -933,18 +860,8 @@
           <w:color w:val="2C3E50"/>
           <w:lang w:val="es-CR"/>
         </w:rPr>
-        <w:t xml:space="preserve">PDO y </w:t>
-      </w:r>
-      <w:proofErr w:type="spellStart"/>
-      <w:r>
-        <w:rPr>
-          <w:rFonts w:ascii="Arial" w:eastAsia="Times New Roman" w:hAnsi="Arial" w:cs="Arial"/>
-          <w:color w:val="2C3E50"/>
-          <w:lang w:val="es-CR"/>
-        </w:rPr>
-        <w:t>MySQLi</w:t>
-      </w:r>
-      <w:proofErr w:type="spellEnd"/>
+        <w:t>PDO y MySQLi</w:t>
+      </w:r>
     </w:p>
     <w:p>
       <w:pPr>
@@ -1038,24 +955,7 @@
           <w:lang w:val="es-CR"/>
         </w:rPr>
         <w:br/>
-      </w:r>
-      <w:proofErr w:type="spellStart"/>
-      <w:r>
-        <w:rPr>
-          <w:rFonts w:ascii="Arial" w:eastAsia="Times New Roman" w:hAnsi="Arial" w:cs="Arial"/>
-          <w:color w:val="2C3E50"/>
-          <w:lang w:val="es-CR"/>
-        </w:rPr>
-        <w:t>PDO</w:t>
-      </w:r>
-      <w:proofErr w:type="spellEnd"/>
-      <w:r>
-        <w:rPr>
-          <w:rFonts w:ascii="Arial" w:eastAsia="Times New Roman" w:hAnsi="Arial" w:cs="Arial"/>
-          <w:color w:val="2C3E50"/>
-          <w:lang w:val="es-CR"/>
-        </w:rPr>
-        <w:t xml:space="preserve"> (Objetos de Datos de PHP) es una extensión que define una interfaz para establecer una comunicación con bases de datos, es un intermediario que permite que un script de PHP pueda lanzar sentencias que se ejecuten en una base de datos. Su característica particular consta de su flexibilidad, ya que puede ser usado para una gran variedad de SGBD sólo cambiando algunos parámetros en sus métodos de acuerdo al sistema.</w:t>
+        <w:t>PDO (Objetos de Datos de PHP) es una extensión que define una interfaz para establecer una comunicación con bases de datos, es un intermediario que permite que un script de PHP pueda lanzar sentencias que se ejecuten en una base de datos. Su característica particular consta de su flexibilidad, ya que puede ser usado para una gran variedad de SGBD sólo cambiando algunos parámetros en sus métodos de acuerdo al sistema.</w:t>
       </w:r>
       <w:r>
         <w:rPr>
@@ -1143,7 +1043,6 @@
           <w:lang w:val="es-CR"/>
         </w:rPr>
       </w:pPr>
-      <w:proofErr w:type="spellStart"/>
       <w:r>
         <w:rPr>
           <w:rFonts w:ascii="Arial" w:eastAsia="Times New Roman" w:hAnsi="Arial" w:cs="Arial"/>
@@ -1152,7 +1051,6 @@
         </w:rPr>
         <w:t>MySQLi</w:t>
       </w:r>
-      <w:proofErr w:type="spellEnd"/>
       <w:r>
         <w:rPr>
           <w:rFonts w:ascii="Arial" w:eastAsia="Times New Roman" w:hAnsi="Arial" w:cs="Arial"/>
@@ -1160,114 +1058,7 @@
           <w:lang w:val="es-CR"/>
         </w:rPr>
         <w:br/>
-      </w:r>
-      <w:proofErr w:type="spellStart"/>
-      <w:r>
-        <w:rPr>
-          <w:rFonts w:ascii="Arial" w:eastAsia="Times New Roman" w:hAnsi="Arial" w:cs="Arial"/>
-          <w:color w:val="2C3E50"/>
-          <w:lang w:val="es-CR"/>
-        </w:rPr>
-        <w:t>MySQLi</w:t>
-      </w:r>
-      <w:proofErr w:type="spellEnd"/>
-      <w:r>
-        <w:rPr>
-          <w:rFonts w:ascii="Arial" w:eastAsia="Times New Roman" w:hAnsi="Arial" w:cs="Arial"/>
-          <w:color w:val="2C3E50"/>
-          <w:lang w:val="es-CR"/>
-        </w:rPr>
-        <w:t xml:space="preserve"> es una extensión incluida en PHP para realizar conexiones a bases de datos MySQL. Sus siglas significan </w:t>
-      </w:r>
-      <w:proofErr w:type="spellStart"/>
-      <w:r>
-        <w:rPr>
-          <w:rFonts w:ascii="Arial" w:eastAsia="Times New Roman" w:hAnsi="Arial" w:cs="Arial"/>
-          <w:color w:val="2C3E50"/>
-          <w:lang w:val="es-CR"/>
-        </w:rPr>
-        <w:t>MySql</w:t>
-      </w:r>
-      <w:proofErr w:type="spellEnd"/>
-      <w:r>
-        <w:rPr>
-          <w:rFonts w:ascii="Arial" w:eastAsia="Times New Roman" w:hAnsi="Arial" w:cs="Arial"/>
-          <w:color w:val="2C3E50"/>
-          <w:lang w:val="es-CR"/>
-        </w:rPr>
-        <w:t xml:space="preserve"> </w:t>
-      </w:r>
-      <w:proofErr w:type="spellStart"/>
-      <w:r>
-        <w:rPr>
-          <w:rFonts w:ascii="Arial" w:eastAsia="Times New Roman" w:hAnsi="Arial" w:cs="Arial"/>
-          <w:color w:val="2C3E50"/>
-          <w:lang w:val="es-CR"/>
-        </w:rPr>
-        <w:t>improved</w:t>
-      </w:r>
-      <w:proofErr w:type="spellEnd"/>
-      <w:r>
-        <w:rPr>
-          <w:rFonts w:ascii="Arial" w:eastAsia="Times New Roman" w:hAnsi="Arial" w:cs="Arial"/>
-          <w:color w:val="2C3E50"/>
-          <w:lang w:val="es-CR"/>
-        </w:rPr>
-        <w:t xml:space="preserve"> o </w:t>
-      </w:r>
-      <w:proofErr w:type="spellStart"/>
-      <w:r>
-        <w:rPr>
-          <w:rFonts w:ascii="Arial" w:eastAsia="Times New Roman" w:hAnsi="Arial" w:cs="Arial"/>
-          <w:color w:val="2C3E50"/>
-          <w:lang w:val="es-CR"/>
-        </w:rPr>
-        <w:t>MySql</w:t>
-      </w:r>
-      <w:proofErr w:type="spellEnd"/>
-      <w:r>
-        <w:rPr>
-          <w:rFonts w:ascii="Arial" w:eastAsia="Times New Roman" w:hAnsi="Arial" w:cs="Arial"/>
-          <w:color w:val="2C3E50"/>
-          <w:lang w:val="es-CR"/>
-        </w:rPr>
-        <w:t xml:space="preserve"> mejorado, ya que nace como la mejora a una versión antigua de la extensión para PHP y MySQL por defecto llamada MySQL. Esta versión anterior ya se encuentra descontinuada y la documentación oficial de PHP sugiere el uso de </w:t>
-      </w:r>
-      <w:proofErr w:type="spellStart"/>
-      <w:r>
-        <w:rPr>
-          <w:rFonts w:ascii="Arial" w:eastAsia="Times New Roman" w:hAnsi="Arial" w:cs="Arial"/>
-          <w:color w:val="2C3E50"/>
-          <w:lang w:val="es-CR"/>
-        </w:rPr>
-        <w:t>MySQLi</w:t>
-      </w:r>
-      <w:proofErr w:type="spellEnd"/>
-      <w:r>
-        <w:rPr>
-          <w:rFonts w:ascii="Arial" w:eastAsia="Times New Roman" w:hAnsi="Arial" w:cs="Arial"/>
-          <w:color w:val="2C3E50"/>
-          <w:lang w:val="es-CR"/>
-        </w:rPr>
-        <w:t xml:space="preserve">, la cual corresponde a una extensión poderosa y rica en métodos para que el desarrollador pueda sacar todo el provecho de la interacción con la base de datos </w:t>
-      </w:r>
-      <w:proofErr w:type="spellStart"/>
-      <w:r>
-        <w:rPr>
-          <w:rFonts w:ascii="Arial" w:eastAsia="Times New Roman" w:hAnsi="Arial" w:cs="Arial"/>
-          <w:color w:val="2C3E50"/>
-          <w:lang w:val="es-CR"/>
-        </w:rPr>
-        <w:t>MySql</w:t>
-      </w:r>
-      <w:proofErr w:type="spellEnd"/>
-      <w:r>
-        <w:rPr>
-          <w:rFonts w:ascii="Arial" w:eastAsia="Times New Roman" w:hAnsi="Arial" w:cs="Arial"/>
-          <w:color w:val="2C3E50"/>
-          <w:lang w:val="es-CR"/>
-        </w:rPr>
-        <w:t>.</w:t>
+        <w:t>MySQLi es una extensión incluida en PHP para realizar conexiones a bases de datos MySQL. Sus siglas significan MySql improved o MySql mejorado, ya que nace como la mejora a una versión antigua de la extensión para PHP y MySQL por defecto llamada MySQL. Esta versión anterior ya se encuentra descontinuada y la documentación oficial de PHP sugiere el uso de MySQLi, la cual corresponde a una extensión poderosa y rica en métodos para que el desarrollador pueda sacar todo el provecho de la interacción con la base de datos MySql.</w:t>
       </w:r>
       <w:r>
         <w:rPr>
@@ -1362,18 +1153,8 @@
           <w:color w:val="2C3E50"/>
           <w:lang w:val="es-CR"/>
         </w:rPr>
-        <w:t xml:space="preserve">2.5. PHP </w:t>
-      </w:r>
-      <w:proofErr w:type="spellStart"/>
-      <w:r>
-        <w:rPr>
-          <w:rFonts w:ascii="Arial" w:eastAsia="Times New Roman" w:hAnsi="Arial" w:cs="Arial"/>
-          <w:color w:val="2C3E50"/>
-          <w:lang w:val="es-CR"/>
-        </w:rPr>
-        <w:t>MyAdmin</w:t>
-      </w:r>
-      <w:proofErr w:type="spellEnd"/>
+        <w:t>2.5. PHP MyAdmin</w:t>
+      </w:r>
     </w:p>
     <w:p>
       <w:pPr>
@@ -1391,18 +1172,8 @@
           <w:color w:val="2C3E50"/>
           <w:lang w:val="es-CR"/>
         </w:rPr>
-        <w:t xml:space="preserve">Con </w:t>
-      </w:r>
-      <w:proofErr w:type="spellStart"/>
-      <w:r>
-        <w:rPr>
-          <w:rFonts w:ascii="Arial" w:eastAsia="Times New Roman" w:hAnsi="Arial" w:cs="Arial"/>
-          <w:color w:val="2C3E50"/>
-          <w:lang w:val="es-CR"/>
-        </w:rPr>
-        <w:t>xampp</w:t>
-      </w:r>
-      <w:proofErr w:type="spellEnd"/>
+        <w:t>Con xampp</w:t>
+      </w:r>
     </w:p>
     <w:p>
       <w:pPr>
@@ -1480,25 +1251,7 @@
           <w:color w:val="2C3E50"/>
           <w:lang w:val="es-CR"/>
         </w:rPr>
-        <w:t xml:space="preserve">Hemos estudiado una herramienta que puede ser de gran ayuda: PHP </w:t>
-      </w:r>
-      <w:proofErr w:type="spellStart"/>
-      <w:r>
-        <w:rPr>
-          <w:rFonts w:ascii="Arial" w:eastAsia="Times New Roman" w:hAnsi="Arial" w:cs="Arial"/>
-          <w:color w:val="2C3E50"/>
-          <w:lang w:val="es-CR"/>
-        </w:rPr>
-        <w:t>MyAdmin</w:t>
-      </w:r>
-      <w:proofErr w:type="spellEnd"/>
-      <w:r>
-        <w:rPr>
-          <w:rFonts w:ascii="Arial" w:eastAsia="Times New Roman" w:hAnsi="Arial" w:cs="Arial"/>
-          <w:color w:val="2C3E50"/>
-          <w:lang w:val="es-CR"/>
-        </w:rPr>
-        <w:t>. Te invitamos a que realices esta actividad.</w:t>
+        <w:t>Hemos estudiado una herramienta que puede ser de gran ayuda: PHP MyAdmin. Te invitamos a que realices esta actividad.</w:t>
       </w:r>
       <w:r>
         <w:rPr>
@@ -1567,25 +1320,7 @@
           <w:lang w:val="es-CR"/>
         </w:rPr>
         <w:br/>
-        <w:t xml:space="preserve">De las opciones que ves listadas a continuación, escoge aquella que no hace referencia a la herramienta PHP </w:t>
-      </w:r>
-      <w:proofErr w:type="spellStart"/>
-      <w:r>
-        <w:rPr>
-          <w:rFonts w:ascii="Arial" w:eastAsia="Times New Roman" w:hAnsi="Arial" w:cs="Arial"/>
-          <w:color w:val="2C3E50"/>
-          <w:lang w:val="es-CR"/>
-        </w:rPr>
-        <w:t>MyAdmin</w:t>
-      </w:r>
-      <w:proofErr w:type="spellEnd"/>
-      <w:r>
-        <w:rPr>
-          <w:rFonts w:ascii="Arial" w:eastAsia="Times New Roman" w:hAnsi="Arial" w:cs="Arial"/>
-          <w:color w:val="2C3E50"/>
-          <w:lang w:val="es-CR"/>
-        </w:rPr>
-        <w:t>:</w:t>
+        <w:t>De las opciones que ves listadas a continuación, escoge aquella que no hace referencia a la herramienta PHP MyAdmin:</w:t>
       </w:r>
     </w:p>
     <w:p>
@@ -1752,18 +1487,8 @@
           <w:color w:val="2C3E50"/>
           <w:lang w:val="es-CR"/>
         </w:rPr>
-        <w:t xml:space="preserve">PDO o </w:t>
-      </w:r>
-      <w:proofErr w:type="spellStart"/>
-      <w:r>
-        <w:rPr>
-          <w:rFonts w:ascii="Arial" w:eastAsia="Times New Roman" w:hAnsi="Arial" w:cs="Arial"/>
-          <w:color w:val="2C3E50"/>
-          <w:lang w:val="es-CR"/>
-        </w:rPr>
-        <w:t>MySQLi</w:t>
-      </w:r>
-      <w:proofErr w:type="spellEnd"/>
+        <w:t>PDO o MySQLi</w:t>
+      </w:r>
     </w:p>
     <w:p>
       <w:pPr>
@@ -2102,25 +1827,7 @@
           <w:color w:val="2C3E50"/>
           <w:lang w:val="es-CR"/>
         </w:rPr>
-        <w:t xml:space="preserve">Se puede utilizar tanto PDO como </w:t>
-      </w:r>
-      <w:proofErr w:type="spellStart"/>
-      <w:r>
-        <w:rPr>
-          <w:rFonts w:ascii="Arial" w:eastAsia="Times New Roman" w:hAnsi="Arial" w:cs="Arial"/>
-          <w:color w:val="2C3E50"/>
-          <w:lang w:val="es-CR"/>
-        </w:rPr>
-        <w:t>MySQLi</w:t>
-      </w:r>
-      <w:proofErr w:type="spellEnd"/>
-      <w:r>
-        <w:rPr>
-          <w:rFonts w:ascii="Arial" w:eastAsia="Times New Roman" w:hAnsi="Arial" w:cs="Arial"/>
-          <w:color w:val="2C3E50"/>
-          <w:lang w:val="es-CR"/>
-        </w:rPr>
-        <w:t xml:space="preserve"> drivers</w:t>
+        <w:t>Se puede utilizar tanto PDO como MySQLi drivers</w:t>
       </w:r>
     </w:p>
     <w:p>
@@ -2153,8 +1860,30 @@
           <w:lang w:val="es-CR"/>
         </w:rPr>
       </w:pPr>
-      <w:bookmarkStart w:id="0" w:name="_GoBack"/>
-      <w:bookmarkEnd w:id="0"/>
+      <w:r>
+        <w:rPr>
+          <w:rFonts w:ascii="Arial" w:eastAsia="Times New Roman" w:hAnsi="Arial" w:cs="Arial"/>
+          <w:color w:val="2C3E50"/>
+          <w:lang w:val="es-CR"/>
+        </w:rPr>
+        <w:t xml:space="preserve">MySQLi y PDO </w:t>
+      </w:r>
+      <w:r>
+        <w:rPr>
+          <w:rFonts w:ascii="Arial" w:eastAsia="Times New Roman" w:hAnsi="Arial" w:cs="Arial"/>
+          <w:color w:val="2C3E50"/>
+          <w:lang w:val="es-CR"/>
+        </w:rPr>
+        <w:sym w:font="Wingdings" w:char="F0E0"/>
+      </w:r>
+      <w:r>
+        <w:rPr>
+          <w:rFonts w:ascii="Arial" w:eastAsia="Times New Roman" w:hAnsi="Arial" w:cs="Arial"/>
+          <w:color w:val="2C3E50"/>
+          <w:lang w:val="es-CR"/>
+        </w:rPr>
+        <w:t xml:space="preserve"> La ejecución de sentencias es muy similar</w:t>
+      </w:r>
     </w:p>
     <w:p>
       <w:pPr>
@@ -2180,6 +1909,90 @@
       <w:pPr>
         <w:shd w:val="clear" w:color="auto" w:fill="FFFFFF"/>
         <w:spacing w:before="150" w:after="0" w:line="300" w:lineRule="atLeast"/>
+        <w:rPr>
+          <w:rFonts w:ascii="Courier New" w:eastAsia="Times New Roman" w:hAnsi="Courier New" w:cs="Courier New"/>
+          <w:color w:val="2C3E50"/>
+          <w:sz w:val="20"/>
+          <w:szCs w:val="20"/>
+          <w:lang w:val="es-CR"/>
+        </w:rPr>
+      </w:pPr>
+      <w:r>
+        <w:rPr>
+          <w:rFonts w:ascii="Courier New" w:eastAsia="Times New Roman" w:hAnsi="Courier New" w:cs="Courier New"/>
+          <w:color w:val="2C3E50"/>
+          <w:sz w:val="20"/>
+          <w:szCs w:val="20"/>
+          <w:lang w:val="es-CR"/>
+        </w:rPr>
+        <w:t>ALTER TABLE usuarios ADD FOREIGN KEY fk_ciudad REFERENCES ciudades (id);</w:t>
+      </w:r>
+    </w:p>
+    <w:p>
+      <w:pPr>
+        <w:shd w:val="clear" w:color="auto" w:fill="FFFFFF"/>
+        <w:spacing w:before="150" w:after="0" w:line="300" w:lineRule="atLeast"/>
+        <w:rPr>
+          <w:rFonts w:ascii="Arial" w:eastAsia="Times New Roman" w:hAnsi="Arial" w:cs="Arial"/>
+          <w:color w:val="2C3E50"/>
+          <w:lang w:val="es-CR"/>
+        </w:rPr>
+      </w:pPr>
+      <w:r>
+        <w:rPr>
+          <w:rFonts w:ascii="Arial" w:eastAsia="Times New Roman" w:hAnsi="Arial" w:cs="Arial"/>
+          <w:color w:val="2C3E50"/>
+          <w:lang w:val="es-CR"/>
+        </w:rPr>
+        <w:t>Para poder crear una llave foránea la llave de la tabla debe ser primaria, en otro caso genera el error:</w:t>
+      </w:r>
+    </w:p>
+    <w:p>
+      <w:pPr>
+        <w:shd w:val="clear" w:color="auto" w:fill="FFFFFF"/>
+        <w:spacing w:before="150" w:after="0" w:line="300" w:lineRule="atLeast"/>
+        <w:rPr>
+          <w:rFonts w:ascii="Courier New" w:eastAsia="Times New Roman" w:hAnsi="Courier New" w:cs="Courier New"/>
+          <w:color w:val="2C3E50"/>
+          <w:sz w:val="20"/>
+          <w:szCs w:val="20"/>
+        </w:rPr>
+      </w:pPr>
+      <w:r>
+        <w:rPr>
+          <w:rFonts w:ascii="Courier New" w:eastAsia="Times New Roman" w:hAnsi="Courier New" w:cs="Courier New"/>
+          <w:color w:val="2C3E50"/>
+          <w:sz w:val="20"/>
+          <w:szCs w:val="20"/>
+        </w:rPr>
+        <w:t>MariaDB [inventario_db]&gt; ALTER TABLE usuarios ADD FOREIGN KEY (fk_ciudad) REFERENCES ciudades (id);</w:t>
+      </w:r>
+    </w:p>
+    <w:p>
+      <w:pPr>
+        <w:shd w:val="clear" w:color="auto" w:fill="FFFFFF"/>
+        <w:spacing w:before="150" w:after="0" w:line="300" w:lineRule="atLeast"/>
+        <w:rPr>
+          <w:rFonts w:ascii="Courier New" w:eastAsia="Times New Roman" w:hAnsi="Courier New" w:cs="Courier New"/>
+          <w:color w:val="2C3E50"/>
+          <w:sz w:val="20"/>
+          <w:szCs w:val="20"/>
+        </w:rPr>
+      </w:pPr>
+      <w:r>
+        <w:rPr>
+          <w:rFonts w:ascii="Courier New" w:eastAsia="Times New Roman" w:hAnsi="Courier New" w:cs="Courier New"/>
+          <w:color w:val="2C3E50"/>
+          <w:sz w:val="20"/>
+          <w:szCs w:val="20"/>
+        </w:rPr>
+        <w:t>ERROR 1005 (HY000): Can't create table `inventario_db`.`usuarios` (errno: 150 "Foreign key constraint is incorrectly formed")</w:t>
+      </w:r>
+    </w:p>
+    <w:p>
+      <w:pPr>
+        <w:shd w:val="clear" w:color="auto" w:fill="FFFFFF"/>
+        <w:spacing w:before="150" w:after="0" w:line="300" w:lineRule="atLeast"/>
         <w:ind w:firstLine="720"/>
         <w:rPr>
           <w:rFonts w:ascii="Arial" w:eastAsia="Times New Roman" w:hAnsi="Arial" w:cs="Arial"/>
@@ -2199,14 +2012,171 @@
     <w:p>
       <w:pPr>
         <w:shd w:val="clear" w:color="auto" w:fill="FFFFFF"/>
+        <w:spacing w:before="150" w:after="0" w:line="300" w:lineRule="atLeast"/>
+        <w:rPr>
+          <w:rFonts w:ascii="Arial" w:eastAsia="Times New Roman" w:hAnsi="Arial" w:cs="Arial"/>
+          <w:color w:val="2C3E50"/>
+          <w:lang w:val="es-CR"/>
+        </w:rPr>
+      </w:pPr>
+    </w:p>
+    <w:p>
+      <w:pPr>
+        <w:shd w:val="clear" w:color="auto" w:fill="FFFFFF"/>
+        <w:spacing w:before="150" w:after="0" w:line="300" w:lineRule="atLeast"/>
+        <w:rPr>
+          <w:rFonts w:ascii="Arial" w:eastAsia="Times New Roman" w:hAnsi="Arial" w:cs="Arial"/>
+          <w:color w:val="2C3E50"/>
+          <w:lang w:val="es-CR"/>
+        </w:rPr>
+      </w:pPr>
+      <w:r>
+        <w:rPr>
+          <w:rFonts w:ascii="Arial" w:eastAsia="Times New Roman" w:hAnsi="Arial" w:cs="Arial"/>
+          <w:color w:val="2C3E50"/>
+          <w:lang w:val="es-CR"/>
+        </w:rPr>
+        <w:lastRenderedPageBreak/>
+        <w:t>Tiempo de pensar</w:t>
+      </w:r>
+    </w:p>
+    <w:p>
+      <w:pPr>
+        <w:shd w:val="clear" w:color="auto" w:fill="FFFFFF"/>
+        <w:spacing w:before="150" w:after="0" w:line="300" w:lineRule="atLeast"/>
+        <w:rPr>
+          <w:rFonts w:ascii="Arial" w:eastAsia="Times New Roman" w:hAnsi="Arial" w:cs="Arial"/>
+          <w:color w:val="2C3E50"/>
+          <w:lang w:val="es-CR"/>
+        </w:rPr>
+      </w:pPr>
+      <w:r>
+        <w:rPr>
+          <w:rFonts w:ascii="Arial" w:eastAsia="Times New Roman" w:hAnsi="Arial" w:cs="Arial"/>
+          <w:color w:val="2C3E50"/>
+          <w:lang w:val="es-CR"/>
+        </w:rPr>
+        <w:t>En el video anterior vimos cómo hacer uso de PHP para crear restricciones y relaciones entre tablas. Te invitamos a que realices esta actividad para validar los conocimientos que adquiriste sobre esta herramienta.</w:t>
+      </w:r>
+      <w:r>
+        <w:rPr>
+          <w:rFonts w:ascii="Arial" w:eastAsia="Times New Roman" w:hAnsi="Arial" w:cs="Arial"/>
+          <w:color w:val="2C3E50"/>
+          <w:lang w:val="es-CR"/>
+        </w:rPr>
+        <w:br/>
+      </w:r>
+      <w:r>
+        <w:rPr>
+          <w:rFonts w:ascii="Arial" w:eastAsia="Times New Roman" w:hAnsi="Arial" w:cs="Arial"/>
+          <w:color w:val="2C3E50"/>
+          <w:lang w:val="es-CR"/>
+        </w:rPr>
+        <w:br/>
+        <w:t>Instrucciones:</w:t>
+      </w:r>
+      <w:r>
+        <w:rPr>
+          <w:rFonts w:ascii="Arial" w:eastAsia="Times New Roman" w:hAnsi="Arial" w:cs="Arial"/>
+          <w:color w:val="2C3E50"/>
+          <w:lang w:val="es-CR"/>
+        </w:rPr>
+        <w:br/>
+      </w:r>
+      <w:r>
+        <w:rPr>
+          <w:rFonts w:ascii="Arial" w:eastAsia="Times New Roman" w:hAnsi="Arial" w:cs="Arial"/>
+          <w:color w:val="2C3E50"/>
+          <w:lang w:val="es-CR"/>
+        </w:rPr>
+        <w:br/>
+        <w:t>Lee cuidadosamente el enunciado y escoge la respuesta correcta.</w:t>
+      </w:r>
+      <w:r>
+        <w:rPr>
+          <w:rFonts w:ascii="Arial" w:eastAsia="Times New Roman" w:hAnsi="Arial" w:cs="Arial"/>
+          <w:color w:val="2C3E50"/>
+          <w:lang w:val="es-CR"/>
+        </w:rPr>
+        <w:br/>
+      </w:r>
+      <w:r>
+        <w:rPr>
+          <w:rFonts w:ascii="Arial" w:eastAsia="Times New Roman" w:hAnsi="Arial" w:cs="Arial"/>
+          <w:color w:val="2C3E50"/>
+          <w:lang w:val="es-CR"/>
+        </w:rPr>
+        <w:br/>
+        <w:t>Enunciado:</w:t>
+      </w:r>
+      <w:r>
+        <w:rPr>
+          <w:rFonts w:ascii="Arial" w:eastAsia="Times New Roman" w:hAnsi="Arial" w:cs="Arial"/>
+          <w:color w:val="2C3E50"/>
+          <w:lang w:val="es-CR"/>
+        </w:rPr>
+        <w:br/>
+      </w:r>
+      <w:r>
+        <w:rPr>
+          <w:rFonts w:ascii="Arial" w:eastAsia="Times New Roman" w:hAnsi="Arial" w:cs="Arial"/>
+          <w:color w:val="2C3E50"/>
+          <w:lang w:val="es-CR"/>
+        </w:rPr>
+        <w:br/>
+        <w:t>¿Cuál de las siguientes opciones no corresponden a las características de las restricciones y relaciones entre tablas?</w:t>
+      </w:r>
+    </w:p>
+    <w:p>
+      <w:pPr>
+        <w:shd w:val="clear" w:color="auto" w:fill="FFFFFF"/>
         <w:spacing w:before="150" w:line="300" w:lineRule="atLeast"/>
-        <w:ind w:left="720"/>
-        <w:rPr>
-          <w:rFonts w:ascii="Arial" w:eastAsia="Times New Roman" w:hAnsi="Arial" w:cs="Arial"/>
-          <w:color w:val="2C3E50"/>
-          <w:lang w:val="es-CR"/>
-        </w:rPr>
-      </w:pPr>
+        <w:rPr>
+          <w:rFonts w:ascii="Arial" w:eastAsia="Times New Roman" w:hAnsi="Arial" w:cs="Arial"/>
+          <w:color w:val="2C3E50"/>
+          <w:lang w:val="es-CR"/>
+        </w:rPr>
+      </w:pPr>
+      <w:r>
+        <w:rPr>
+          <w:noProof/>
+        </w:rPr>
+        <w:drawing>
+          <wp:inline distT="0" distB="0" distL="0" distR="0" wp14:anchorId="756CFB14" wp14:editId="4C57618A">
+            <wp:extent cx="5943600" cy="1101725"/>
+            <wp:effectExtent l="0" t="0" r="0" b="3175"/>
+            <wp:docPr id="7" name="Picture 7"/>
+            <wp:cNvGraphicFramePr>
+              <a:graphicFrameLocks xmlns:a="http://schemas.openxmlformats.org/drawingml/2006/main" noChangeAspect="1"/>
+            </wp:cNvGraphicFramePr>
+            <a:graphic xmlns:a="http://schemas.openxmlformats.org/drawingml/2006/main">
+              <a:graphicData uri="http://schemas.openxmlformats.org/drawingml/2006/picture">
+                <pic:pic xmlns:pic="http://schemas.openxmlformats.org/drawingml/2006/picture">
+                  <pic:nvPicPr>
+                    <pic:cNvPr id="1" name=""/>
+                    <pic:cNvPicPr/>
+                  </pic:nvPicPr>
+                  <pic:blipFill>
+                    <a:blip r:embed="rId16"/>
+                    <a:stretch>
+                      <a:fillRect/>
+                    </a:stretch>
+                  </pic:blipFill>
+                  <pic:spPr>
+                    <a:xfrm>
+                      <a:off x="0" y="0"/>
+                      <a:ext cx="5943600" cy="1101725"/>
+                    </a:xfrm>
+                    <a:prstGeom prst="rect">
+                      <a:avLst/>
+                    </a:prstGeom>
+                  </pic:spPr>
+                </pic:pic>
+              </a:graphicData>
+            </a:graphic>
+          </wp:inline>
+        </w:drawing>
+      </w:r>
     </w:p>
     <w:p>
       <w:pPr>
@@ -2233,38 +2203,175 @@
           <w:lang w:val="es-CR"/>
         </w:rPr>
       </w:pPr>
-      <w:proofErr w:type="spellStart"/>
-      <w:r>
-        <w:rPr>
-          <w:rFonts w:ascii="Arial" w:eastAsia="Times New Roman" w:hAnsi="Arial" w:cs="Arial"/>
-          <w:color w:val="2C3E50"/>
-        </w:rPr>
-        <w:t>Lección</w:t>
-      </w:r>
-      <w:proofErr w:type="spellEnd"/>
-      <w:r>
-        <w:rPr>
-          <w:rFonts w:ascii="Arial" w:eastAsia="Times New Roman" w:hAnsi="Arial" w:cs="Arial"/>
-          <w:color w:val="2C3E50"/>
-        </w:rPr>
-        <w:t xml:space="preserve"> 3: DML </w:t>
-      </w:r>
-      <w:proofErr w:type="spellStart"/>
-      <w:r>
-        <w:rPr>
-          <w:rFonts w:ascii="Arial" w:eastAsia="Times New Roman" w:hAnsi="Arial" w:cs="Arial"/>
-          <w:color w:val="2C3E50"/>
-        </w:rPr>
-        <w:t>desde</w:t>
-      </w:r>
-      <w:proofErr w:type="spellEnd"/>
-      <w:r>
-        <w:rPr>
-          <w:rFonts w:ascii="Arial" w:eastAsia="Times New Roman" w:hAnsi="Arial" w:cs="Arial"/>
-          <w:color w:val="2C3E50"/>
-        </w:rPr>
-        <w:t xml:space="preserve"> PHP</w:t>
-      </w:r>
+      <w:r>
+        <w:rPr>
+          <w:rFonts w:ascii="Arial" w:eastAsia="Times New Roman" w:hAnsi="Arial" w:cs="Arial"/>
+          <w:color w:val="2C3E50"/>
+        </w:rPr>
+        <w:t>Lección 3: DML desde PHP</w:t>
+      </w:r>
+    </w:p>
+    <w:p>
+      <w:pPr>
+        <w:pStyle w:val="ListParagraph"/>
+        <w:shd w:val="clear" w:color="auto" w:fill="FFFFFF"/>
+        <w:spacing w:before="150" w:line="300" w:lineRule="atLeast"/>
+        <w:ind w:left="1080"/>
+        <w:rPr>
+          <w:rFonts w:ascii="Arial" w:eastAsia="Times New Roman" w:hAnsi="Arial" w:cs="Arial"/>
+          <w:color w:val="2C3E50"/>
+          <w:lang w:val="es-CR"/>
+        </w:rPr>
+      </w:pPr>
+    </w:p>
+    <w:p>
+      <w:pPr>
+        <w:pStyle w:val="ListParagraph"/>
+        <w:numPr>
+          <w:ilvl w:val="1"/>
+          <w:numId w:val="9"/>
+        </w:numPr>
+        <w:shd w:val="clear" w:color="auto" w:fill="FFFFFF"/>
+        <w:spacing w:before="150" w:line="300" w:lineRule="atLeast"/>
+        <w:rPr>
+          <w:rFonts w:ascii="Arial" w:hAnsi="Arial" w:cs="Arial"/>
+          <w:color w:val="2C3E50"/>
+          <w:sz w:val="21"/>
+          <w:szCs w:val="21"/>
+        </w:rPr>
+      </w:pPr>
+      <w:r>
+        <w:rPr>
+          <w:rFonts w:ascii="Arial" w:hAnsi="Arial" w:cs="Arial"/>
+          <w:color w:val="2C3E50"/>
+          <w:sz w:val="21"/>
+          <w:szCs w:val="21"/>
+        </w:rPr>
+        <w:t xml:space="preserve">Insertar registros </w:t>
+      </w:r>
+    </w:p>
+    <w:p>
+      <w:pPr>
+        <w:shd w:val="clear" w:color="auto" w:fill="FFFFFF"/>
+        <w:spacing w:before="150" w:line="300" w:lineRule="atLeast"/>
+        <w:ind w:left="720"/>
+        <w:rPr>
+          <w:rFonts w:ascii="Arial" w:hAnsi="Arial" w:cs="Arial"/>
+          <w:color w:val="2C3E50"/>
+          <w:sz w:val="21"/>
+          <w:szCs w:val="21"/>
+        </w:rPr>
+      </w:pPr>
+      <w:r>
+        <w:rPr>
+          <w:rFonts w:ascii="Arial" w:hAnsi="Arial" w:cs="Arial"/>
+          <w:color w:val="2C3E50"/>
+          <w:sz w:val="21"/>
+          <w:szCs w:val="21"/>
+        </w:rPr>
+        <w:t>4.2. Prepare</w:t>
+      </w:r>
+    </w:p>
+    <w:p>
+      <w:pPr>
+        <w:shd w:val="clear" w:color="auto" w:fill="FFFFFF"/>
+        <w:spacing w:before="150" w:line="300" w:lineRule="atLeast"/>
+        <w:ind w:left="720"/>
+        <w:rPr>
+          <w:rFonts w:ascii="Arial" w:hAnsi="Arial" w:cs="Arial"/>
+          <w:color w:val="2C3E50"/>
+          <w:sz w:val="21"/>
+          <w:szCs w:val="21"/>
+        </w:rPr>
+      </w:pPr>
+      <w:r>
+        <w:rPr>
+          <w:rFonts w:ascii="Arial" w:hAnsi="Arial" w:cs="Arial"/>
+          <w:color w:val="2C3E50"/>
+          <w:sz w:val="21"/>
+          <w:szCs w:val="21"/>
+        </w:rPr>
+        <w:t>4.3. Actividad 1</w:t>
+      </w:r>
+    </w:p>
+    <w:p>
+      <w:pPr>
+        <w:shd w:val="clear" w:color="auto" w:fill="FFFFFF"/>
+        <w:spacing w:before="150" w:line="300" w:lineRule="atLeast"/>
+        <w:ind w:left="720"/>
+        <w:rPr>
+          <w:rFonts w:ascii="Arial" w:hAnsi="Arial" w:cs="Arial"/>
+          <w:color w:val="2C3E50"/>
+          <w:sz w:val="21"/>
+          <w:szCs w:val="21"/>
+        </w:rPr>
+      </w:pPr>
+      <w:r>
+        <w:rPr>
+          <w:rFonts w:ascii="Arial" w:hAnsi="Arial" w:cs="Arial"/>
+          <w:color w:val="2C3E50"/>
+          <w:sz w:val="21"/>
+          <w:szCs w:val="21"/>
+        </w:rPr>
+        <w:t>4.4. Actualizar registros</w:t>
+      </w:r>
+    </w:p>
+    <w:p>
+      <w:pPr>
+        <w:shd w:val="clear" w:color="auto" w:fill="FFFFFF"/>
+        <w:spacing w:before="150" w:line="300" w:lineRule="atLeast"/>
+        <w:ind w:left="720"/>
+        <w:rPr>
+          <w:rFonts w:ascii="Arial" w:hAnsi="Arial" w:cs="Arial"/>
+          <w:color w:val="2C3E50"/>
+          <w:sz w:val="21"/>
+          <w:szCs w:val="21"/>
+        </w:rPr>
+      </w:pPr>
+      <w:r>
+        <w:rPr>
+          <w:rFonts w:ascii="Arial" w:hAnsi="Arial" w:cs="Arial"/>
+          <w:color w:val="2C3E50"/>
+          <w:sz w:val="21"/>
+          <w:szCs w:val="21"/>
+        </w:rPr>
+        <w:t>4.5. Actividad 2</w:t>
+      </w:r>
+    </w:p>
+    <w:p>
+      <w:pPr>
+        <w:shd w:val="clear" w:color="auto" w:fill="FFFFFF"/>
+        <w:spacing w:before="150" w:line="300" w:lineRule="atLeast"/>
+        <w:ind w:left="720"/>
+        <w:rPr>
+          <w:rFonts w:ascii="Arial" w:hAnsi="Arial" w:cs="Arial"/>
+          <w:color w:val="2C3E50"/>
+          <w:sz w:val="21"/>
+          <w:szCs w:val="21"/>
+        </w:rPr>
+      </w:pPr>
+      <w:bookmarkStart w:id="0" w:name="_GoBack"/>
+      <w:bookmarkEnd w:id="0"/>
+      <w:r>
+        <w:rPr>
+          <w:rFonts w:ascii="Arial" w:hAnsi="Arial" w:cs="Arial"/>
+          <w:color w:val="2C3E50"/>
+          <w:sz w:val="21"/>
+          <w:szCs w:val="21"/>
+        </w:rPr>
+        <w:t>4.6. Eliminar registros</w:t>
+      </w:r>
+    </w:p>
+    <w:p>
+      <w:pPr>
+        <w:shd w:val="clear" w:color="auto" w:fill="FFFFFF"/>
+        <w:spacing w:before="150" w:line="300" w:lineRule="atLeast"/>
+        <w:rPr>
+          <w:rFonts w:ascii="Arial" w:eastAsia="Times New Roman" w:hAnsi="Arial" w:cs="Arial"/>
+          <w:color w:val="2C3E50"/>
+          <w:lang w:val="es-CR"/>
+        </w:rPr>
+      </w:pPr>
     </w:p>
     <w:p>
       <w:pPr>
@@ -2330,17 +2437,8 @@
           <w:rFonts w:ascii="Arial" w:eastAsia="Times New Roman" w:hAnsi="Arial" w:cs="Arial"/>
           <w:color w:val="2C3E50"/>
         </w:rPr>
-        <w:t xml:space="preserve">UNIDAD 2: </w:t>
-      </w:r>
-      <w:proofErr w:type="spellStart"/>
-      <w:r>
-        <w:rPr>
-          <w:rFonts w:ascii="Arial" w:eastAsia="Times New Roman" w:hAnsi="Arial" w:cs="Arial"/>
-          <w:color w:val="2C3E50"/>
-        </w:rPr>
-        <w:t>Prueba</w:t>
-      </w:r>
-      <w:proofErr w:type="spellEnd"/>
+        <w:t>UNIDAD 2: Prueba</w:t>
+      </w:r>
     </w:p>
     <w:p>
       <w:pPr>
@@ -2660,6 +2758,119 @@
     </w:lvl>
   </w:abstractNum>
   <w:abstractNum w:abstractNumId="2" w15:restartNumberingAfterBreak="0">
+    <w:nsid w:val="1A724C29"/>
+    <w:multiLevelType w:val="multilevel"/>
+    <w:tmpl w:val="F5C2D55A"/>
+    <w:lvl w:ilvl="0">
+      <w:start w:val="4"/>
+      <w:numFmt w:val="decimal"/>
+      <w:lvlText w:val="%1"/>
+      <w:lvlJc w:val="left"/>
+      <w:pPr>
+        <w:ind w:left="360" w:hanging="360"/>
+      </w:pPr>
+      <w:rPr>
+        <w:rFonts w:hint="default"/>
+      </w:rPr>
+    </w:lvl>
+    <w:lvl w:ilvl="1">
+      <w:start w:val="1"/>
+      <w:numFmt w:val="decimal"/>
+      <w:lvlText w:val="%1.%2"/>
+      <w:lvlJc w:val="left"/>
+      <w:pPr>
+        <w:ind w:left="1080" w:hanging="360"/>
+      </w:pPr>
+      <w:rPr>
+        <w:rFonts w:hint="default"/>
+      </w:rPr>
+    </w:lvl>
+    <w:lvl w:ilvl="2">
+      <w:start w:val="1"/>
+      <w:numFmt w:val="decimal"/>
+      <w:lvlText w:val="%1.%2.%3"/>
+      <w:lvlJc w:val="left"/>
+      <w:pPr>
+        <w:ind w:left="2160" w:hanging="720"/>
+      </w:pPr>
+      <w:rPr>
+        <w:rFonts w:hint="default"/>
+      </w:rPr>
+    </w:lvl>
+    <w:lvl w:ilvl="3">
+      <w:start w:val="1"/>
+      <w:numFmt w:val="decimal"/>
+      <w:lvlText w:val="%1.%2.%3.%4"/>
+      <w:lvlJc w:val="left"/>
+      <w:pPr>
+        <w:ind w:left="2880" w:hanging="720"/>
+      </w:pPr>
+      <w:rPr>
+        <w:rFonts w:hint="default"/>
+      </w:rPr>
+    </w:lvl>
+    <w:lvl w:ilvl="4">
+      <w:start w:val="1"/>
+      <w:numFmt w:val="decimal"/>
+      <w:lvlText w:val="%1.%2.%3.%4.%5"/>
+      <w:lvlJc w:val="left"/>
+      <w:pPr>
+        <w:ind w:left="3960" w:hanging="1080"/>
+      </w:pPr>
+      <w:rPr>
+        <w:rFonts w:hint="default"/>
+      </w:rPr>
+    </w:lvl>
+    <w:lvl w:ilvl="5">
+      <w:start w:val="1"/>
+      <w:numFmt w:val="decimal"/>
+      <w:lvlText w:val="%1.%2.%3.%4.%5.%6"/>
+      <w:lvlJc w:val="left"/>
+      <w:pPr>
+        <w:ind w:left="4680" w:hanging="1080"/>
+      </w:pPr>
+      <w:rPr>
+        <w:rFonts w:hint="default"/>
+      </w:rPr>
+    </w:lvl>
+    <w:lvl w:ilvl="6">
+      <w:start w:val="1"/>
+      <w:numFmt w:val="decimal"/>
+      <w:lvlText w:val="%1.%2.%3.%4.%5.%6.%7"/>
+      <w:lvlJc w:val="left"/>
+      <w:pPr>
+        <w:ind w:left="5760" w:hanging="1440"/>
+      </w:pPr>
+      <w:rPr>
+        <w:rFonts w:hint="default"/>
+      </w:rPr>
+    </w:lvl>
+    <w:lvl w:ilvl="7">
+      <w:start w:val="1"/>
+      <w:numFmt w:val="decimal"/>
+      <w:lvlText w:val="%1.%2.%3.%4.%5.%6.%7.%8"/>
+      <w:lvlJc w:val="left"/>
+      <w:pPr>
+        <w:ind w:left="6480" w:hanging="1440"/>
+      </w:pPr>
+      <w:rPr>
+        <w:rFonts w:hint="default"/>
+      </w:rPr>
+    </w:lvl>
+    <w:lvl w:ilvl="8">
+      <w:start w:val="1"/>
+      <w:numFmt w:val="decimal"/>
+      <w:lvlText w:val="%1.%2.%3.%4.%5.%6.%7.%8.%9"/>
+      <w:lvlJc w:val="left"/>
+      <w:pPr>
+        <w:ind w:left="7560" w:hanging="1800"/>
+      </w:pPr>
+      <w:rPr>
+        <w:rFonts w:hint="default"/>
+      </w:rPr>
+    </w:lvl>
+  </w:abstractNum>
+  <w:abstractNum w:abstractNumId="3" w15:restartNumberingAfterBreak="0">
     <w:nsid w:val="1E9314EA"/>
     <w:multiLevelType w:val="multilevel"/>
     <w:tmpl w:val="31DE7F46"/>
@@ -2808,7 +3019,269 @@
       </w:rPr>
     </w:lvl>
   </w:abstractNum>
-  <w:abstractNum w:abstractNumId="3" w15:restartNumberingAfterBreak="0">
+  <w:abstractNum w:abstractNumId="4" w15:restartNumberingAfterBreak="0">
+    <w:nsid w:val="47874ABE"/>
+    <w:multiLevelType w:val="multilevel"/>
+    <w:tmpl w:val="448286EE"/>
+    <w:lvl w:ilvl="0">
+      <w:start w:val="1"/>
+      <w:numFmt w:val="bullet"/>
+      <w:lvlText w:val=""/>
+      <w:lvlJc w:val="left"/>
+      <w:pPr>
+        <w:tabs>
+          <w:tab w:val="num" w:pos="720"/>
+        </w:tabs>
+        <w:ind w:left="720" w:hanging="360"/>
+      </w:pPr>
+      <w:rPr>
+        <w:rFonts w:ascii="Symbol" w:hAnsi="Symbol" w:hint="default"/>
+        <w:sz w:val="20"/>
+      </w:rPr>
+    </w:lvl>
+    <w:lvl w:ilvl="1" w:tentative="1">
+      <w:start w:val="1"/>
+      <w:numFmt w:val="bullet"/>
+      <w:lvlText w:val="o"/>
+      <w:lvlJc w:val="left"/>
+      <w:pPr>
+        <w:tabs>
+          <w:tab w:val="num" w:pos="1440"/>
+        </w:tabs>
+        <w:ind w:left="1440" w:hanging="360"/>
+      </w:pPr>
+      <w:rPr>
+        <w:rFonts w:ascii="Courier New" w:hAnsi="Courier New" w:hint="default"/>
+        <w:sz w:val="20"/>
+      </w:rPr>
+    </w:lvl>
+    <w:lvl w:ilvl="2" w:tentative="1">
+      <w:start w:val="1"/>
+      <w:numFmt w:val="bullet"/>
+      <w:lvlText w:val=""/>
+      <w:lvlJc w:val="left"/>
+      <w:pPr>
+        <w:tabs>
+          <w:tab w:val="num" w:pos="2160"/>
+        </w:tabs>
+        <w:ind w:left="2160" w:hanging="360"/>
+      </w:pPr>
+      <w:rPr>
+        <w:rFonts w:ascii="Wingdings" w:hAnsi="Wingdings" w:hint="default"/>
+        <w:sz w:val="20"/>
+      </w:rPr>
+    </w:lvl>
+    <w:lvl w:ilvl="3" w:tentative="1">
+      <w:start w:val="1"/>
+      <w:numFmt w:val="bullet"/>
+      <w:lvlText w:val=""/>
+      <w:lvlJc w:val="left"/>
+      <w:pPr>
+        <w:tabs>
+          <w:tab w:val="num" w:pos="2880"/>
+        </w:tabs>
+        <w:ind w:left="2880" w:hanging="360"/>
+      </w:pPr>
+      <w:rPr>
+        <w:rFonts w:ascii="Wingdings" w:hAnsi="Wingdings" w:hint="default"/>
+        <w:sz w:val="20"/>
+      </w:rPr>
+    </w:lvl>
+    <w:lvl w:ilvl="4" w:tentative="1">
+      <w:start w:val="1"/>
+      <w:numFmt w:val="bullet"/>
+      <w:lvlText w:val=""/>
+      <w:lvlJc w:val="left"/>
+      <w:pPr>
+        <w:tabs>
+          <w:tab w:val="num" w:pos="3600"/>
+        </w:tabs>
+        <w:ind w:left="3600" w:hanging="360"/>
+      </w:pPr>
+      <w:rPr>
+        <w:rFonts w:ascii="Wingdings" w:hAnsi="Wingdings" w:hint="default"/>
+        <w:sz w:val="20"/>
+      </w:rPr>
+    </w:lvl>
+    <w:lvl w:ilvl="5" w:tentative="1">
+      <w:start w:val="1"/>
+      <w:numFmt w:val="bullet"/>
+      <w:lvlText w:val=""/>
+      <w:lvlJc w:val="left"/>
+      <w:pPr>
+        <w:tabs>
+          <w:tab w:val="num" w:pos="4320"/>
+        </w:tabs>
+        <w:ind w:left="4320" w:hanging="360"/>
+      </w:pPr>
+      <w:rPr>
+        <w:rFonts w:ascii="Wingdings" w:hAnsi="Wingdings" w:hint="default"/>
+        <w:sz w:val="20"/>
+      </w:rPr>
+    </w:lvl>
+    <w:lvl w:ilvl="6" w:tentative="1">
+      <w:start w:val="1"/>
+      <w:numFmt w:val="bullet"/>
+      <w:lvlText w:val=""/>
+      <w:lvlJc w:val="left"/>
+      <w:pPr>
+        <w:tabs>
+          <w:tab w:val="num" w:pos="5040"/>
+        </w:tabs>
+        <w:ind w:left="5040" w:hanging="360"/>
+      </w:pPr>
+      <w:rPr>
+        <w:rFonts w:ascii="Wingdings" w:hAnsi="Wingdings" w:hint="default"/>
+        <w:sz w:val="20"/>
+      </w:rPr>
+    </w:lvl>
+    <w:lvl w:ilvl="7" w:tentative="1">
+      <w:start w:val="1"/>
+      <w:numFmt w:val="bullet"/>
+      <w:lvlText w:val=""/>
+      <w:lvlJc w:val="left"/>
+      <w:pPr>
+        <w:tabs>
+          <w:tab w:val="num" w:pos="5760"/>
+        </w:tabs>
+        <w:ind w:left="5760" w:hanging="360"/>
+      </w:pPr>
+      <w:rPr>
+        <w:rFonts w:ascii="Wingdings" w:hAnsi="Wingdings" w:hint="default"/>
+        <w:sz w:val="20"/>
+      </w:rPr>
+    </w:lvl>
+    <w:lvl w:ilvl="8" w:tentative="1">
+      <w:start w:val="1"/>
+      <w:numFmt w:val="bullet"/>
+      <w:lvlText w:val=""/>
+      <w:lvlJc w:val="left"/>
+      <w:pPr>
+        <w:tabs>
+          <w:tab w:val="num" w:pos="6480"/>
+        </w:tabs>
+        <w:ind w:left="6480" w:hanging="360"/>
+      </w:pPr>
+      <w:rPr>
+        <w:rFonts w:ascii="Wingdings" w:hAnsi="Wingdings" w:hint="default"/>
+        <w:sz w:val="20"/>
+      </w:rPr>
+    </w:lvl>
+  </w:abstractNum>
+  <w:abstractNum w:abstractNumId="5" w15:restartNumberingAfterBreak="0">
+    <w:nsid w:val="62A3510E"/>
+    <w:multiLevelType w:val="multilevel"/>
+    <w:tmpl w:val="8FCE4326"/>
+    <w:lvl w:ilvl="0">
+      <w:start w:val="4"/>
+      <w:numFmt w:val="decimal"/>
+      <w:lvlText w:val="%1"/>
+      <w:lvlJc w:val="left"/>
+      <w:pPr>
+        <w:ind w:left="360" w:hanging="360"/>
+      </w:pPr>
+      <w:rPr>
+        <w:rFonts w:hint="default"/>
+      </w:rPr>
+    </w:lvl>
+    <w:lvl w:ilvl="1">
+      <w:start w:val="2"/>
+      <w:numFmt w:val="decimal"/>
+      <w:lvlText w:val="%1.%2"/>
+      <w:lvlJc w:val="left"/>
+      <w:pPr>
+        <w:ind w:left="1080" w:hanging="360"/>
+      </w:pPr>
+      <w:rPr>
+        <w:rFonts w:hint="default"/>
+      </w:rPr>
+    </w:lvl>
+    <w:lvl w:ilvl="2">
+      <w:start w:val="1"/>
+      <w:numFmt w:val="decimal"/>
+      <w:lvlText w:val="%1.%2.%3"/>
+      <w:lvlJc w:val="left"/>
+      <w:pPr>
+        <w:ind w:left="2160" w:hanging="720"/>
+      </w:pPr>
+      <w:rPr>
+        <w:rFonts w:hint="default"/>
+      </w:rPr>
+    </w:lvl>
+    <w:lvl w:ilvl="3">
+      <w:start w:val="1"/>
+      <w:numFmt w:val="decimal"/>
+      <w:lvlText w:val="%1.%2.%3.%4"/>
+      <w:lvlJc w:val="left"/>
+      <w:pPr>
+        <w:ind w:left="2880" w:hanging="720"/>
+      </w:pPr>
+      <w:rPr>
+        <w:rFonts w:hint="default"/>
+      </w:rPr>
+    </w:lvl>
+    <w:lvl w:ilvl="4">
+      <w:start w:val="1"/>
+      <w:numFmt w:val="decimal"/>
+      <w:lvlText w:val="%1.%2.%3.%4.%5"/>
+      <w:lvlJc w:val="left"/>
+      <w:pPr>
+        <w:ind w:left="3960" w:hanging="1080"/>
+      </w:pPr>
+      <w:rPr>
+        <w:rFonts w:hint="default"/>
+      </w:rPr>
+    </w:lvl>
+    <w:lvl w:ilvl="5">
+      <w:start w:val="1"/>
+      <w:numFmt w:val="decimal"/>
+      <w:lvlText w:val="%1.%2.%3.%4.%5.%6"/>
+      <w:lvlJc w:val="left"/>
+      <w:pPr>
+        <w:ind w:left="4680" w:hanging="1080"/>
+      </w:pPr>
+      <w:rPr>
+        <w:rFonts w:hint="default"/>
+      </w:rPr>
+    </w:lvl>
+    <w:lvl w:ilvl="6">
+      <w:start w:val="1"/>
+      <w:numFmt w:val="decimal"/>
+      <w:lvlText w:val="%1.%2.%3.%4.%5.%6.%7"/>
+      <w:lvlJc w:val="left"/>
+      <w:pPr>
+        <w:ind w:left="5760" w:hanging="1440"/>
+      </w:pPr>
+      <w:rPr>
+        <w:rFonts w:hint="default"/>
+      </w:rPr>
+    </w:lvl>
+    <w:lvl w:ilvl="7">
+      <w:start w:val="1"/>
+      <w:numFmt w:val="decimal"/>
+      <w:lvlText w:val="%1.%2.%3.%4.%5.%6.%7.%8"/>
+      <w:lvlJc w:val="left"/>
+      <w:pPr>
+        <w:ind w:left="6480" w:hanging="1440"/>
+      </w:pPr>
+      <w:rPr>
+        <w:rFonts w:hint="default"/>
+      </w:rPr>
+    </w:lvl>
+    <w:lvl w:ilvl="8">
+      <w:start w:val="1"/>
+      <w:numFmt w:val="decimal"/>
+      <w:lvlText w:val="%1.%2.%3.%4.%5.%6.%7.%8.%9"/>
+      <w:lvlJc w:val="left"/>
+      <w:pPr>
+        <w:ind w:left="7560" w:hanging="1800"/>
+      </w:pPr>
+      <w:rPr>
+        <w:rFonts w:hint="default"/>
+      </w:rPr>
+    </w:lvl>
+  </w:abstractNum>
+  <w:abstractNum w:abstractNumId="6" w15:restartNumberingAfterBreak="0">
     <w:nsid w:val="63667F93"/>
     <w:multiLevelType w:val="multilevel"/>
     <w:tmpl w:val="020E32A2"/>
@@ -2957,7 +3430,7 @@
       </w:rPr>
     </w:lvl>
   </w:abstractNum>
-  <w:abstractNum w:abstractNumId="4" w15:restartNumberingAfterBreak="0">
+  <w:abstractNum w:abstractNumId="7" w15:restartNumberingAfterBreak="0">
     <w:nsid w:val="7043788B"/>
     <w:multiLevelType w:val="hybridMultilevel"/>
     <w:tmpl w:val="ED2439EE"/>
@@ -3046,7 +3519,7 @@
       </w:pPr>
     </w:lvl>
   </w:abstractNum>
-  <w:abstractNum w:abstractNumId="5" w15:restartNumberingAfterBreak="0">
+  <w:abstractNum w:abstractNumId="8" w15:restartNumberingAfterBreak="0">
     <w:nsid w:val="7F484D70"/>
     <w:multiLevelType w:val="hybridMultilevel"/>
     <w:tmpl w:val="0EDC6F46"/>
@@ -3136,22 +3609,31 @@
     </w:lvl>
   </w:abstractNum>
   <w:num w:numId="1">
-    <w:abstractNumId w:val="3"/>
+    <w:abstractNumId w:val="6"/>
   </w:num>
   <w:num w:numId="2">
-    <w:abstractNumId w:val="4"/>
+    <w:abstractNumId w:val="7"/>
   </w:num>
   <w:num w:numId="3">
-    <w:abstractNumId w:val="5"/>
+    <w:abstractNumId w:val="8"/>
   </w:num>
   <w:num w:numId="4">
-    <w:abstractNumId w:val="2"/>
+    <w:abstractNumId w:val="3"/>
   </w:num>
   <w:num w:numId="5">
     <w:abstractNumId w:val="0"/>
   </w:num>
   <w:num w:numId="6">
     <w:abstractNumId w:val="1"/>
+  </w:num>
+  <w:num w:numId="7">
+    <w:abstractNumId w:val="4"/>
+  </w:num>
+  <w:num w:numId="8">
+    <w:abstractNumId w:val="5"/>
+  </w:num>
+  <w:num w:numId="9">
+    <w:abstractNumId w:val="2"/>
   </w:num>
 </w:numbering>
 </file>

</xml_diff>

<commit_message>
Module 7 Unit 2 Lesson 3 Completed
</commit_message>
<xml_diff>
--- a/DesarrolloWeb/Modulo_7-InteractuandoConBasesDeDatos/Unidad_2-PHP-MySQL/UNIDAD2.docx
+++ b/DesarrolloWeb/Modulo_7-InteractuandoConBasesDeDatos/Unidad_2-PHP-MySQL/UNIDAD2.docx
@@ -50,17 +50,8 @@
           <w:rFonts w:ascii="Arial" w:eastAsia="Times New Roman" w:hAnsi="Arial" w:cs="Arial"/>
           <w:color w:val="2C3E50"/>
         </w:rPr>
-        <w:t xml:space="preserve">UNIDAD 2: </w:t>
-      </w:r>
-      <w:proofErr w:type="spellStart"/>
-      <w:r>
-        <w:rPr>
-          <w:rFonts w:ascii="Arial" w:eastAsia="Times New Roman" w:hAnsi="Arial" w:cs="Arial"/>
-          <w:color w:val="2C3E50"/>
-        </w:rPr>
-        <w:t>Introducción</w:t>
-      </w:r>
-      <w:proofErr w:type="spellEnd"/>
+        <w:t>UNIDAD 2: Introducción</w:t>
+      </w:r>
     </w:p>
     <w:p>
       <w:pPr>
@@ -776,25 +767,7 @@
           <w:lang w:val="es-CR"/>
         </w:rPr>
         <w:br/>
-        <w:t>Como cada Sistema Gestor de Base de Datos (SGBD) posee características particulares, así como cada entorno de back-</w:t>
-      </w:r>
-      <w:proofErr w:type="spellStart"/>
-      <w:r>
-        <w:rPr>
-          <w:rFonts w:ascii="Arial" w:eastAsia="Times New Roman" w:hAnsi="Arial" w:cs="Arial"/>
-          <w:color w:val="2C3E50"/>
-          <w:lang w:val="es-CR"/>
-        </w:rPr>
-        <w:t>end</w:t>
-      </w:r>
-      <w:proofErr w:type="spellEnd"/>
-      <w:r>
-        <w:rPr>
-          <w:rFonts w:ascii="Arial" w:eastAsia="Times New Roman" w:hAnsi="Arial" w:cs="Arial"/>
-          <w:color w:val="2C3E50"/>
-          <w:lang w:val="es-CR"/>
-        </w:rPr>
-        <w:t>, o tecnología, que pueda consumir la base de datos, también puede ser muy diferente una de otra; para cada una de ellas, existen controladores específicos.</w:t>
+        <w:t>Como cada Sistema Gestor de Base de Datos (SGBD) posee características particulares, así como cada entorno de back-end, o tecnología, que pueda consumir la base de datos, también puede ser muy diferente una de otra; para cada una de ellas, existen controladores específicos.</w:t>
       </w:r>
       <w:r>
         <w:rPr>
@@ -828,43 +801,7 @@
           <w:lang w:val="es-CR"/>
         </w:rPr>
         <w:br/>
-        <w:t xml:space="preserve">Para PHP, específicamente, existen una gran cantidad de controladores y de sus respectivas extensiones para cumplir las funciones de conexión a bases de datos. Las extensiones más comunes, que están incluidas en el </w:t>
-      </w:r>
-      <w:proofErr w:type="spellStart"/>
-      <w:r>
-        <w:rPr>
-          <w:rFonts w:ascii="Arial" w:eastAsia="Times New Roman" w:hAnsi="Arial" w:cs="Arial"/>
-          <w:color w:val="2C3E50"/>
-          <w:lang w:val="es-CR"/>
-        </w:rPr>
-        <w:t>core</w:t>
-      </w:r>
-      <w:proofErr w:type="spellEnd"/>
-      <w:r>
-        <w:rPr>
-          <w:rFonts w:ascii="Arial" w:eastAsia="Times New Roman" w:hAnsi="Arial" w:cs="Arial"/>
-          <w:color w:val="2C3E50"/>
-          <w:lang w:val="es-CR"/>
-        </w:rPr>
-        <w:t xml:space="preserve"> de PHP 7, son PDO y </w:t>
-      </w:r>
-      <w:proofErr w:type="spellStart"/>
-      <w:r>
-        <w:rPr>
-          <w:rFonts w:ascii="Arial" w:eastAsia="Times New Roman" w:hAnsi="Arial" w:cs="Arial"/>
-          <w:color w:val="2C3E50"/>
-          <w:lang w:val="es-CR"/>
-        </w:rPr>
-        <w:t>MySQLi</w:t>
-      </w:r>
-      <w:proofErr w:type="spellEnd"/>
-      <w:r>
-        <w:rPr>
-          <w:rFonts w:ascii="Arial" w:eastAsia="Times New Roman" w:hAnsi="Arial" w:cs="Arial"/>
-          <w:color w:val="2C3E50"/>
-          <w:lang w:val="es-CR"/>
-        </w:rPr>
-        <w:t>, de las cuales hablaremos con mayor profundidad en esta lección.</w:t>
+        <w:t>Para PHP, específicamente, existen una gran cantidad de controladores y de sus respectivas extensiones para cumplir las funciones de conexión a bases de datos. Las extensiones más comunes, que están incluidas en el core de PHP 7, son PDO y MySQLi, de las cuales hablaremos con mayor profundidad en esta lección.</w:t>
       </w:r>
     </w:p>
     <w:p>
@@ -896,16 +833,7 @@
           <w:lang w:val="es-CR"/>
         </w:rPr>
         <w:lastRenderedPageBreak/>
-        <w:t xml:space="preserve">2.4. Lectura: PDO y </w:t>
-      </w:r>
-      <w:proofErr w:type="spellStart"/>
-      <w:r>
-        <w:rPr>
-          <w:rFonts w:ascii="Arial" w:eastAsia="Times New Roman" w:hAnsi="Arial" w:cs="Arial"/>
-          <w:color w:val="2C3E50"/>
-          <w:lang w:val="es-CR"/>
-        </w:rPr>
-        <w:t>MySQL</w:t>
+        <w:t>2.4. Lectura: PDO y MySQL</w:t>
       </w:r>
       <w:r>
         <w:rPr>
@@ -915,36 +843,25 @@
         </w:rPr>
         <w:t>i</w:t>
       </w:r>
-      <w:proofErr w:type="spellEnd"/>
-    </w:p>
-    <w:p>
-      <w:pPr>
-        <w:shd w:val="clear" w:color="auto" w:fill="FFFFFF"/>
-        <w:spacing w:before="150" w:line="300" w:lineRule="atLeast"/>
-        <w:rPr>
-          <w:rFonts w:ascii="Arial" w:eastAsia="Times New Roman" w:hAnsi="Arial" w:cs="Arial"/>
-          <w:color w:val="2C3E50"/>
-          <w:lang w:val="es-CR"/>
-        </w:rPr>
-      </w:pPr>
-      <w:r>
-        <w:rPr>
-          <w:rFonts w:ascii="Arial" w:eastAsia="Times New Roman" w:hAnsi="Arial" w:cs="Arial"/>
-          <w:color w:val="2C3E50"/>
-          <w:lang w:val="es-CR"/>
-        </w:rPr>
-        <w:t xml:space="preserve">PDO y </w:t>
-      </w:r>
-      <w:proofErr w:type="spellStart"/>
-      <w:r>
-        <w:rPr>
-          <w:rFonts w:ascii="Arial" w:eastAsia="Times New Roman" w:hAnsi="Arial" w:cs="Arial"/>
-          <w:color w:val="2C3E50"/>
-          <w:lang w:val="es-CR"/>
-        </w:rPr>
-        <w:t>MySQLi</w:t>
-      </w:r>
-      <w:proofErr w:type="spellEnd"/>
+    </w:p>
+    <w:p>
+      <w:pPr>
+        <w:shd w:val="clear" w:color="auto" w:fill="FFFFFF"/>
+        <w:spacing w:before="150" w:line="300" w:lineRule="atLeast"/>
+        <w:rPr>
+          <w:rFonts w:ascii="Arial" w:eastAsia="Times New Roman" w:hAnsi="Arial" w:cs="Arial"/>
+          <w:color w:val="2C3E50"/>
+          <w:lang w:val="es-CR"/>
+        </w:rPr>
+      </w:pPr>
+      <w:r>
+        <w:rPr>
+          <w:rFonts w:ascii="Arial" w:eastAsia="Times New Roman" w:hAnsi="Arial" w:cs="Arial"/>
+          <w:color w:val="2C3E50"/>
+          <w:lang w:val="es-CR"/>
+        </w:rPr>
+        <w:t>PDO y MySQLi</w:t>
+      </w:r>
     </w:p>
     <w:p>
       <w:pPr>
@@ -1038,24 +955,7 @@
           <w:lang w:val="es-CR"/>
         </w:rPr>
         <w:br/>
-      </w:r>
-      <w:proofErr w:type="spellStart"/>
-      <w:r>
-        <w:rPr>
-          <w:rFonts w:ascii="Arial" w:eastAsia="Times New Roman" w:hAnsi="Arial" w:cs="Arial"/>
-          <w:color w:val="2C3E50"/>
-          <w:lang w:val="es-CR"/>
-        </w:rPr>
-        <w:t>PDO</w:t>
-      </w:r>
-      <w:proofErr w:type="spellEnd"/>
-      <w:r>
-        <w:rPr>
-          <w:rFonts w:ascii="Arial" w:eastAsia="Times New Roman" w:hAnsi="Arial" w:cs="Arial"/>
-          <w:color w:val="2C3E50"/>
-          <w:lang w:val="es-CR"/>
-        </w:rPr>
-        <w:t xml:space="preserve"> (Objetos de Datos de PHP) es una extensión que define una interfaz para establecer una comunicación con bases de datos, es un intermediario que permite que un script de PHP pueda lanzar sentencias que se ejecuten en una base de datos. Su característica particular consta de su flexibilidad, ya que puede ser usado para una gran variedad de SGBD sólo cambiando algunos parámetros en sus métodos de acuerdo al sistema.</w:t>
+        <w:t>PDO (Objetos de Datos de PHP) es una extensión que define una interfaz para establecer una comunicación con bases de datos, es un intermediario que permite que un script de PHP pueda lanzar sentencias que se ejecuten en una base de datos. Su característica particular consta de su flexibilidad, ya que puede ser usado para una gran variedad de SGBD sólo cambiando algunos parámetros en sus métodos de acuerdo al sistema.</w:t>
       </w:r>
       <w:r>
         <w:rPr>
@@ -1143,7 +1043,6 @@
           <w:lang w:val="es-CR"/>
         </w:rPr>
       </w:pPr>
-      <w:proofErr w:type="spellStart"/>
       <w:r>
         <w:rPr>
           <w:rFonts w:ascii="Arial" w:eastAsia="Times New Roman" w:hAnsi="Arial" w:cs="Arial"/>
@@ -1152,7 +1051,6 @@
         </w:rPr>
         <w:t>MySQLi</w:t>
       </w:r>
-      <w:proofErr w:type="spellEnd"/>
       <w:r>
         <w:rPr>
           <w:rFonts w:ascii="Arial" w:eastAsia="Times New Roman" w:hAnsi="Arial" w:cs="Arial"/>
@@ -1160,114 +1058,7 @@
           <w:lang w:val="es-CR"/>
         </w:rPr>
         <w:br/>
-      </w:r>
-      <w:proofErr w:type="spellStart"/>
-      <w:r>
-        <w:rPr>
-          <w:rFonts w:ascii="Arial" w:eastAsia="Times New Roman" w:hAnsi="Arial" w:cs="Arial"/>
-          <w:color w:val="2C3E50"/>
-          <w:lang w:val="es-CR"/>
-        </w:rPr>
-        <w:t>MySQLi</w:t>
-      </w:r>
-      <w:proofErr w:type="spellEnd"/>
-      <w:r>
-        <w:rPr>
-          <w:rFonts w:ascii="Arial" w:eastAsia="Times New Roman" w:hAnsi="Arial" w:cs="Arial"/>
-          <w:color w:val="2C3E50"/>
-          <w:lang w:val="es-CR"/>
-        </w:rPr>
-        <w:t xml:space="preserve"> es una extensión incluida en PHP para realizar conexiones a bases de datos MySQL. Sus siglas significan </w:t>
-      </w:r>
-      <w:proofErr w:type="spellStart"/>
-      <w:r>
-        <w:rPr>
-          <w:rFonts w:ascii="Arial" w:eastAsia="Times New Roman" w:hAnsi="Arial" w:cs="Arial"/>
-          <w:color w:val="2C3E50"/>
-          <w:lang w:val="es-CR"/>
-        </w:rPr>
-        <w:t>MySql</w:t>
-      </w:r>
-      <w:proofErr w:type="spellEnd"/>
-      <w:r>
-        <w:rPr>
-          <w:rFonts w:ascii="Arial" w:eastAsia="Times New Roman" w:hAnsi="Arial" w:cs="Arial"/>
-          <w:color w:val="2C3E50"/>
-          <w:lang w:val="es-CR"/>
-        </w:rPr>
-        <w:t xml:space="preserve"> </w:t>
-      </w:r>
-      <w:proofErr w:type="spellStart"/>
-      <w:r>
-        <w:rPr>
-          <w:rFonts w:ascii="Arial" w:eastAsia="Times New Roman" w:hAnsi="Arial" w:cs="Arial"/>
-          <w:color w:val="2C3E50"/>
-          <w:lang w:val="es-CR"/>
-        </w:rPr>
-        <w:t>improved</w:t>
-      </w:r>
-      <w:proofErr w:type="spellEnd"/>
-      <w:r>
-        <w:rPr>
-          <w:rFonts w:ascii="Arial" w:eastAsia="Times New Roman" w:hAnsi="Arial" w:cs="Arial"/>
-          <w:color w:val="2C3E50"/>
-          <w:lang w:val="es-CR"/>
-        </w:rPr>
-        <w:t xml:space="preserve"> o </w:t>
-      </w:r>
-      <w:proofErr w:type="spellStart"/>
-      <w:r>
-        <w:rPr>
-          <w:rFonts w:ascii="Arial" w:eastAsia="Times New Roman" w:hAnsi="Arial" w:cs="Arial"/>
-          <w:color w:val="2C3E50"/>
-          <w:lang w:val="es-CR"/>
-        </w:rPr>
-        <w:t>MySql</w:t>
-      </w:r>
-      <w:proofErr w:type="spellEnd"/>
-      <w:r>
-        <w:rPr>
-          <w:rFonts w:ascii="Arial" w:eastAsia="Times New Roman" w:hAnsi="Arial" w:cs="Arial"/>
-          <w:color w:val="2C3E50"/>
-          <w:lang w:val="es-CR"/>
-        </w:rPr>
-        <w:t xml:space="preserve"> mejorado, ya que nace como la mejora a una versión antigua de la extensión para PHP y MySQL por defecto llamada MySQL. Esta versión anterior ya se encuentra descontinuada y la documentación oficial de PHP sugiere el uso de </w:t>
-      </w:r>
-      <w:proofErr w:type="spellStart"/>
-      <w:r>
-        <w:rPr>
-          <w:rFonts w:ascii="Arial" w:eastAsia="Times New Roman" w:hAnsi="Arial" w:cs="Arial"/>
-          <w:color w:val="2C3E50"/>
-          <w:lang w:val="es-CR"/>
-        </w:rPr>
-        <w:t>MySQLi</w:t>
-      </w:r>
-      <w:proofErr w:type="spellEnd"/>
-      <w:r>
-        <w:rPr>
-          <w:rFonts w:ascii="Arial" w:eastAsia="Times New Roman" w:hAnsi="Arial" w:cs="Arial"/>
-          <w:color w:val="2C3E50"/>
-          <w:lang w:val="es-CR"/>
-        </w:rPr>
-        <w:t xml:space="preserve">, la cual corresponde a una extensión poderosa y rica en métodos para que el desarrollador pueda sacar todo el provecho de la interacción con la base de datos </w:t>
-      </w:r>
-      <w:proofErr w:type="spellStart"/>
-      <w:r>
-        <w:rPr>
-          <w:rFonts w:ascii="Arial" w:eastAsia="Times New Roman" w:hAnsi="Arial" w:cs="Arial"/>
-          <w:color w:val="2C3E50"/>
-          <w:lang w:val="es-CR"/>
-        </w:rPr>
-        <w:t>MySql</w:t>
-      </w:r>
-      <w:proofErr w:type="spellEnd"/>
-      <w:r>
-        <w:rPr>
-          <w:rFonts w:ascii="Arial" w:eastAsia="Times New Roman" w:hAnsi="Arial" w:cs="Arial"/>
-          <w:color w:val="2C3E50"/>
-          <w:lang w:val="es-CR"/>
-        </w:rPr>
-        <w:t>.</w:t>
+        <w:t>MySQLi es una extensión incluida en PHP para realizar conexiones a bases de datos MySQL. Sus siglas significan MySql improved o MySql mejorado, ya que nace como la mejora a una versión antigua de la extensión para PHP y MySQL por defecto llamada MySQL. Esta versión anterior ya se encuentra descontinuada y la documentación oficial de PHP sugiere el uso de MySQLi, la cual corresponde a una extensión poderosa y rica en métodos para que el desarrollador pueda sacar todo el provecho de la interacción con la base de datos MySql.</w:t>
       </w:r>
       <w:r>
         <w:rPr>
@@ -1362,47 +1153,27 @@
           <w:color w:val="2C3E50"/>
           <w:lang w:val="es-CR"/>
         </w:rPr>
-        <w:t xml:space="preserve">2.5. PHP </w:t>
-      </w:r>
-      <w:proofErr w:type="spellStart"/>
-      <w:r>
-        <w:rPr>
-          <w:rFonts w:ascii="Arial" w:eastAsia="Times New Roman" w:hAnsi="Arial" w:cs="Arial"/>
-          <w:color w:val="2C3E50"/>
-          <w:lang w:val="es-CR"/>
-        </w:rPr>
-        <w:t>MyAdmin</w:t>
-      </w:r>
-      <w:proofErr w:type="spellEnd"/>
-    </w:p>
-    <w:p>
-      <w:pPr>
-        <w:shd w:val="clear" w:color="auto" w:fill="FFFFFF"/>
-        <w:spacing w:before="150" w:line="300" w:lineRule="atLeast"/>
-        <w:rPr>
-          <w:rFonts w:ascii="Arial" w:eastAsia="Times New Roman" w:hAnsi="Arial" w:cs="Arial"/>
-          <w:color w:val="2C3E50"/>
-          <w:lang w:val="es-CR"/>
-        </w:rPr>
-      </w:pPr>
-      <w:r>
-        <w:rPr>
-          <w:rFonts w:ascii="Arial" w:eastAsia="Times New Roman" w:hAnsi="Arial" w:cs="Arial"/>
-          <w:color w:val="2C3E50"/>
-          <w:lang w:val="es-CR"/>
-        </w:rPr>
-        <w:t xml:space="preserve">Con </w:t>
-      </w:r>
-      <w:proofErr w:type="spellStart"/>
-      <w:r>
-        <w:rPr>
-          <w:rFonts w:ascii="Arial" w:eastAsia="Times New Roman" w:hAnsi="Arial" w:cs="Arial"/>
-          <w:color w:val="2C3E50"/>
-          <w:lang w:val="es-CR"/>
-        </w:rPr>
-        <w:t>xampp</w:t>
-      </w:r>
-      <w:proofErr w:type="spellEnd"/>
+        <w:t>2.5. PHP MyAdmin</w:t>
+      </w:r>
+    </w:p>
+    <w:p>
+      <w:pPr>
+        <w:shd w:val="clear" w:color="auto" w:fill="FFFFFF"/>
+        <w:spacing w:before="150" w:line="300" w:lineRule="atLeast"/>
+        <w:rPr>
+          <w:rFonts w:ascii="Arial" w:eastAsia="Times New Roman" w:hAnsi="Arial" w:cs="Arial"/>
+          <w:color w:val="2C3E50"/>
+          <w:lang w:val="es-CR"/>
+        </w:rPr>
+      </w:pPr>
+      <w:r>
+        <w:rPr>
+          <w:rFonts w:ascii="Arial" w:eastAsia="Times New Roman" w:hAnsi="Arial" w:cs="Arial"/>
+          <w:color w:val="2C3E50"/>
+          <w:lang w:val="es-CR"/>
+        </w:rPr>
+        <w:t>Con xampp</w:t>
+      </w:r>
     </w:p>
     <w:p>
       <w:pPr>
@@ -1480,25 +1251,7 @@
           <w:color w:val="2C3E50"/>
           <w:lang w:val="es-CR"/>
         </w:rPr>
-        <w:t xml:space="preserve">Hemos estudiado una herramienta que puede ser de gran ayuda: PHP </w:t>
-      </w:r>
-      <w:proofErr w:type="spellStart"/>
-      <w:r>
-        <w:rPr>
-          <w:rFonts w:ascii="Arial" w:eastAsia="Times New Roman" w:hAnsi="Arial" w:cs="Arial"/>
-          <w:color w:val="2C3E50"/>
-          <w:lang w:val="es-CR"/>
-        </w:rPr>
-        <w:t>MyAdmin</w:t>
-      </w:r>
-      <w:proofErr w:type="spellEnd"/>
-      <w:r>
-        <w:rPr>
-          <w:rFonts w:ascii="Arial" w:eastAsia="Times New Roman" w:hAnsi="Arial" w:cs="Arial"/>
-          <w:color w:val="2C3E50"/>
-          <w:lang w:val="es-CR"/>
-        </w:rPr>
-        <w:t>. Te invitamos a que realices esta actividad.</w:t>
+        <w:t>Hemos estudiado una herramienta que puede ser de gran ayuda: PHP MyAdmin. Te invitamos a que realices esta actividad.</w:t>
       </w:r>
       <w:r>
         <w:rPr>
@@ -1567,25 +1320,7 @@
           <w:lang w:val="es-CR"/>
         </w:rPr>
         <w:br/>
-        <w:t xml:space="preserve">De las opciones que ves listadas a continuación, escoge aquella que no hace referencia a la herramienta PHP </w:t>
-      </w:r>
-      <w:proofErr w:type="spellStart"/>
-      <w:r>
-        <w:rPr>
-          <w:rFonts w:ascii="Arial" w:eastAsia="Times New Roman" w:hAnsi="Arial" w:cs="Arial"/>
-          <w:color w:val="2C3E50"/>
-          <w:lang w:val="es-CR"/>
-        </w:rPr>
-        <w:t>MyAdmin</w:t>
-      </w:r>
-      <w:proofErr w:type="spellEnd"/>
-      <w:r>
-        <w:rPr>
-          <w:rFonts w:ascii="Arial" w:eastAsia="Times New Roman" w:hAnsi="Arial" w:cs="Arial"/>
-          <w:color w:val="2C3E50"/>
-          <w:lang w:val="es-CR"/>
-        </w:rPr>
-        <w:t>:</w:t>
+        <w:t>De las opciones que ves listadas a continuación, escoge aquella que no hace referencia a la herramienta PHP MyAdmin:</w:t>
       </w:r>
     </w:p>
     <w:p>
@@ -1752,18 +1487,8 @@
           <w:color w:val="2C3E50"/>
           <w:lang w:val="es-CR"/>
         </w:rPr>
-        <w:t xml:space="preserve">PDO o </w:t>
-      </w:r>
-      <w:proofErr w:type="spellStart"/>
-      <w:r>
-        <w:rPr>
-          <w:rFonts w:ascii="Arial" w:eastAsia="Times New Roman" w:hAnsi="Arial" w:cs="Arial"/>
-          <w:color w:val="2C3E50"/>
-          <w:lang w:val="es-CR"/>
-        </w:rPr>
-        <w:t>MySQLi</w:t>
-      </w:r>
-      <w:proofErr w:type="spellEnd"/>
+        <w:t>PDO o MySQLi</w:t>
+      </w:r>
     </w:p>
     <w:p>
       <w:pPr>
@@ -2102,25 +1827,7 @@
           <w:color w:val="2C3E50"/>
           <w:lang w:val="es-CR"/>
         </w:rPr>
-        <w:t xml:space="preserve">Se puede utilizar tanto PDO como </w:t>
-      </w:r>
-      <w:proofErr w:type="spellStart"/>
-      <w:r>
-        <w:rPr>
-          <w:rFonts w:ascii="Arial" w:eastAsia="Times New Roman" w:hAnsi="Arial" w:cs="Arial"/>
-          <w:color w:val="2C3E50"/>
-          <w:lang w:val="es-CR"/>
-        </w:rPr>
-        <w:t>MySQLi</w:t>
-      </w:r>
-      <w:proofErr w:type="spellEnd"/>
-      <w:r>
-        <w:rPr>
-          <w:rFonts w:ascii="Arial" w:eastAsia="Times New Roman" w:hAnsi="Arial" w:cs="Arial"/>
-          <w:color w:val="2C3E50"/>
-          <w:lang w:val="es-CR"/>
-        </w:rPr>
-        <w:t xml:space="preserve"> drivers</w:t>
+        <w:t>Se puede utilizar tanto PDO como MySQLi drivers</w:t>
       </w:r>
     </w:p>
     <w:p>
@@ -2153,23 +1860,13 @@
           <w:lang w:val="es-CR"/>
         </w:rPr>
       </w:pPr>
-      <w:proofErr w:type="spellStart"/>
-      <w:r>
-        <w:rPr>
-          <w:rFonts w:ascii="Arial" w:eastAsia="Times New Roman" w:hAnsi="Arial" w:cs="Arial"/>
-          <w:color w:val="2C3E50"/>
-          <w:lang w:val="es-CR"/>
-        </w:rPr>
-        <w:t>MySQLi</w:t>
-      </w:r>
-      <w:proofErr w:type="spellEnd"/>
-      <w:r>
-        <w:rPr>
-          <w:rFonts w:ascii="Arial" w:eastAsia="Times New Roman" w:hAnsi="Arial" w:cs="Arial"/>
-          <w:color w:val="2C3E50"/>
-          <w:lang w:val="es-CR"/>
-        </w:rPr>
-        <w:t xml:space="preserve"> y PDO </w:t>
+      <w:r>
+        <w:rPr>
+          <w:rFonts w:ascii="Arial" w:eastAsia="Times New Roman" w:hAnsi="Arial" w:cs="Arial"/>
+          <w:color w:val="2C3E50"/>
+          <w:lang w:val="es-CR"/>
+        </w:rPr>
+        <w:t xml:space="preserve">MySQLi y PDO </w:t>
       </w:r>
       <w:r>
         <w:rPr>
@@ -2228,48 +1925,47 @@
           <w:szCs w:val="20"/>
           <w:lang w:val="es-CR"/>
         </w:rPr>
-        <w:t xml:space="preserve">ALTER TABLE usuarios ADD FOREIGN KEY </w:t>
-      </w:r>
-      <w:proofErr w:type="spellStart"/>
-      <w:r>
+        <w:t>ALTER TABLE usuarios ADD FOREIGN KEY fk_ciudad REFERENCES ciudades (id);</w:t>
+      </w:r>
+    </w:p>
+    <w:p>
+      <w:pPr>
+        <w:shd w:val="clear" w:color="auto" w:fill="FFFFFF"/>
+        <w:spacing w:before="150" w:after="0" w:line="300" w:lineRule="atLeast"/>
+        <w:rPr>
+          <w:rFonts w:ascii="Arial" w:eastAsia="Times New Roman" w:hAnsi="Arial" w:cs="Arial"/>
+          <w:color w:val="2C3E50"/>
+          <w:lang w:val="es-CR"/>
+        </w:rPr>
+      </w:pPr>
+      <w:r>
+        <w:rPr>
+          <w:rFonts w:ascii="Arial" w:eastAsia="Times New Roman" w:hAnsi="Arial" w:cs="Arial"/>
+          <w:color w:val="2C3E50"/>
+          <w:lang w:val="es-CR"/>
+        </w:rPr>
+        <w:t>Para poder crear una llave foránea la llave de la tabla debe ser primaria, en otro caso genera el error:</w:t>
+      </w:r>
+    </w:p>
+    <w:p>
+      <w:pPr>
+        <w:shd w:val="clear" w:color="auto" w:fill="FFFFFF"/>
+        <w:spacing w:before="150" w:after="0" w:line="300" w:lineRule="atLeast"/>
         <w:rPr>
           <w:rFonts w:ascii="Courier New" w:eastAsia="Times New Roman" w:hAnsi="Courier New" w:cs="Courier New"/>
           <w:color w:val="2C3E50"/>
           <w:sz w:val="20"/>
           <w:szCs w:val="20"/>
-          <w:lang w:val="es-CR"/>
-        </w:rPr>
-        <w:t>fk_ciudad</w:t>
-      </w:r>
-      <w:proofErr w:type="spellEnd"/>
+        </w:rPr>
+      </w:pPr>
       <w:r>
         <w:rPr>
           <w:rFonts w:ascii="Courier New" w:eastAsia="Times New Roman" w:hAnsi="Courier New" w:cs="Courier New"/>
           <w:color w:val="2C3E50"/>
           <w:sz w:val="20"/>
           <w:szCs w:val="20"/>
-          <w:lang w:val="es-CR"/>
-        </w:rPr>
-        <w:t xml:space="preserve"> REFERENCES ciudades (id);</w:t>
-      </w:r>
-    </w:p>
-    <w:p>
-      <w:pPr>
-        <w:shd w:val="clear" w:color="auto" w:fill="FFFFFF"/>
-        <w:spacing w:before="150" w:after="0" w:line="300" w:lineRule="atLeast"/>
-        <w:rPr>
-          <w:rFonts w:ascii="Arial" w:eastAsia="Times New Roman" w:hAnsi="Arial" w:cs="Arial"/>
-          <w:color w:val="2C3E50"/>
-          <w:lang w:val="es-CR"/>
-        </w:rPr>
-      </w:pPr>
-      <w:r>
-        <w:rPr>
-          <w:rFonts w:ascii="Arial" w:eastAsia="Times New Roman" w:hAnsi="Arial" w:cs="Arial"/>
-          <w:color w:val="2C3E50"/>
-          <w:lang w:val="es-CR"/>
-        </w:rPr>
-        <w:t>Para poder crear una llave foránea la llave de la tabla debe ser primaria, en otro caso genera el error:</w:t>
+        </w:rPr>
+        <w:t>MariaDB [inventario_db]&gt; ALTER TABLE usuarios ADD FOREIGN KEY (fk_ciudad) REFERENCES ciudades (id);</w:t>
       </w:r>
     </w:p>
     <w:p>
@@ -2290,168 +1986,7 @@
           <w:sz w:val="20"/>
           <w:szCs w:val="20"/>
         </w:rPr>
-        <w:t>MariaDB [</w:t>
-      </w:r>
-      <w:proofErr w:type="spellStart"/>
-      <w:r>
-        <w:rPr>
-          <w:rFonts w:ascii="Courier New" w:eastAsia="Times New Roman" w:hAnsi="Courier New" w:cs="Courier New"/>
-          <w:color w:val="2C3E50"/>
-          <w:sz w:val="20"/>
-          <w:szCs w:val="20"/>
-        </w:rPr>
-        <w:t>inventario_db</w:t>
-      </w:r>
-      <w:proofErr w:type="spellEnd"/>
-      <w:r>
-        <w:rPr>
-          <w:rFonts w:ascii="Courier New" w:eastAsia="Times New Roman" w:hAnsi="Courier New" w:cs="Courier New"/>
-          <w:color w:val="2C3E50"/>
-          <w:sz w:val="20"/>
-          <w:szCs w:val="20"/>
-        </w:rPr>
-        <w:t xml:space="preserve">]&gt; ALTER TABLE </w:t>
-      </w:r>
-      <w:proofErr w:type="spellStart"/>
-      <w:r>
-        <w:rPr>
-          <w:rFonts w:ascii="Courier New" w:eastAsia="Times New Roman" w:hAnsi="Courier New" w:cs="Courier New"/>
-          <w:color w:val="2C3E50"/>
-          <w:sz w:val="20"/>
-          <w:szCs w:val="20"/>
-        </w:rPr>
-        <w:t>usuarios</w:t>
-      </w:r>
-      <w:proofErr w:type="spellEnd"/>
-      <w:r>
-        <w:rPr>
-          <w:rFonts w:ascii="Courier New" w:eastAsia="Times New Roman" w:hAnsi="Courier New" w:cs="Courier New"/>
-          <w:color w:val="2C3E50"/>
-          <w:sz w:val="20"/>
-          <w:szCs w:val="20"/>
-        </w:rPr>
-        <w:t xml:space="preserve"> ADD FOREIGN KEY (</w:t>
-      </w:r>
-      <w:proofErr w:type="spellStart"/>
-      <w:r>
-        <w:rPr>
-          <w:rFonts w:ascii="Courier New" w:eastAsia="Times New Roman" w:hAnsi="Courier New" w:cs="Courier New"/>
-          <w:color w:val="2C3E50"/>
-          <w:sz w:val="20"/>
-          <w:szCs w:val="20"/>
-        </w:rPr>
-        <w:t>fk_ciudad</w:t>
-      </w:r>
-      <w:proofErr w:type="spellEnd"/>
-      <w:r>
-        <w:rPr>
-          <w:rFonts w:ascii="Courier New" w:eastAsia="Times New Roman" w:hAnsi="Courier New" w:cs="Courier New"/>
-          <w:color w:val="2C3E50"/>
-          <w:sz w:val="20"/>
-          <w:szCs w:val="20"/>
-        </w:rPr>
-        <w:t xml:space="preserve">) REFERENCES </w:t>
-      </w:r>
-      <w:proofErr w:type="spellStart"/>
-      <w:r>
-        <w:rPr>
-          <w:rFonts w:ascii="Courier New" w:eastAsia="Times New Roman" w:hAnsi="Courier New" w:cs="Courier New"/>
-          <w:color w:val="2C3E50"/>
-          <w:sz w:val="20"/>
-          <w:szCs w:val="20"/>
-        </w:rPr>
-        <w:t>ciudades</w:t>
-      </w:r>
-      <w:proofErr w:type="spellEnd"/>
-      <w:r>
-        <w:rPr>
-          <w:rFonts w:ascii="Courier New" w:eastAsia="Times New Roman" w:hAnsi="Courier New" w:cs="Courier New"/>
-          <w:color w:val="2C3E50"/>
-          <w:sz w:val="20"/>
-          <w:szCs w:val="20"/>
-        </w:rPr>
-        <w:t xml:space="preserve"> (id);</w:t>
-      </w:r>
-    </w:p>
-    <w:p>
-      <w:pPr>
-        <w:shd w:val="clear" w:color="auto" w:fill="FFFFFF"/>
-        <w:spacing w:before="150" w:after="0" w:line="300" w:lineRule="atLeast"/>
-        <w:rPr>
-          <w:rFonts w:ascii="Courier New" w:eastAsia="Times New Roman" w:hAnsi="Courier New" w:cs="Courier New"/>
-          <w:color w:val="2C3E50"/>
-          <w:sz w:val="20"/>
-          <w:szCs w:val="20"/>
-        </w:rPr>
-      </w:pPr>
-      <w:r>
-        <w:rPr>
-          <w:rFonts w:ascii="Courier New" w:eastAsia="Times New Roman" w:hAnsi="Courier New" w:cs="Courier New"/>
-          <w:color w:val="2C3E50"/>
-          <w:sz w:val="20"/>
-          <w:szCs w:val="20"/>
-        </w:rPr>
-        <w:t>ERROR 1005 (HY000): Can't create table `inventario_</w:t>
-      </w:r>
-      <w:proofErr w:type="spellStart"/>
-      <w:r>
-        <w:rPr>
-          <w:rFonts w:ascii="Courier New" w:eastAsia="Times New Roman" w:hAnsi="Courier New" w:cs="Courier New"/>
-          <w:color w:val="2C3E50"/>
-          <w:sz w:val="20"/>
-          <w:szCs w:val="20"/>
-        </w:rPr>
-        <w:t>db</w:t>
-      </w:r>
-      <w:proofErr w:type="spellEnd"/>
-      <w:r>
-        <w:rPr>
-          <w:rFonts w:ascii="Courier New" w:eastAsia="Times New Roman" w:hAnsi="Courier New" w:cs="Courier New"/>
-          <w:color w:val="2C3E50"/>
-          <w:sz w:val="20"/>
-          <w:szCs w:val="20"/>
-        </w:rPr>
-        <w:t>`.`</w:t>
-      </w:r>
-      <w:proofErr w:type="spellStart"/>
-      <w:r>
-        <w:rPr>
-          <w:rFonts w:ascii="Courier New" w:eastAsia="Times New Roman" w:hAnsi="Courier New" w:cs="Courier New"/>
-          <w:color w:val="2C3E50"/>
-          <w:sz w:val="20"/>
-          <w:szCs w:val="20"/>
-        </w:rPr>
-        <w:t>usuarios</w:t>
-      </w:r>
-      <w:proofErr w:type="spellEnd"/>
-      <w:r>
-        <w:rPr>
-          <w:rFonts w:ascii="Courier New" w:eastAsia="Times New Roman" w:hAnsi="Courier New" w:cs="Courier New"/>
-          <w:color w:val="2C3E50"/>
-          <w:sz w:val="20"/>
-          <w:szCs w:val="20"/>
-        </w:rPr>
-        <w:t>` (</w:t>
-      </w:r>
-      <w:proofErr w:type="spellStart"/>
-      <w:r>
-        <w:rPr>
-          <w:rFonts w:ascii="Courier New" w:eastAsia="Times New Roman" w:hAnsi="Courier New" w:cs="Courier New"/>
-          <w:color w:val="2C3E50"/>
-          <w:sz w:val="20"/>
-          <w:szCs w:val="20"/>
-        </w:rPr>
-        <w:t>errno</w:t>
-      </w:r>
-      <w:proofErr w:type="spellEnd"/>
-      <w:r>
-        <w:rPr>
-          <w:rFonts w:ascii="Courier New" w:eastAsia="Times New Roman" w:hAnsi="Courier New" w:cs="Courier New"/>
-          <w:color w:val="2C3E50"/>
-          <w:sz w:val="20"/>
-          <w:szCs w:val="20"/>
-        </w:rPr>
-        <w:t>: 150 "Foreign key constraint is incorrectly formed")</w:t>
+        <w:t>ERROR 1005 (HY000): Can't create table `inventario_db`.`usuarios` (errno: 150 "Foreign key constraint is incorrectly formed")</w:t>
       </w:r>
     </w:p>
     <w:p>
@@ -2668,37 +2203,12 @@
           <w:lang w:val="es-CR"/>
         </w:rPr>
       </w:pPr>
-      <w:proofErr w:type="spellStart"/>
-      <w:r>
-        <w:rPr>
-          <w:rFonts w:ascii="Arial" w:eastAsia="Times New Roman" w:hAnsi="Arial" w:cs="Arial"/>
-          <w:color w:val="2C3E50"/>
-        </w:rPr>
-        <w:t>Lección</w:t>
-      </w:r>
-      <w:proofErr w:type="spellEnd"/>
-      <w:r>
-        <w:rPr>
-          <w:rFonts w:ascii="Arial" w:eastAsia="Times New Roman" w:hAnsi="Arial" w:cs="Arial"/>
-          <w:color w:val="2C3E50"/>
-        </w:rPr>
-        <w:t xml:space="preserve"> 3: DML </w:t>
-      </w:r>
-      <w:proofErr w:type="spellStart"/>
-      <w:r>
-        <w:rPr>
-          <w:rFonts w:ascii="Arial" w:eastAsia="Times New Roman" w:hAnsi="Arial" w:cs="Arial"/>
-          <w:color w:val="2C3E50"/>
-        </w:rPr>
-        <w:t>desde</w:t>
-      </w:r>
-      <w:proofErr w:type="spellEnd"/>
-      <w:r>
-        <w:rPr>
-          <w:rFonts w:ascii="Arial" w:eastAsia="Times New Roman" w:hAnsi="Arial" w:cs="Arial"/>
-          <w:color w:val="2C3E50"/>
-        </w:rPr>
-        <w:t xml:space="preserve"> PHP</w:t>
+      <w:r>
+        <w:rPr>
+          <w:rFonts w:ascii="Arial" w:eastAsia="Times New Roman" w:hAnsi="Arial" w:cs="Arial"/>
+          <w:color w:val="2C3E50"/>
+        </w:rPr>
+        <w:t>Lección 3: DML desde PHP</w:t>
       </w:r>
     </w:p>
     <w:p>
@@ -2730,45 +2240,14 @@
           <w:szCs w:val="21"/>
         </w:rPr>
       </w:pPr>
-      <w:proofErr w:type="spellStart"/>
-      <w:r>
-        <w:rPr>
-          <w:rFonts w:ascii="Arial" w:hAnsi="Arial" w:cs="Arial"/>
-          <w:color w:val="2C3E50"/>
-          <w:sz w:val="21"/>
-          <w:szCs w:val="21"/>
-        </w:rPr>
-        <w:t>Insertar</w:t>
-      </w:r>
-      <w:proofErr w:type="spellEnd"/>
-      <w:r>
-        <w:rPr>
-          <w:rFonts w:ascii="Arial" w:hAnsi="Arial" w:cs="Arial"/>
-          <w:color w:val="2C3E50"/>
-          <w:sz w:val="21"/>
-          <w:szCs w:val="21"/>
-        </w:rPr>
-        <w:t xml:space="preserve"> </w:t>
-      </w:r>
-      <w:proofErr w:type="spellStart"/>
-      <w:r>
-        <w:rPr>
-          <w:rFonts w:ascii="Arial" w:hAnsi="Arial" w:cs="Arial"/>
-          <w:color w:val="2C3E50"/>
-          <w:sz w:val="21"/>
-          <w:szCs w:val="21"/>
-        </w:rPr>
-        <w:t>registros</w:t>
-      </w:r>
-      <w:proofErr w:type="spellEnd"/>
-      <w:r>
-        <w:rPr>
-          <w:rFonts w:ascii="Arial" w:hAnsi="Arial" w:cs="Arial"/>
-          <w:color w:val="2C3E50"/>
-          <w:sz w:val="21"/>
-          <w:szCs w:val="21"/>
-        </w:rPr>
-        <w:t xml:space="preserve"> </w:t>
+      <w:r>
+        <w:rPr>
+          <w:rFonts w:ascii="Arial" w:hAnsi="Arial" w:cs="Arial"/>
+          <w:color w:val="2C3E50"/>
+          <w:sz w:val="21"/>
+          <w:szCs w:val="21"/>
+        </w:rPr>
+        <w:t>Insertar registros</w:t>
       </w:r>
     </w:p>
     <w:p>
@@ -2781,14 +2260,16 @@
           <w:color w:val="2C3E50"/>
           <w:sz w:val="21"/>
           <w:szCs w:val="21"/>
-        </w:rPr>
-      </w:pPr>
-      <w:r>
-        <w:rPr>
-          <w:rFonts w:ascii="Arial" w:hAnsi="Arial" w:cs="Arial"/>
-          <w:color w:val="2C3E50"/>
-          <w:sz w:val="21"/>
-          <w:szCs w:val="21"/>
+          <w:lang w:val="es-CR"/>
+        </w:rPr>
+      </w:pPr>
+      <w:r>
+        <w:rPr>
+          <w:rFonts w:ascii="Arial" w:hAnsi="Arial" w:cs="Arial"/>
+          <w:color w:val="2C3E50"/>
+          <w:sz w:val="21"/>
+          <w:szCs w:val="21"/>
+          <w:lang w:val="es-CR"/>
         </w:rPr>
         <w:t>4.2. Prepare</w:t>
       </w:r>
@@ -2797,42 +2278,254 @@
       <w:pPr>
         <w:shd w:val="clear" w:color="auto" w:fill="FFFFFF"/>
         <w:spacing w:before="150" w:line="300" w:lineRule="atLeast"/>
+        <w:rPr>
+          <w:rFonts w:ascii="Arial" w:hAnsi="Arial" w:cs="Arial"/>
+          <w:color w:val="2C3E50"/>
+          <w:sz w:val="21"/>
+          <w:szCs w:val="21"/>
+          <w:lang w:val="es-CR"/>
+        </w:rPr>
+      </w:pPr>
+      <w:r>
+        <w:rPr>
+          <w:rFonts w:ascii="Arial" w:hAnsi="Arial" w:cs="Arial"/>
+          <w:color w:val="2C3E50"/>
+          <w:sz w:val="21"/>
+          <w:szCs w:val="21"/>
+          <w:lang w:val="es-CR"/>
+        </w:rPr>
+        <w:t>Método más sencillo para la carga de datos insert</w:t>
+      </w:r>
+    </w:p>
+    <w:p>
+      <w:pPr>
+        <w:shd w:val="clear" w:color="auto" w:fill="FFFFFF"/>
+        <w:spacing w:before="150" w:line="300" w:lineRule="atLeast"/>
+        <w:rPr>
+          <w:rFonts w:ascii="Arial" w:hAnsi="Arial" w:cs="Arial"/>
+          <w:color w:val="2C3E50"/>
+          <w:sz w:val="21"/>
+          <w:szCs w:val="21"/>
+          <w:lang w:val="es-CR"/>
+        </w:rPr>
+      </w:pPr>
+      <w:r>
+        <w:rPr>
+          <w:rFonts w:ascii="Arial" w:hAnsi="Arial" w:cs="Arial"/>
+          <w:color w:val="2C3E50"/>
+          <w:sz w:val="21"/>
+          <w:szCs w:val="21"/>
+          <w:lang w:val="es-CR"/>
+        </w:rPr>
+        <w:t>INSERT INTO usuarios (id, nombre, email, telefono, fk_ciudad) VALUES (?,?,?,?,?)</w:t>
+      </w:r>
+    </w:p>
+    <w:p>
+      <w:pPr>
+        <w:shd w:val="clear" w:color="auto" w:fill="FFFFFF"/>
+        <w:spacing w:before="150" w:line="300" w:lineRule="atLeast"/>
         <w:ind w:left="720"/>
         <w:rPr>
           <w:rFonts w:ascii="Arial" w:hAnsi="Arial" w:cs="Arial"/>
           <w:color w:val="2C3E50"/>
           <w:sz w:val="21"/>
           <w:szCs w:val="21"/>
-        </w:rPr>
-      </w:pPr>
-      <w:r>
-        <w:rPr>
-          <w:rFonts w:ascii="Arial" w:hAnsi="Arial" w:cs="Arial"/>
-          <w:color w:val="2C3E50"/>
-          <w:sz w:val="21"/>
-          <w:szCs w:val="21"/>
-        </w:rPr>
-        <w:t xml:space="preserve">4.3. </w:t>
-      </w:r>
-      <w:proofErr w:type="spellStart"/>
-      <w:r>
-        <w:rPr>
-          <w:rFonts w:ascii="Arial" w:hAnsi="Arial" w:cs="Arial"/>
-          <w:color w:val="2C3E50"/>
-          <w:sz w:val="21"/>
-          <w:szCs w:val="21"/>
-        </w:rPr>
-        <w:t>Actividad</w:t>
-      </w:r>
-      <w:proofErr w:type="spellEnd"/>
-      <w:r>
-        <w:rPr>
-          <w:rFonts w:ascii="Arial" w:hAnsi="Arial" w:cs="Arial"/>
-          <w:color w:val="2C3E50"/>
-          <w:sz w:val="21"/>
-          <w:szCs w:val="21"/>
-        </w:rPr>
-        <w:t xml:space="preserve"> 1</w:t>
+          <w:lang w:val="es-CR"/>
+        </w:rPr>
+      </w:pPr>
+      <w:r>
+        <w:rPr>
+          <w:rFonts w:ascii="Arial" w:hAnsi="Arial" w:cs="Arial"/>
+          <w:color w:val="2C3E50"/>
+          <w:sz w:val="21"/>
+          <w:szCs w:val="21"/>
+          <w:lang w:val="es-CR"/>
+        </w:rPr>
+        <w:t>4.3. Actividad 1</w:t>
+      </w:r>
+    </w:p>
+    <w:p>
+      <w:pPr>
+        <w:shd w:val="clear" w:color="auto" w:fill="FFFFFF"/>
+        <w:spacing w:before="150" w:line="300" w:lineRule="atLeast"/>
+        <w:rPr>
+          <w:rFonts w:ascii="Arial" w:hAnsi="Arial" w:cs="Arial"/>
+          <w:color w:val="2C3E50"/>
+          <w:sz w:val="21"/>
+          <w:szCs w:val="21"/>
+          <w:lang w:val="es-CR"/>
+        </w:rPr>
+      </w:pPr>
+      <w:r>
+        <w:rPr>
+          <w:rFonts w:ascii="Arial" w:hAnsi="Arial" w:cs="Arial"/>
+          <w:color w:val="2C3E50"/>
+          <w:sz w:val="21"/>
+          <w:szCs w:val="21"/>
+          <w:lang w:val="es-CR"/>
+        </w:rPr>
+        <w:t>Tiempo de pensar</w:t>
+      </w:r>
+    </w:p>
+    <w:p>
+      <w:pPr>
+        <w:shd w:val="clear" w:color="auto" w:fill="FFFFFF"/>
+        <w:spacing w:before="150" w:line="300" w:lineRule="atLeast"/>
+        <w:rPr>
+          <w:rFonts w:ascii="Arial" w:hAnsi="Arial" w:cs="Arial"/>
+          <w:color w:val="2C3E50"/>
+          <w:sz w:val="21"/>
+          <w:szCs w:val="21"/>
+          <w:lang w:val="es-CR"/>
+        </w:rPr>
+      </w:pPr>
+      <w:r>
+        <w:rPr>
+          <w:rFonts w:ascii="Arial" w:hAnsi="Arial" w:cs="Arial"/>
+          <w:color w:val="2C3E50"/>
+          <w:sz w:val="21"/>
+          <w:szCs w:val="21"/>
+          <w:lang w:val="es-CR"/>
+        </w:rPr>
+        <w:t>Ya conocemos el método prepare y aprendimos a usarlo, te invitamos a que afiances tus conocimientos realizando esta actividad.</w:t>
+      </w:r>
+      <w:r>
+        <w:rPr>
+          <w:rFonts w:ascii="Arial" w:hAnsi="Arial" w:cs="Arial"/>
+          <w:color w:val="2C3E50"/>
+          <w:sz w:val="21"/>
+          <w:szCs w:val="21"/>
+          <w:lang w:val="es-CR"/>
+        </w:rPr>
+        <w:br/>
+      </w:r>
+      <w:r>
+        <w:rPr>
+          <w:rFonts w:ascii="Arial" w:hAnsi="Arial" w:cs="Arial"/>
+          <w:color w:val="2C3E50"/>
+          <w:sz w:val="21"/>
+          <w:szCs w:val="21"/>
+          <w:lang w:val="es-CR"/>
+        </w:rPr>
+        <w:br/>
+        <w:t>Instrucciones:</w:t>
+      </w:r>
+      <w:r>
+        <w:rPr>
+          <w:rFonts w:ascii="Arial" w:hAnsi="Arial" w:cs="Arial"/>
+          <w:color w:val="2C3E50"/>
+          <w:sz w:val="21"/>
+          <w:szCs w:val="21"/>
+          <w:lang w:val="es-CR"/>
+        </w:rPr>
+        <w:br/>
+      </w:r>
+      <w:r>
+        <w:rPr>
+          <w:rFonts w:ascii="Arial" w:hAnsi="Arial" w:cs="Arial"/>
+          <w:color w:val="2C3E50"/>
+          <w:sz w:val="21"/>
+          <w:szCs w:val="21"/>
+          <w:lang w:val="es-CR"/>
+        </w:rPr>
+        <w:br/>
+        <w:t>Determina cuál de las siguientes opciones responde correctamente a la pregunta planteada.</w:t>
+      </w:r>
+      <w:r>
+        <w:rPr>
+          <w:rFonts w:ascii="Arial" w:hAnsi="Arial" w:cs="Arial"/>
+          <w:color w:val="2C3E50"/>
+          <w:sz w:val="21"/>
+          <w:szCs w:val="21"/>
+          <w:lang w:val="es-CR"/>
+        </w:rPr>
+        <w:br/>
+      </w:r>
+      <w:r>
+        <w:rPr>
+          <w:rFonts w:ascii="Arial" w:hAnsi="Arial" w:cs="Arial"/>
+          <w:color w:val="2C3E50"/>
+          <w:sz w:val="21"/>
+          <w:szCs w:val="21"/>
+          <w:lang w:val="es-CR"/>
+        </w:rPr>
+        <w:br/>
+        <w:t>Enunciado:</w:t>
+      </w:r>
+      <w:r>
+        <w:rPr>
+          <w:rFonts w:ascii="Arial" w:hAnsi="Arial" w:cs="Arial"/>
+          <w:color w:val="2C3E50"/>
+          <w:sz w:val="21"/>
+          <w:szCs w:val="21"/>
+          <w:lang w:val="es-CR"/>
+        </w:rPr>
+        <w:br/>
+      </w:r>
+      <w:r>
+        <w:rPr>
+          <w:rFonts w:ascii="Arial" w:hAnsi="Arial" w:cs="Arial"/>
+          <w:color w:val="2C3E50"/>
+          <w:sz w:val="21"/>
+          <w:szCs w:val="21"/>
+          <w:lang w:val="es-CR"/>
+        </w:rPr>
+        <w:br/>
+        <w:t>¿Cuál de las siguientes opciones no corresponden a las ventajas del método prepare?</w:t>
+      </w:r>
+    </w:p>
+    <w:p>
+      <w:pPr>
+        <w:shd w:val="clear" w:color="auto" w:fill="FFFFFF"/>
+        <w:spacing w:before="150" w:line="300" w:lineRule="atLeast"/>
+        <w:rPr>
+          <w:rFonts w:ascii="Arial" w:hAnsi="Arial" w:cs="Arial"/>
+          <w:color w:val="2C3E50"/>
+          <w:sz w:val="21"/>
+          <w:szCs w:val="21"/>
+          <w:lang w:val="es-CR"/>
+        </w:rPr>
+      </w:pPr>
+      <w:r>
+        <w:rPr>
+          <w:noProof/>
+        </w:rPr>
+        <w:lastRenderedPageBreak/>
+        <w:drawing>
+          <wp:inline distT="0" distB="0" distL="0" distR="0" wp14:anchorId="2675BEF7" wp14:editId="38C8C574">
+            <wp:extent cx="5943600" cy="1135380"/>
+            <wp:effectExtent l="0" t="0" r="0" b="7620"/>
+            <wp:docPr id="11" name="Picture 11"/>
+            <wp:cNvGraphicFramePr>
+              <a:graphicFrameLocks xmlns:a="http://schemas.openxmlformats.org/drawingml/2006/main" noChangeAspect="1"/>
+            </wp:cNvGraphicFramePr>
+            <a:graphic xmlns:a="http://schemas.openxmlformats.org/drawingml/2006/main">
+              <a:graphicData uri="http://schemas.openxmlformats.org/drawingml/2006/picture">
+                <pic:pic xmlns:pic="http://schemas.openxmlformats.org/drawingml/2006/picture">
+                  <pic:nvPicPr>
+                    <pic:cNvPr id="1" name=""/>
+                    <pic:cNvPicPr/>
+                  </pic:nvPicPr>
+                  <pic:blipFill>
+                    <a:blip r:embed="rId17"/>
+                    <a:stretch>
+                      <a:fillRect/>
+                    </a:stretch>
+                  </pic:blipFill>
+                  <pic:spPr>
+                    <a:xfrm>
+                      <a:off x="0" y="0"/>
+                      <a:ext cx="5943600" cy="1135380"/>
+                    </a:xfrm>
+                    <a:prstGeom prst="rect">
+                      <a:avLst/>
+                    </a:prstGeom>
+                  </pic:spPr>
+                </pic:pic>
+              </a:graphicData>
+            </a:graphic>
+          </wp:inline>
+        </w:drawing>
       </w:r>
     </w:p>
     <w:p>
@@ -2845,36 +2538,153 @@
           <w:color w:val="2C3E50"/>
           <w:sz w:val="21"/>
           <w:szCs w:val="21"/>
-        </w:rPr>
-      </w:pPr>
-      <w:r>
-        <w:rPr>
-          <w:rFonts w:ascii="Arial" w:hAnsi="Arial" w:cs="Arial"/>
-          <w:color w:val="2C3E50"/>
-          <w:sz w:val="21"/>
-          <w:szCs w:val="21"/>
-        </w:rPr>
-        <w:t xml:space="preserve">4.4. </w:t>
-      </w:r>
-      <w:proofErr w:type="spellStart"/>
-      <w:r>
-        <w:rPr>
-          <w:rFonts w:ascii="Arial" w:hAnsi="Arial" w:cs="Arial"/>
-          <w:color w:val="2C3E50"/>
-          <w:sz w:val="21"/>
-          <w:szCs w:val="21"/>
-        </w:rPr>
-        <w:t>Actualizar</w:t>
-      </w:r>
-      <w:proofErr w:type="spellEnd"/>
-      <w:r>
-        <w:rPr>
-          <w:rFonts w:ascii="Arial" w:hAnsi="Arial" w:cs="Arial"/>
-          <w:color w:val="2C3E50"/>
-          <w:sz w:val="21"/>
-          <w:szCs w:val="21"/>
-        </w:rPr>
-        <w:t xml:space="preserve"> registros</w:t>
+          <w:lang w:val="es-CR"/>
+        </w:rPr>
+      </w:pPr>
+      <w:r>
+        <w:rPr>
+          <w:rFonts w:ascii="Arial" w:hAnsi="Arial" w:cs="Arial"/>
+          <w:color w:val="2C3E50"/>
+          <w:sz w:val="21"/>
+          <w:szCs w:val="21"/>
+          <w:lang w:val="es-CR"/>
+        </w:rPr>
+        <w:t>4.4. Actualizar registros</w:t>
+      </w:r>
+    </w:p>
+    <w:p>
+      <w:pPr>
+        <w:shd w:val="clear" w:color="auto" w:fill="FFFFFF"/>
+        <w:spacing w:before="150" w:line="300" w:lineRule="atLeast"/>
+        <w:rPr>
+          <w:rFonts w:ascii="Arial" w:hAnsi="Arial" w:cs="Arial"/>
+          <w:color w:val="2C3E50"/>
+          <w:sz w:val="21"/>
+          <w:szCs w:val="21"/>
+          <w:lang w:val="es-CR"/>
+        </w:rPr>
+      </w:pPr>
+      <w:r>
+        <w:rPr>
+          <w:rFonts w:ascii="Arial" w:hAnsi="Arial" w:cs="Arial"/>
+          <w:color w:val="2C3E50"/>
+          <w:sz w:val="21"/>
+          <w:szCs w:val="21"/>
+          <w:lang w:val="es-CR"/>
+        </w:rPr>
+        <w:t>UPDATE Personas SET nombre='Luis' WHERE id=4;</w:t>
+      </w:r>
+    </w:p>
+    <w:p>
+      <w:pPr>
+        <w:shd w:val="clear" w:color="auto" w:fill="FFFFFF"/>
+        <w:spacing w:before="150" w:line="300" w:lineRule="atLeast"/>
+        <w:rPr>
+          <w:rFonts w:ascii="Arial" w:hAnsi="Arial" w:cs="Arial"/>
+          <w:color w:val="2C3E50"/>
+          <w:sz w:val="21"/>
+          <w:szCs w:val="21"/>
+          <w:lang w:val="es-CR"/>
+        </w:rPr>
+      </w:pPr>
+      <w:r>
+        <w:rPr>
+          <w:rFonts w:ascii="Arial" w:hAnsi="Arial" w:cs="Arial"/>
+          <w:color w:val="2C3E50"/>
+          <w:sz w:val="21"/>
+          <w:szCs w:val="21"/>
+          <w:lang w:val="es-CR"/>
+        </w:rPr>
+        <w:t>Los valores de las variables string deben de colocarse dentro de comillas dobles y simples:</w:t>
+      </w:r>
+    </w:p>
+    <w:p>
+      <w:pPr>
+        <w:shd w:val="clear" w:color="auto" w:fill="FFFFFF"/>
+        <w:spacing w:before="150" w:line="300" w:lineRule="atLeast"/>
+        <w:ind w:firstLine="720"/>
+        <w:rPr>
+          <w:rFonts w:ascii="Arial" w:hAnsi="Arial" w:cs="Arial"/>
+          <w:color w:val="2C3E50"/>
+          <w:sz w:val="21"/>
+          <w:szCs w:val="21"/>
+          <w:lang w:val="es-CR"/>
+        </w:rPr>
+      </w:pPr>
+      <w:r>
+        <w:rPr>
+          <w:rFonts w:ascii="Arial" w:hAnsi="Arial" w:cs="Arial"/>
+          <w:color w:val="2C3E50"/>
+          <w:sz w:val="21"/>
+          <w:szCs w:val="21"/>
+          <w:lang w:val="es-CR"/>
+        </w:rPr>
+        <w:t xml:space="preserve">$datos['nombre'] = </w:t>
+      </w:r>
+      <w:r>
+        <w:rPr>
+          <w:rFonts w:ascii="Arial" w:hAnsi="Arial" w:cs="Arial"/>
+          <w:color w:val="2C3E50"/>
+          <w:sz w:val="21"/>
+          <w:szCs w:val="21"/>
+          <w:highlight w:val="yellow"/>
+          <w:lang w:val="es-CR"/>
+        </w:rPr>
+        <w:t>"'Pablo Garcia'";</w:t>
+      </w:r>
+    </w:p>
+    <w:p>
+      <w:pPr>
+        <w:shd w:val="clear" w:color="auto" w:fill="FFFFFF"/>
+        <w:spacing w:before="150" w:line="300" w:lineRule="atLeast"/>
+        <w:rPr>
+          <w:rFonts w:ascii="Arial" w:hAnsi="Arial" w:cs="Arial"/>
+          <w:color w:val="2C3E50"/>
+          <w:sz w:val="21"/>
+          <w:szCs w:val="21"/>
+          <w:lang w:val="es-CR"/>
+        </w:rPr>
+      </w:pPr>
+      <w:r>
+        <w:rPr>
+          <w:rFonts w:ascii="Arial" w:hAnsi="Arial" w:cs="Arial"/>
+          <w:color w:val="2C3E50"/>
+          <w:sz w:val="21"/>
+          <w:szCs w:val="21"/>
+          <w:lang w:val="es-CR"/>
+        </w:rPr>
+        <w:t xml:space="preserve">    </w:t>
+      </w:r>
+      <w:r>
+        <w:rPr>
+          <w:rFonts w:ascii="Arial" w:hAnsi="Arial" w:cs="Arial"/>
+          <w:color w:val="2C3E50"/>
+          <w:sz w:val="21"/>
+          <w:szCs w:val="21"/>
+          <w:lang w:val="es-CR"/>
+        </w:rPr>
+        <w:tab/>
+      </w:r>
+      <w:r>
+        <w:rPr>
+          <w:rFonts w:ascii="Arial" w:hAnsi="Arial" w:cs="Arial"/>
+          <w:color w:val="2C3E50"/>
+          <w:sz w:val="21"/>
+          <w:szCs w:val="21"/>
+          <w:lang w:val="es-CR"/>
+        </w:rPr>
+        <w:t xml:space="preserve">$datos['telefono'] = </w:t>
+      </w:r>
+      <w:r>
+        <w:rPr>
+          <w:rFonts w:ascii="Arial" w:hAnsi="Arial" w:cs="Arial"/>
+          <w:color w:val="2C3E50"/>
+          <w:sz w:val="21"/>
+          <w:szCs w:val="21"/>
+          <w:highlight w:val="yellow"/>
+          <w:lang w:val="es-CR"/>
+        </w:rPr>
+        <w:t>"'4328754'";</w:t>
       </w:r>
     </w:p>
     <w:p>
@@ -2887,36 +2697,181 @@
           <w:color w:val="2C3E50"/>
           <w:sz w:val="21"/>
           <w:szCs w:val="21"/>
-        </w:rPr>
-      </w:pPr>
-      <w:r>
-        <w:rPr>
-          <w:rFonts w:ascii="Arial" w:hAnsi="Arial" w:cs="Arial"/>
-          <w:color w:val="2C3E50"/>
-          <w:sz w:val="21"/>
-          <w:szCs w:val="21"/>
-        </w:rPr>
-        <w:t xml:space="preserve">4.5. </w:t>
-      </w:r>
-      <w:proofErr w:type="spellStart"/>
-      <w:r>
-        <w:rPr>
-          <w:rFonts w:ascii="Arial" w:hAnsi="Arial" w:cs="Arial"/>
-          <w:color w:val="2C3E50"/>
-          <w:sz w:val="21"/>
-          <w:szCs w:val="21"/>
-        </w:rPr>
-        <w:t>Actividad</w:t>
-      </w:r>
-      <w:proofErr w:type="spellEnd"/>
-      <w:r>
-        <w:rPr>
-          <w:rFonts w:ascii="Arial" w:hAnsi="Arial" w:cs="Arial"/>
-          <w:color w:val="2C3E50"/>
-          <w:sz w:val="21"/>
-          <w:szCs w:val="21"/>
-        </w:rPr>
-        <w:t xml:space="preserve"> 2</w:t>
+          <w:lang w:val="es-CR"/>
+        </w:rPr>
+      </w:pPr>
+      <w:r>
+        <w:rPr>
+          <w:rFonts w:ascii="Arial" w:hAnsi="Arial" w:cs="Arial"/>
+          <w:color w:val="2C3E50"/>
+          <w:sz w:val="21"/>
+          <w:szCs w:val="21"/>
+          <w:lang w:val="es-CR"/>
+        </w:rPr>
+        <w:t>4.5. Actividad 2</w:t>
+      </w:r>
+    </w:p>
+    <w:p>
+      <w:pPr>
+        <w:shd w:val="clear" w:color="auto" w:fill="FFFFFF"/>
+        <w:spacing w:before="150" w:line="300" w:lineRule="atLeast"/>
+        <w:rPr>
+          <w:rFonts w:ascii="Arial" w:hAnsi="Arial" w:cs="Arial"/>
+          <w:color w:val="2C3E50"/>
+          <w:sz w:val="21"/>
+          <w:szCs w:val="21"/>
+          <w:lang w:val="es-CR"/>
+        </w:rPr>
+      </w:pPr>
+      <w:r>
+        <w:rPr>
+          <w:rFonts w:ascii="Arial" w:hAnsi="Arial" w:cs="Arial"/>
+          <w:color w:val="2C3E50"/>
+          <w:sz w:val="21"/>
+          <w:szCs w:val="21"/>
+          <w:lang w:val="es-CR"/>
+        </w:rPr>
+        <w:t>Tiempo de pensar</w:t>
+      </w:r>
+    </w:p>
+    <w:p>
+      <w:pPr>
+        <w:shd w:val="clear" w:color="auto" w:fill="FFFFFF"/>
+        <w:spacing w:before="150" w:line="300" w:lineRule="atLeast"/>
+        <w:rPr>
+          <w:rFonts w:ascii="Arial" w:hAnsi="Arial" w:cs="Arial"/>
+          <w:color w:val="2C3E50"/>
+          <w:sz w:val="21"/>
+          <w:szCs w:val="21"/>
+          <w:lang w:val="es-CR"/>
+        </w:rPr>
+      </w:pPr>
+      <w:r>
+        <w:rPr>
+          <w:rFonts w:ascii="Arial" w:hAnsi="Arial" w:cs="Arial"/>
+          <w:color w:val="2C3E50"/>
+          <w:sz w:val="21"/>
+          <w:szCs w:val="21"/>
+          <w:lang w:val="es-CR"/>
+        </w:rPr>
+        <w:t>Hemos estudiado cómo se actualizan los registros en una base de datos desde un script de PHP. Te proponemos la siguiente actividad para que pongas en práctica lo que aprendiste.</w:t>
+      </w:r>
+      <w:r>
+        <w:rPr>
+          <w:rFonts w:ascii="Arial" w:hAnsi="Arial" w:cs="Arial"/>
+          <w:color w:val="2C3E50"/>
+          <w:sz w:val="21"/>
+          <w:szCs w:val="21"/>
+          <w:lang w:val="es-CR"/>
+        </w:rPr>
+        <w:br/>
+      </w:r>
+      <w:r>
+        <w:rPr>
+          <w:rFonts w:ascii="Arial" w:hAnsi="Arial" w:cs="Arial"/>
+          <w:color w:val="2C3E50"/>
+          <w:sz w:val="21"/>
+          <w:szCs w:val="21"/>
+          <w:lang w:val="es-CR"/>
+        </w:rPr>
+        <w:br/>
+        <w:t>Instrucciones:</w:t>
+      </w:r>
+      <w:r>
+        <w:rPr>
+          <w:rFonts w:ascii="Arial" w:hAnsi="Arial" w:cs="Arial"/>
+          <w:color w:val="2C3E50"/>
+          <w:sz w:val="21"/>
+          <w:szCs w:val="21"/>
+          <w:lang w:val="es-CR"/>
+        </w:rPr>
+        <w:br/>
+        <w:t>Lee atentamente el enunciado y escoge la respuesta que consideras correcta.</w:t>
+      </w:r>
+      <w:r>
+        <w:rPr>
+          <w:rFonts w:ascii="Arial" w:hAnsi="Arial" w:cs="Arial"/>
+          <w:color w:val="2C3E50"/>
+          <w:sz w:val="21"/>
+          <w:szCs w:val="21"/>
+          <w:lang w:val="es-CR"/>
+        </w:rPr>
+        <w:br/>
+      </w:r>
+      <w:r>
+        <w:rPr>
+          <w:rFonts w:ascii="Arial" w:hAnsi="Arial" w:cs="Arial"/>
+          <w:color w:val="2C3E50"/>
+          <w:sz w:val="21"/>
+          <w:szCs w:val="21"/>
+          <w:lang w:val="es-CR"/>
+        </w:rPr>
+        <w:br/>
+        <w:t>Enunciado:</w:t>
+      </w:r>
+      <w:r>
+        <w:rPr>
+          <w:rFonts w:ascii="Arial" w:hAnsi="Arial" w:cs="Arial"/>
+          <w:color w:val="2C3E50"/>
+          <w:sz w:val="21"/>
+          <w:szCs w:val="21"/>
+          <w:lang w:val="es-CR"/>
+        </w:rPr>
+        <w:br/>
+        <w:t>En la actualización de registros en una base de datos existen 3 partes importantes a determinar:</w:t>
+      </w:r>
+    </w:p>
+    <w:p>
+      <w:pPr>
+        <w:shd w:val="clear" w:color="auto" w:fill="FFFFFF"/>
+        <w:spacing w:before="150" w:line="300" w:lineRule="atLeast"/>
+        <w:rPr>
+          <w:rFonts w:ascii="Arial" w:hAnsi="Arial" w:cs="Arial"/>
+          <w:color w:val="2C3E50"/>
+          <w:sz w:val="21"/>
+          <w:szCs w:val="21"/>
+          <w:lang w:val="es-CR"/>
+        </w:rPr>
+      </w:pPr>
+      <w:r>
+        <w:rPr>
+          <w:noProof/>
+        </w:rPr>
+        <w:drawing>
+          <wp:inline distT="0" distB="0" distL="0" distR="0" wp14:anchorId="703C6034" wp14:editId="4AB6B327">
+            <wp:extent cx="5943600" cy="1109980"/>
+            <wp:effectExtent l="0" t="0" r="0" b="0"/>
+            <wp:docPr id="12" name="Picture 12"/>
+            <wp:cNvGraphicFramePr>
+              <a:graphicFrameLocks xmlns:a="http://schemas.openxmlformats.org/drawingml/2006/main" noChangeAspect="1"/>
+            </wp:cNvGraphicFramePr>
+            <a:graphic xmlns:a="http://schemas.openxmlformats.org/drawingml/2006/main">
+              <a:graphicData uri="http://schemas.openxmlformats.org/drawingml/2006/picture">
+                <pic:pic xmlns:pic="http://schemas.openxmlformats.org/drawingml/2006/picture">
+                  <pic:nvPicPr>
+                    <pic:cNvPr id="1" name=""/>
+                    <pic:cNvPicPr/>
+                  </pic:nvPicPr>
+                  <pic:blipFill>
+                    <a:blip r:embed="rId18"/>
+                    <a:stretch>
+                      <a:fillRect/>
+                    </a:stretch>
+                  </pic:blipFill>
+                  <pic:spPr>
+                    <a:xfrm>
+                      <a:off x="0" y="0"/>
+                      <a:ext cx="5943600" cy="1109980"/>
+                    </a:xfrm>
+                    <a:prstGeom prst="rect">
+                      <a:avLst/>
+                    </a:prstGeom>
+                  </pic:spPr>
+                </pic:pic>
+              </a:graphicData>
+            </a:graphic>
+          </wp:inline>
+        </w:drawing>
       </w:r>
     </w:p>
     <w:p>
@@ -2929,60 +2884,54 @@
           <w:color w:val="2C3E50"/>
           <w:sz w:val="21"/>
           <w:szCs w:val="21"/>
-        </w:rPr>
-      </w:pPr>
-      <w:r>
-        <w:rPr>
-          <w:rFonts w:ascii="Arial" w:hAnsi="Arial" w:cs="Arial"/>
-          <w:color w:val="2C3E50"/>
-          <w:sz w:val="21"/>
-          <w:szCs w:val="21"/>
-        </w:rPr>
-        <w:t xml:space="preserve">4.6. </w:t>
-      </w:r>
-      <w:proofErr w:type="spellStart"/>
-      <w:r>
-        <w:rPr>
-          <w:rFonts w:ascii="Arial" w:hAnsi="Arial" w:cs="Arial"/>
-          <w:color w:val="2C3E50"/>
-          <w:sz w:val="21"/>
-          <w:szCs w:val="21"/>
-        </w:rPr>
-        <w:t>Eliminar</w:t>
-      </w:r>
-      <w:proofErr w:type="spellEnd"/>
-      <w:r>
-        <w:rPr>
-          <w:rFonts w:ascii="Arial" w:hAnsi="Arial" w:cs="Arial"/>
-          <w:color w:val="2C3E50"/>
-          <w:sz w:val="21"/>
-          <w:szCs w:val="21"/>
-        </w:rPr>
-        <w:t xml:space="preserve"> </w:t>
-      </w:r>
-      <w:proofErr w:type="spellStart"/>
-      <w:r>
-        <w:rPr>
-          <w:rFonts w:ascii="Arial" w:hAnsi="Arial" w:cs="Arial"/>
-          <w:color w:val="2C3E50"/>
-          <w:sz w:val="21"/>
-          <w:szCs w:val="21"/>
-        </w:rPr>
-        <w:t>registros</w:t>
+          <w:lang w:val="es-CR"/>
+        </w:rPr>
+      </w:pPr>
+      <w:r>
+        <w:rPr>
+          <w:rFonts w:ascii="Arial" w:hAnsi="Arial" w:cs="Arial"/>
+          <w:color w:val="2C3E50"/>
+          <w:sz w:val="21"/>
+          <w:szCs w:val="21"/>
+          <w:lang w:val="es-CR"/>
+        </w:rPr>
+        <w:t>4.6. Eliminar registros</w:t>
+      </w:r>
+    </w:p>
+    <w:p>
+      <w:pPr>
+        <w:rPr>
+          <w:rFonts w:ascii="Arial" w:eastAsia="Times New Roman" w:hAnsi="Arial" w:cs="Arial"/>
+          <w:color w:val="2C3E50"/>
+          <w:lang w:val="es-CR"/>
+        </w:rPr>
+      </w:pPr>
+      <w:r>
+        <w:rPr>
+          <w:rFonts w:ascii="Arial" w:eastAsia="Times New Roman" w:hAnsi="Arial" w:cs="Arial"/>
+          <w:color w:val="2C3E50"/>
+          <w:lang w:val="es-CR"/>
+        </w:rPr>
+        <w:t xml:space="preserve">Sintaxis: </w:t>
+      </w:r>
+    </w:p>
+    <w:p>
+      <w:pPr>
+        <w:rPr>
+          <w:rFonts w:ascii="Arial" w:eastAsia="Times New Roman" w:hAnsi="Arial" w:cs="Arial"/>
+          <w:color w:val="2C3E50"/>
+        </w:rPr>
+      </w:pPr>
+      <w:r>
+        <w:rPr>
+          <w:color w:val="000000"/>
+          <w:sz w:val="27"/>
+          <w:szCs w:val="27"/>
+        </w:rPr>
+        <w:t>DELETE FROM Personas WHERE genero = Masculino;</w:t>
       </w:r>
       <w:bookmarkStart w:id="0" w:name="_GoBack"/>
       <w:bookmarkEnd w:id="0"/>
-      <w:proofErr w:type="spellEnd"/>
-    </w:p>
-    <w:p>
-      <w:pPr>
-        <w:pStyle w:val="ListParagraph"/>
-        <w:rPr>
-          <w:rFonts w:ascii="Arial" w:eastAsia="Times New Roman" w:hAnsi="Arial" w:cs="Arial"/>
-          <w:color w:val="2C3E50"/>
-          <w:lang w:val="es-CR"/>
-        </w:rPr>
-      </w:pPr>
     </w:p>
     <w:p>
       <w:pPr>
@@ -3011,12 +2960,153 @@
     <w:p>
       <w:pPr>
         <w:pStyle w:val="ListParagraph"/>
-        <w:rPr>
-          <w:rFonts w:ascii="Arial" w:eastAsia="Times New Roman" w:hAnsi="Arial" w:cs="Arial"/>
-          <w:color w:val="2C3E50"/>
-          <w:lang w:val="es-CR"/>
-        </w:rPr>
-      </w:pPr>
+        <w:shd w:val="clear" w:color="auto" w:fill="FFFFFF"/>
+        <w:spacing w:before="150" w:line="300" w:lineRule="atLeast"/>
+        <w:ind w:left="1080"/>
+        <w:rPr>
+          <w:rFonts w:ascii="Arial" w:eastAsia="Times New Roman" w:hAnsi="Arial" w:cs="Arial"/>
+          <w:color w:val="2C3E50"/>
+          <w:lang w:val="es-CR"/>
+        </w:rPr>
+      </w:pPr>
+    </w:p>
+    <w:p>
+      <w:pPr>
+        <w:pStyle w:val="ListParagraph"/>
+        <w:numPr>
+          <w:ilvl w:val="1"/>
+          <w:numId w:val="12"/>
+        </w:numPr>
+        <w:shd w:val="clear" w:color="auto" w:fill="FFFFFF"/>
+        <w:spacing w:before="150" w:line="300" w:lineRule="atLeast"/>
+        <w:rPr>
+          <w:rFonts w:ascii="Arial" w:eastAsia="Times New Roman" w:hAnsi="Arial" w:cs="Arial"/>
+          <w:color w:val="2C3E50"/>
+          <w:lang w:val="es-CR"/>
+        </w:rPr>
+      </w:pPr>
+      <w:r>
+        <w:rPr>
+          <w:rFonts w:ascii="Arial" w:eastAsia="Times New Roman" w:hAnsi="Arial" w:cs="Arial"/>
+          <w:color w:val="2C3E50"/>
+          <w:lang w:val="es-CR"/>
+        </w:rPr>
+        <w:t>Realizar Consultas</w:t>
+      </w:r>
+    </w:p>
+    <w:p>
+      <w:pPr>
+        <w:shd w:val="clear" w:color="auto" w:fill="FFFFFF"/>
+        <w:spacing w:before="150" w:line="300" w:lineRule="atLeast"/>
+        <w:ind w:left="360" w:firstLine="360"/>
+        <w:rPr>
+          <w:rFonts w:ascii="Arial" w:hAnsi="Arial" w:cs="Arial"/>
+          <w:color w:val="2C3E50"/>
+          <w:sz w:val="21"/>
+          <w:szCs w:val="21"/>
+        </w:rPr>
+      </w:pPr>
+      <w:r>
+        <w:rPr>
+          <w:rFonts w:ascii="Arial" w:hAnsi="Arial" w:cs="Arial"/>
+          <w:color w:val="2C3E50"/>
+          <w:sz w:val="21"/>
+          <w:szCs w:val="21"/>
+        </w:rPr>
+        <w:t>5.2. Actividad 1</w:t>
+      </w:r>
+    </w:p>
+    <w:p>
+      <w:pPr>
+        <w:shd w:val="clear" w:color="auto" w:fill="FFFFFF"/>
+        <w:spacing w:before="150" w:line="300" w:lineRule="atLeast"/>
+        <w:ind w:left="360" w:firstLine="360"/>
+        <w:rPr>
+          <w:rFonts w:ascii="Arial" w:hAnsi="Arial" w:cs="Arial"/>
+          <w:color w:val="2C3E50"/>
+          <w:sz w:val="21"/>
+          <w:szCs w:val="21"/>
+        </w:rPr>
+      </w:pPr>
+      <w:r>
+        <w:rPr>
+          <w:rFonts w:ascii="Arial" w:hAnsi="Arial" w:cs="Arial"/>
+          <w:color w:val="2C3E50"/>
+          <w:sz w:val="21"/>
+          <w:szCs w:val="21"/>
+        </w:rPr>
+        <w:t>5.3. Recepción de resultados</w:t>
+      </w:r>
+    </w:p>
+    <w:p>
+      <w:pPr>
+        <w:shd w:val="clear" w:color="auto" w:fill="FFFFFF"/>
+        <w:spacing w:before="150" w:line="300" w:lineRule="atLeast"/>
+        <w:ind w:left="360" w:firstLine="360"/>
+        <w:rPr>
+          <w:rFonts w:ascii="Arial" w:hAnsi="Arial" w:cs="Arial"/>
+          <w:color w:val="2C3E50"/>
+          <w:sz w:val="21"/>
+          <w:szCs w:val="21"/>
+        </w:rPr>
+      </w:pPr>
+      <w:r>
+        <w:rPr>
+          <w:rFonts w:ascii="Arial" w:hAnsi="Arial" w:cs="Arial"/>
+          <w:color w:val="2C3E50"/>
+          <w:sz w:val="21"/>
+          <w:szCs w:val="21"/>
+        </w:rPr>
+        <w:lastRenderedPageBreak/>
+        <w:t>5.4. Actividad 2</w:t>
+      </w:r>
+    </w:p>
+    <w:p>
+      <w:pPr>
+        <w:shd w:val="clear" w:color="auto" w:fill="FFFFFF"/>
+        <w:spacing w:before="150" w:line="300" w:lineRule="atLeast"/>
+        <w:ind w:left="360" w:firstLine="360"/>
+        <w:rPr>
+          <w:rFonts w:ascii="Arial" w:hAnsi="Arial" w:cs="Arial"/>
+          <w:color w:val="2C3E50"/>
+          <w:sz w:val="21"/>
+          <w:szCs w:val="21"/>
+          <w:lang w:val="es-CR"/>
+        </w:rPr>
+      </w:pPr>
+      <w:r>
+        <w:rPr>
+          <w:rFonts w:ascii="Arial" w:hAnsi="Arial" w:cs="Arial"/>
+          <w:color w:val="2C3E50"/>
+          <w:sz w:val="21"/>
+          <w:szCs w:val="21"/>
+          <w:lang w:val="es-CR"/>
+        </w:rPr>
+        <w:t>5.5. Lectura: Invocación de Procedimientos almacenados</w:t>
+      </w:r>
+    </w:p>
+    <w:p>
+      <w:pPr>
+        <w:shd w:val="clear" w:color="auto" w:fill="FFFFFF"/>
+        <w:spacing w:before="150" w:line="300" w:lineRule="atLeast"/>
+        <w:ind w:left="360" w:firstLine="360"/>
+        <w:rPr>
+          <w:rFonts w:ascii="Arial" w:hAnsi="Arial" w:cs="Arial"/>
+          <w:color w:val="2C3E50"/>
+          <w:sz w:val="21"/>
+          <w:szCs w:val="21"/>
+          <w:lang w:val="es-CR"/>
+        </w:rPr>
+      </w:pPr>
+      <w:r>
+        <w:rPr>
+          <w:rFonts w:ascii="Arial" w:hAnsi="Arial" w:cs="Arial"/>
+          <w:color w:val="2C3E50"/>
+          <w:sz w:val="21"/>
+          <w:szCs w:val="21"/>
+        </w:rPr>
+        <w:t>5.6. Ejercicio</w:t>
+      </w:r>
     </w:p>
     <w:p>
       <w:pPr>
@@ -3038,17 +3128,8 @@
           <w:rFonts w:ascii="Arial" w:eastAsia="Times New Roman" w:hAnsi="Arial" w:cs="Arial"/>
           <w:color w:val="2C3E50"/>
         </w:rPr>
-        <w:t xml:space="preserve">UNIDAD 2: </w:t>
-      </w:r>
-      <w:proofErr w:type="spellStart"/>
-      <w:r>
-        <w:rPr>
-          <w:rFonts w:ascii="Arial" w:eastAsia="Times New Roman" w:hAnsi="Arial" w:cs="Arial"/>
-          <w:color w:val="2C3E50"/>
-        </w:rPr>
-        <w:t>Prueba</w:t>
-      </w:r>
-      <w:proofErr w:type="spellEnd"/>
+        <w:t>UNIDAD 2: Prueba</w:t>
+      </w:r>
     </w:p>
     <w:p>
       <w:pPr>
@@ -3630,6 +3711,155 @@
     </w:lvl>
   </w:abstractNum>
   <w:abstractNum w:abstractNumId="4" w15:restartNumberingAfterBreak="0">
+    <w:nsid w:val="30735C0A"/>
+    <w:multiLevelType w:val="multilevel"/>
+    <w:tmpl w:val="458C5A78"/>
+    <w:lvl w:ilvl="0">
+      <w:start w:val="1"/>
+      <w:numFmt w:val="bullet"/>
+      <w:lvlText w:val=""/>
+      <w:lvlJc w:val="left"/>
+      <w:pPr>
+        <w:tabs>
+          <w:tab w:val="num" w:pos="720"/>
+        </w:tabs>
+        <w:ind w:left="720" w:hanging="360"/>
+      </w:pPr>
+      <w:rPr>
+        <w:rFonts w:ascii="Symbol" w:hAnsi="Symbol" w:hint="default"/>
+        <w:sz w:val="20"/>
+      </w:rPr>
+    </w:lvl>
+    <w:lvl w:ilvl="1" w:tentative="1">
+      <w:start w:val="1"/>
+      <w:numFmt w:val="bullet"/>
+      <w:lvlText w:val="o"/>
+      <w:lvlJc w:val="left"/>
+      <w:pPr>
+        <w:tabs>
+          <w:tab w:val="num" w:pos="1440"/>
+        </w:tabs>
+        <w:ind w:left="1440" w:hanging="360"/>
+      </w:pPr>
+      <w:rPr>
+        <w:rFonts w:ascii="Courier New" w:hAnsi="Courier New" w:hint="default"/>
+        <w:sz w:val="20"/>
+      </w:rPr>
+    </w:lvl>
+    <w:lvl w:ilvl="2" w:tentative="1">
+      <w:start w:val="1"/>
+      <w:numFmt w:val="bullet"/>
+      <w:lvlText w:val=""/>
+      <w:lvlJc w:val="left"/>
+      <w:pPr>
+        <w:tabs>
+          <w:tab w:val="num" w:pos="2160"/>
+        </w:tabs>
+        <w:ind w:left="2160" w:hanging="360"/>
+      </w:pPr>
+      <w:rPr>
+        <w:rFonts w:ascii="Wingdings" w:hAnsi="Wingdings" w:hint="default"/>
+        <w:sz w:val="20"/>
+      </w:rPr>
+    </w:lvl>
+    <w:lvl w:ilvl="3" w:tentative="1">
+      <w:start w:val="1"/>
+      <w:numFmt w:val="bullet"/>
+      <w:lvlText w:val=""/>
+      <w:lvlJc w:val="left"/>
+      <w:pPr>
+        <w:tabs>
+          <w:tab w:val="num" w:pos="2880"/>
+        </w:tabs>
+        <w:ind w:left="2880" w:hanging="360"/>
+      </w:pPr>
+      <w:rPr>
+        <w:rFonts w:ascii="Wingdings" w:hAnsi="Wingdings" w:hint="default"/>
+        <w:sz w:val="20"/>
+      </w:rPr>
+    </w:lvl>
+    <w:lvl w:ilvl="4" w:tentative="1">
+      <w:start w:val="1"/>
+      <w:numFmt w:val="bullet"/>
+      <w:lvlText w:val=""/>
+      <w:lvlJc w:val="left"/>
+      <w:pPr>
+        <w:tabs>
+          <w:tab w:val="num" w:pos="3600"/>
+        </w:tabs>
+        <w:ind w:left="3600" w:hanging="360"/>
+      </w:pPr>
+      <w:rPr>
+        <w:rFonts w:ascii="Wingdings" w:hAnsi="Wingdings" w:hint="default"/>
+        <w:sz w:val="20"/>
+      </w:rPr>
+    </w:lvl>
+    <w:lvl w:ilvl="5" w:tentative="1">
+      <w:start w:val="1"/>
+      <w:numFmt w:val="bullet"/>
+      <w:lvlText w:val=""/>
+      <w:lvlJc w:val="left"/>
+      <w:pPr>
+        <w:tabs>
+          <w:tab w:val="num" w:pos="4320"/>
+        </w:tabs>
+        <w:ind w:left="4320" w:hanging="360"/>
+      </w:pPr>
+      <w:rPr>
+        <w:rFonts w:ascii="Wingdings" w:hAnsi="Wingdings" w:hint="default"/>
+        <w:sz w:val="20"/>
+      </w:rPr>
+    </w:lvl>
+    <w:lvl w:ilvl="6" w:tentative="1">
+      <w:start w:val="1"/>
+      <w:numFmt w:val="bullet"/>
+      <w:lvlText w:val=""/>
+      <w:lvlJc w:val="left"/>
+      <w:pPr>
+        <w:tabs>
+          <w:tab w:val="num" w:pos="5040"/>
+        </w:tabs>
+        <w:ind w:left="5040" w:hanging="360"/>
+      </w:pPr>
+      <w:rPr>
+        <w:rFonts w:ascii="Wingdings" w:hAnsi="Wingdings" w:hint="default"/>
+        <w:sz w:val="20"/>
+      </w:rPr>
+    </w:lvl>
+    <w:lvl w:ilvl="7" w:tentative="1">
+      <w:start w:val="1"/>
+      <w:numFmt w:val="bullet"/>
+      <w:lvlText w:val=""/>
+      <w:lvlJc w:val="left"/>
+      <w:pPr>
+        <w:tabs>
+          <w:tab w:val="num" w:pos="5760"/>
+        </w:tabs>
+        <w:ind w:left="5760" w:hanging="360"/>
+      </w:pPr>
+      <w:rPr>
+        <w:rFonts w:ascii="Wingdings" w:hAnsi="Wingdings" w:hint="default"/>
+        <w:sz w:val="20"/>
+      </w:rPr>
+    </w:lvl>
+    <w:lvl w:ilvl="8" w:tentative="1">
+      <w:start w:val="1"/>
+      <w:numFmt w:val="bullet"/>
+      <w:lvlText w:val=""/>
+      <w:lvlJc w:val="left"/>
+      <w:pPr>
+        <w:tabs>
+          <w:tab w:val="num" w:pos="6480"/>
+        </w:tabs>
+        <w:ind w:left="6480" w:hanging="360"/>
+      </w:pPr>
+      <w:rPr>
+        <w:rFonts w:ascii="Wingdings" w:hAnsi="Wingdings" w:hint="default"/>
+        <w:sz w:val="20"/>
+      </w:rPr>
+    </w:lvl>
+  </w:abstractNum>
+  <w:abstractNum w:abstractNumId="5" w15:restartNumberingAfterBreak="0">
     <w:nsid w:val="47874ABE"/>
     <w:multiLevelType w:val="multilevel"/>
     <w:tmpl w:val="448286EE"/>
@@ -3778,7 +4008,120 @@
       </w:rPr>
     </w:lvl>
   </w:abstractNum>
-  <w:abstractNum w:abstractNumId="5" w15:restartNumberingAfterBreak="0">
+  <w:abstractNum w:abstractNumId="6" w15:restartNumberingAfterBreak="0">
+    <w:nsid w:val="5032552F"/>
+    <w:multiLevelType w:val="multilevel"/>
+    <w:tmpl w:val="4E686456"/>
+    <w:lvl w:ilvl="0">
+      <w:start w:val="5"/>
+      <w:numFmt w:val="decimal"/>
+      <w:lvlText w:val="%1"/>
+      <w:lvlJc w:val="left"/>
+      <w:pPr>
+        <w:ind w:left="360" w:hanging="360"/>
+      </w:pPr>
+      <w:rPr>
+        <w:rFonts w:hint="default"/>
+      </w:rPr>
+    </w:lvl>
+    <w:lvl w:ilvl="1">
+      <w:start w:val="1"/>
+      <w:numFmt w:val="decimal"/>
+      <w:lvlText w:val="%1.%2"/>
+      <w:lvlJc w:val="left"/>
+      <w:pPr>
+        <w:ind w:left="1080" w:hanging="360"/>
+      </w:pPr>
+      <w:rPr>
+        <w:rFonts w:hint="default"/>
+      </w:rPr>
+    </w:lvl>
+    <w:lvl w:ilvl="2">
+      <w:start w:val="1"/>
+      <w:numFmt w:val="decimal"/>
+      <w:lvlText w:val="%1.%2.%3"/>
+      <w:lvlJc w:val="left"/>
+      <w:pPr>
+        <w:ind w:left="2160" w:hanging="720"/>
+      </w:pPr>
+      <w:rPr>
+        <w:rFonts w:hint="default"/>
+      </w:rPr>
+    </w:lvl>
+    <w:lvl w:ilvl="3">
+      <w:start w:val="1"/>
+      <w:numFmt w:val="decimal"/>
+      <w:lvlText w:val="%1.%2.%3.%4"/>
+      <w:lvlJc w:val="left"/>
+      <w:pPr>
+        <w:ind w:left="2880" w:hanging="720"/>
+      </w:pPr>
+      <w:rPr>
+        <w:rFonts w:hint="default"/>
+      </w:rPr>
+    </w:lvl>
+    <w:lvl w:ilvl="4">
+      <w:start w:val="1"/>
+      <w:numFmt w:val="decimal"/>
+      <w:lvlText w:val="%1.%2.%3.%4.%5"/>
+      <w:lvlJc w:val="left"/>
+      <w:pPr>
+        <w:ind w:left="3960" w:hanging="1080"/>
+      </w:pPr>
+      <w:rPr>
+        <w:rFonts w:hint="default"/>
+      </w:rPr>
+    </w:lvl>
+    <w:lvl w:ilvl="5">
+      <w:start w:val="1"/>
+      <w:numFmt w:val="decimal"/>
+      <w:lvlText w:val="%1.%2.%3.%4.%5.%6"/>
+      <w:lvlJc w:val="left"/>
+      <w:pPr>
+        <w:ind w:left="4680" w:hanging="1080"/>
+      </w:pPr>
+      <w:rPr>
+        <w:rFonts w:hint="default"/>
+      </w:rPr>
+    </w:lvl>
+    <w:lvl w:ilvl="6">
+      <w:start w:val="1"/>
+      <w:numFmt w:val="decimal"/>
+      <w:lvlText w:val="%1.%2.%3.%4.%5.%6.%7"/>
+      <w:lvlJc w:val="left"/>
+      <w:pPr>
+        <w:ind w:left="5760" w:hanging="1440"/>
+      </w:pPr>
+      <w:rPr>
+        <w:rFonts w:hint="default"/>
+      </w:rPr>
+    </w:lvl>
+    <w:lvl w:ilvl="7">
+      <w:start w:val="1"/>
+      <w:numFmt w:val="decimal"/>
+      <w:lvlText w:val="%1.%2.%3.%4.%5.%6.%7.%8"/>
+      <w:lvlJc w:val="left"/>
+      <w:pPr>
+        <w:ind w:left="6480" w:hanging="1440"/>
+      </w:pPr>
+      <w:rPr>
+        <w:rFonts w:hint="default"/>
+      </w:rPr>
+    </w:lvl>
+    <w:lvl w:ilvl="8">
+      <w:start w:val="1"/>
+      <w:numFmt w:val="decimal"/>
+      <w:lvlText w:val="%1.%2.%3.%4.%5.%6.%7.%8.%9"/>
+      <w:lvlJc w:val="left"/>
+      <w:pPr>
+        <w:ind w:left="7560" w:hanging="1800"/>
+      </w:pPr>
+      <w:rPr>
+        <w:rFonts w:hint="default"/>
+      </w:rPr>
+    </w:lvl>
+  </w:abstractNum>
+  <w:abstractNum w:abstractNumId="7" w15:restartNumberingAfterBreak="0">
     <w:nsid w:val="62A3510E"/>
     <w:multiLevelType w:val="multilevel"/>
     <w:tmpl w:val="8FCE4326"/>
@@ -3891,7 +4234,7 @@
       </w:rPr>
     </w:lvl>
   </w:abstractNum>
-  <w:abstractNum w:abstractNumId="6" w15:restartNumberingAfterBreak="0">
+  <w:abstractNum w:abstractNumId="8" w15:restartNumberingAfterBreak="0">
     <w:nsid w:val="63667F93"/>
     <w:multiLevelType w:val="multilevel"/>
     <w:tmpl w:val="020E32A2"/>
@@ -4040,7 +4383,129 @@
       </w:rPr>
     </w:lvl>
   </w:abstractNum>
-  <w:abstractNum w:abstractNumId="7" w15:restartNumberingAfterBreak="0">
+  <w:abstractNum w:abstractNumId="9" w15:restartNumberingAfterBreak="0">
+    <w:nsid w:val="6E434C2E"/>
+    <w:multiLevelType w:val="multilevel"/>
+    <w:tmpl w:val="86FA9F86"/>
+    <w:lvl w:ilvl="0">
+      <w:start w:val="5"/>
+      <w:numFmt w:val="decimal"/>
+      <w:lvlText w:val="%1"/>
+      <w:lvlJc w:val="left"/>
+      <w:pPr>
+        <w:ind w:left="360" w:hanging="360"/>
+      </w:pPr>
+      <w:rPr>
+        <w:rFonts w:eastAsiaTheme="minorHAnsi" w:hint="default"/>
+        <w:sz w:val="21"/>
+      </w:rPr>
+    </w:lvl>
+    <w:lvl w:ilvl="1">
+      <w:start w:val="2"/>
+      <w:numFmt w:val="decimal"/>
+      <w:lvlText w:val="%1.%2"/>
+      <w:lvlJc w:val="left"/>
+      <w:pPr>
+        <w:ind w:left="1080" w:hanging="360"/>
+      </w:pPr>
+      <w:rPr>
+        <w:rFonts w:eastAsiaTheme="minorHAnsi" w:hint="default"/>
+        <w:sz w:val="21"/>
+      </w:rPr>
+    </w:lvl>
+    <w:lvl w:ilvl="2">
+      <w:start w:val="1"/>
+      <w:numFmt w:val="decimal"/>
+      <w:lvlText w:val="%1.%2.%3"/>
+      <w:lvlJc w:val="left"/>
+      <w:pPr>
+        <w:ind w:left="2160" w:hanging="720"/>
+      </w:pPr>
+      <w:rPr>
+        <w:rFonts w:eastAsiaTheme="minorHAnsi" w:hint="default"/>
+        <w:sz w:val="21"/>
+      </w:rPr>
+    </w:lvl>
+    <w:lvl w:ilvl="3">
+      <w:start w:val="1"/>
+      <w:numFmt w:val="decimal"/>
+      <w:lvlText w:val="%1.%2.%3.%4"/>
+      <w:lvlJc w:val="left"/>
+      <w:pPr>
+        <w:ind w:left="2880" w:hanging="720"/>
+      </w:pPr>
+      <w:rPr>
+        <w:rFonts w:eastAsiaTheme="minorHAnsi" w:hint="default"/>
+        <w:sz w:val="21"/>
+      </w:rPr>
+    </w:lvl>
+    <w:lvl w:ilvl="4">
+      <w:start w:val="1"/>
+      <w:numFmt w:val="decimal"/>
+      <w:lvlText w:val="%1.%2.%3.%4.%5"/>
+      <w:lvlJc w:val="left"/>
+      <w:pPr>
+        <w:ind w:left="3960" w:hanging="1080"/>
+      </w:pPr>
+      <w:rPr>
+        <w:rFonts w:eastAsiaTheme="minorHAnsi" w:hint="default"/>
+        <w:sz w:val="21"/>
+      </w:rPr>
+    </w:lvl>
+    <w:lvl w:ilvl="5">
+      <w:start w:val="1"/>
+      <w:numFmt w:val="decimal"/>
+      <w:lvlText w:val="%1.%2.%3.%4.%5.%6"/>
+      <w:lvlJc w:val="left"/>
+      <w:pPr>
+        <w:ind w:left="4680" w:hanging="1080"/>
+      </w:pPr>
+      <w:rPr>
+        <w:rFonts w:eastAsiaTheme="minorHAnsi" w:hint="default"/>
+        <w:sz w:val="21"/>
+      </w:rPr>
+    </w:lvl>
+    <w:lvl w:ilvl="6">
+      <w:start w:val="1"/>
+      <w:numFmt w:val="decimal"/>
+      <w:lvlText w:val="%1.%2.%3.%4.%5.%6.%7"/>
+      <w:lvlJc w:val="left"/>
+      <w:pPr>
+        <w:ind w:left="5760" w:hanging="1440"/>
+      </w:pPr>
+      <w:rPr>
+        <w:rFonts w:eastAsiaTheme="minorHAnsi" w:hint="default"/>
+        <w:sz w:val="21"/>
+      </w:rPr>
+    </w:lvl>
+    <w:lvl w:ilvl="7">
+      <w:start w:val="1"/>
+      <w:numFmt w:val="decimal"/>
+      <w:lvlText w:val="%1.%2.%3.%4.%5.%6.%7.%8"/>
+      <w:lvlJc w:val="left"/>
+      <w:pPr>
+        <w:ind w:left="6480" w:hanging="1440"/>
+      </w:pPr>
+      <w:rPr>
+        <w:rFonts w:eastAsiaTheme="minorHAnsi" w:hint="default"/>
+        <w:sz w:val="21"/>
+      </w:rPr>
+    </w:lvl>
+    <w:lvl w:ilvl="8">
+      <w:start w:val="1"/>
+      <w:numFmt w:val="decimal"/>
+      <w:lvlText w:val="%1.%2.%3.%4.%5.%6.%7.%8.%9"/>
+      <w:lvlJc w:val="left"/>
+      <w:pPr>
+        <w:ind w:left="7560" w:hanging="1800"/>
+      </w:pPr>
+      <w:rPr>
+        <w:rFonts w:eastAsiaTheme="minorHAnsi" w:hint="default"/>
+        <w:sz w:val="21"/>
+      </w:rPr>
+    </w:lvl>
+  </w:abstractNum>
+  <w:abstractNum w:abstractNumId="10" w15:restartNumberingAfterBreak="0">
     <w:nsid w:val="7043788B"/>
     <w:multiLevelType w:val="hybridMultilevel"/>
     <w:tmpl w:val="ED2439EE"/>
@@ -4129,7 +4594,7 @@
       </w:pPr>
     </w:lvl>
   </w:abstractNum>
-  <w:abstractNum w:abstractNumId="8" w15:restartNumberingAfterBreak="0">
+  <w:abstractNum w:abstractNumId="11" w15:restartNumberingAfterBreak="0">
     <w:nsid w:val="7F484D70"/>
     <w:multiLevelType w:val="hybridMultilevel"/>
     <w:tmpl w:val="0EDC6F46"/>
@@ -4219,13 +4684,13 @@
     </w:lvl>
   </w:abstractNum>
   <w:num w:numId="1">
-    <w:abstractNumId w:val="6"/>
+    <w:abstractNumId w:val="8"/>
   </w:num>
   <w:num w:numId="2">
-    <w:abstractNumId w:val="7"/>
+    <w:abstractNumId w:val="10"/>
   </w:num>
   <w:num w:numId="3">
-    <w:abstractNumId w:val="8"/>
+    <w:abstractNumId w:val="11"/>
   </w:num>
   <w:num w:numId="4">
     <w:abstractNumId w:val="3"/>
@@ -4237,13 +4702,22 @@
     <w:abstractNumId w:val="1"/>
   </w:num>
   <w:num w:numId="7">
-    <w:abstractNumId w:val="4"/>
+    <w:abstractNumId w:val="5"/>
   </w:num>
   <w:num w:numId="8">
-    <w:abstractNumId w:val="5"/>
+    <w:abstractNumId w:val="7"/>
   </w:num>
   <w:num w:numId="9">
     <w:abstractNumId w:val="2"/>
+  </w:num>
+  <w:num w:numId="10">
+    <w:abstractNumId w:val="4"/>
+  </w:num>
+  <w:num w:numId="11">
+    <w:abstractNumId w:val="9"/>
+  </w:num>
+  <w:num w:numId="12">
+    <w:abstractNumId w:val="6"/>
   </w:num>
 </w:numbering>
 </file>

</xml_diff>